<commit_message>
MLB Game tracking with realtime stats
</commit_message>
<xml_diff>
--- a/MLB API.docx
+++ b/MLB API.docx
@@ -20,6 +20,127 @@
     </w:p>
     <w:p>
       <w:r>
+        <w:t>我想另外寫一個腳本</w:t>
+      </w:r>
+      <w:r>
+        <w:t xml:space="preserve"> </w:t>
+      </w:r>
+      <w:r>
+        <w:t>該腳本要能夠實時獲取比賽數據</w:t>
+      </w:r>
+      <w:r>
+        <w:t xml:space="preserve"> </w:t>
+      </w:r>
+      <w:r>
+        <w:t>然後根據對方投手</w:t>
+      </w:r>
+      <w:r>
+        <w:t xml:space="preserve"> </w:t>
+      </w:r>
+      <w:r>
+        <w:t>生成四個部分</w:t>
+      </w:r>
+      <w:r>
+        <w:t xml:space="preserve"> </w:t>
+      </w:r>
+    </w:p>
+    <w:p>
+      <w:r>
+        <w:t xml:space="preserve">1. </w:t>
+      </w:r>
+      <w:r>
+        <w:t>攻擊方該隊</w:t>
+      </w:r>
+      <w:r>
+        <w:t>2024 OPS</w:t>
+      </w:r>
+      <w:r>
+        <w:t>最高打者</w:t>
+      </w:r>
+      <w:r>
+        <w:t xml:space="preserve"> </w:t>
+      </w:r>
+      <w:r>
+        <w:t>攻擊方近五場</w:t>
+      </w:r>
+      <w:r>
+        <w:t>OPS</w:t>
+      </w:r>
+      <w:r>
+        <w:t>最高打者</w:t>
+      </w:r>
+      <w:r>
+        <w:t xml:space="preserve"> </w:t>
+      </w:r>
+      <w:r>
+        <w:t>攻擊方對該投手</w:t>
+      </w:r>
+      <w:r>
+        <w:t>ops</w:t>
+      </w:r>
+      <w:r>
+        <w:t>最高打者</w:t>
+      </w:r>
+      <w:r>
+        <w:t xml:space="preserve"> </w:t>
+      </w:r>
+    </w:p>
+    <w:p>
+      <w:r>
+        <w:t xml:space="preserve">2. </w:t>
+      </w:r>
+      <w:r>
+        <w:t>該投手在當前狀況下數據：例如當前得點圈有人情況下數據</w:t>
+      </w:r>
+      <w:r>
+        <w:t xml:space="preserve"> </w:t>
+      </w:r>
+      <w:r>
+        <w:t>或是對上左打者數據</w:t>
+      </w:r>
+      <w:r>
+        <w:t xml:space="preserve"> </w:t>
+      </w:r>
+      <w:r>
+        <w:t>根據當前比賽狀況做數據調整</w:t>
+      </w:r>
+      <w:r>
+        <w:t xml:space="preserve"> </w:t>
+      </w:r>
+    </w:p>
+    <w:p>
+      <w:r>
+        <w:t xml:space="preserve">3. </w:t>
+      </w:r>
+      <w:r>
+        <w:t>當前打者對該投手打擊數據</w:t>
+      </w:r>
+      <w:r>
+        <w:t xml:space="preserve"> </w:t>
+      </w:r>
+    </w:p>
+    <w:p>
+      <w:r>
+        <w:t xml:space="preserve">4. </w:t>
+      </w:r>
+      <w:r>
+        <w:t>當前打者在當前比賽狀況下數據：例如當前得點圈有人情況下數據</w:t>
+      </w:r>
+      <w:r>
+        <w:t xml:space="preserve"> </w:t>
+      </w:r>
+      <w:r>
+        <w:t>或是對上左投手數據</w:t>
+      </w:r>
+      <w:r>
+        <w:t xml:space="preserve"> </w:t>
+      </w:r>
+      <w:r>
+        <w:t>根據當前比賽狀況做數據調整</w:t>
+      </w:r>
+    </w:p>
+    <w:p>
+      <w:r>
         <w:t>Aaron judge: 592450</w:t>
       </w:r>
     </w:p>
@@ -33,15 +154,31 @@
     </w:p>
     <w:p>
       <w:r>
+        <w:t>Chris Sale: 519242</w:t>
+      </w:r>
+      <w:r>
+        <w:t xml:space="preserve"> (cy young)</w:t>
+      </w:r>
+    </w:p>
+    <w:p>
+      <w:r>
+        <w:t>Michael King: 650633</w:t>
+      </w:r>
+      <w:r>
+        <w:t xml:space="preserve"> (ace)</w:t>
+      </w:r>
+    </w:p>
+    <w:p>
+      <w:r>
+        <w:t>Ryan Helsley: 664854 (closer)</w:t>
+      </w:r>
+    </w:p>
+    <w:p>
+      <w:r>
         <w:t>Darvish: 506433</w:t>
       </w:r>
     </w:p>
     <w:p>
-      <w:pPr>
-        <w:rPr>
-          <w:rFonts w:hint="eastAsia"/>
-        </w:rPr>
-      </w:pPr>
       <w:r>
         <w:t>DJ LeMalieu:518934</w:t>
       </w:r>
@@ -52,21 +189,39 @@
       </w:r>
     </w:p>
     <w:p>
-      <w:pPr>
-        <w:rPr>
-          <w:rFonts w:hint="eastAsia"/>
-        </w:rPr>
-      </w:pPr>
       <w:r>
         <w:t>Blake Snell: 605483</w:t>
       </w:r>
     </w:p>
     <w:p>
-      <w:pPr>
-        <w:rPr>
-          <w:rFonts w:hint="eastAsia"/>
-        </w:rPr>
-      </w:pPr>
+      <w:r>
+        <w:t xml:space="preserve">Alex </w:t>
+      </w:r>
+      <w:proofErr w:type="spellStart"/>
+      <w:r>
+        <w:t>Vesia</w:t>
+      </w:r>
+      <w:proofErr w:type="spellEnd"/>
+      <w:r>
+        <w:t>: 681911</w:t>
+      </w:r>
+    </w:p>
+    <w:p>
+      <w:r>
+        <w:t>Jon Berti: 542932</w:t>
+      </w:r>
+    </w:p>
+    <w:p>
+      <w:r>
+        <w:t>Ryan Pressly: 519151</w:t>
+      </w:r>
+    </w:p>
+    <w:p>
+      <w:r>
+        <w:t>Chris Taylor: 621035</w:t>
+      </w:r>
+    </w:p>
+    <w:p>
       <w:r>
         <w:t xml:space="preserve">New York </w:t>
       </w:r>
@@ -83,12 +238,7 @@
       </w:r>
     </w:p>
     <w:p>
-      <w:pPr>
-        <w:rPr>
-          <w:rFonts w:hint="eastAsia"/>
-        </w:rPr>
-      </w:pPr>
-      <w:hyperlink r:id="rId4" w:history="1">
+      <w:hyperlink r:id="rId5" w:history="1">
         <w:r>
           <w:rPr>
             <w:rStyle w:val="ae"/>
@@ -109,7 +259,7 @@
       </w:r>
     </w:p>
     <w:p>
-      <w:hyperlink r:id="rId5" w:history="1">
+      <w:hyperlink r:id="rId6" w:history="1">
         <w:r>
           <w:rPr>
             <w:rStyle w:val="ae"/>
@@ -124,7 +274,7 @@
       </w:r>
     </w:p>
     <w:p>
-      <w:hyperlink r:id="rId6" w:history="1">
+      <w:hyperlink r:id="rId7" w:history="1">
         <w:r>
           <w:rPr>
             <w:rStyle w:val="ae"/>
@@ -139,87 +289,255 @@
       </w:r>
     </w:p>
     <w:p>
-      <w:r>
-        <w:fldChar w:fldCharType="begin"/>
-      </w:r>
-      <w:r>
-        <w:instrText>HYPERLINK "</w:instrText>
-      </w:r>
-      <w:r>
-        <w:instrText>https://statsapi.mlb.com/api/v1/people/</w:instrText>
-      </w:r>
-      <w:r>
-        <w:instrText>592450</w:instrText>
-      </w:r>
-      <w:r>
-        <w:instrText>/stats?stats=gameLog&amp;season=2025&amp;gameType=S,R&amp;group=hitting</w:instrText>
-      </w:r>
-      <w:r>
-        <w:instrText>"</w:instrText>
-      </w:r>
-      <w:r>
-        <w:fldChar w:fldCharType="separate"/>
-      </w:r>
-      <w:r>
-        <w:rPr>
-          <w:rStyle w:val="ae"/>
-        </w:rPr>
-        <w:t>https://statsapi.mlb.com/api/v1/people/</w:t>
-      </w:r>
-      <w:r>
-        <w:rPr>
-          <w:rStyle w:val="ae"/>
-        </w:rPr>
-        <w:t>592450</w:t>
-      </w:r>
-      <w:r>
-        <w:rPr>
-          <w:rStyle w:val="ae"/>
-        </w:rPr>
-        <w:t>/stats?stats=gameLog&amp;season=2025&amp;gameType=S,R&amp;group=hitting</w:t>
-      </w:r>
-      <w:r>
-        <w:fldChar w:fldCharType="end"/>
-      </w:r>
+      <w:hyperlink r:id="rId8" w:history="1">
+        <w:r>
+          <w:rPr>
+            <w:rStyle w:val="ae"/>
+          </w:rPr>
+          <w:t>https://statsapi.mlb.com/api/v1/people/592450/stats?stats=gameLog&amp;season=2025&amp;gameType=S,R&amp;group=hitting</w:t>
+        </w:r>
+      </w:hyperlink>
+    </w:p>
+    <w:p>
+      <w:r>
+        <w:t>Aaron judge career scoring position</w:t>
+      </w:r>
+    </w:p>
+    <w:p>
+      <w:hyperlink r:id="rId9" w:history="1">
+        <w:r>
+          <w:rPr>
+            <w:rStyle w:val="ae"/>
+          </w:rPr>
+          <w:t>https://statsapi.mlb.com/api/v1/people/592450/stats?stats=careerStatSplits&amp;group=batting&amp;sitCodes=risp</w:t>
+        </w:r>
+      </w:hyperlink>
+    </w:p>
+    <w:p>
+      <w:r>
+        <w:t>Aaron judge 2024 scoring position</w:t>
+      </w:r>
+    </w:p>
+    <w:p>
+      <w:hyperlink r:id="rId10" w:history="1">
+        <w:r>
+          <w:rPr>
+            <w:rStyle w:val="ae"/>
+          </w:rPr>
+          <w:t>https://statsapi.mlb.com/api/v1/people/592450/stats?stats=statSplits&amp;season=2024&amp;group=batting&amp;sitCodes=risp</w:t>
+        </w:r>
+      </w:hyperlink>
     </w:p>
     <w:p/>
     <w:p>
       <w:r>
-        <w:t>Search for ID</w:t>
-      </w:r>
-    </w:p>
-    <w:p>
-      <w:r>
-        <w:fldChar w:fldCharType="begin"/>
-      </w:r>
-      <w:r>
-        <w:instrText>HYPERLINK "</w:instrText>
-      </w:r>
-      <w:r>
-        <w:instrText>https://statsapi.mlb.com/api/v1/people/search?names=Aaron%20Judge</w:instrText>
-      </w:r>
-      <w:r>
-        <w:instrText>"</w:instrText>
-      </w:r>
-      <w:r>
-        <w:fldChar w:fldCharType="separate"/>
-      </w:r>
-      <w:r>
-        <w:rPr>
-          <w:rStyle w:val="ae"/>
-        </w:rPr>
-        <w:t>https://statsapi.mlb.com/api/v1/people/search?names=Aaron%20Judg</w:t>
-      </w:r>
-      <w:r>
-        <w:rPr>
-          <w:rStyle w:val="ae"/>
-        </w:rPr>
-        <w:t>e</w:t>
-      </w:r>
-      <w:r>
-        <w:fldChar w:fldCharType="end"/>
-      </w:r>
-    </w:p>
+        <w:t>Justin Verlander 2024 vs left hand batter</w:t>
+      </w:r>
+    </w:p>
+    <w:p>
+      <w:hyperlink r:id="rId11" w:history="1">
+        <w:r>
+          <w:rPr>
+            <w:rStyle w:val="ae"/>
+          </w:rPr>
+          <w:t>https://statsapi.mlb.com/api/v1/people/434378/stats?stats=seasonAdvanced&amp;season=2024&amp;group=pitching&amp;sitCodes=vls</w:t>
+        </w:r>
+      </w:hyperlink>
+    </w:p>
+    <w:p>
+      <w:r>
+        <w:t>Justin Verlander 2024 home game</w:t>
+      </w:r>
+    </w:p>
+    <w:p>
+      <w:hyperlink r:id="rId12" w:history="1">
+        <w:r>
+          <w:rPr>
+            <w:rStyle w:val="ae"/>
+          </w:rPr>
+          <w:t>https://statsapi.mlb.com/api/v1/people/434378/stats?stats=statSplitsAdvanced&amp;season=2024&amp;group=pitching&amp;sitCodes=h</w:t>
+        </w:r>
+      </w:hyperlink>
+    </w:p>
+    <w:p>
+      <w:r>
+        <w:t>Justin Verlander 2024 Hot Cold Zone</w:t>
+      </w:r>
+    </w:p>
+    <w:p>
+      <w:hyperlink r:id="rId13" w:history="1">
+        <w:r>
+          <w:rPr>
+            <w:rStyle w:val="ae"/>
+          </w:rPr>
+          <w:t>https://statsapi.mlb.com/api/v1/people/434378/stats?stats=hotColdZones&amp;season=2024&amp;group=pitching</w:t>
+        </w:r>
+      </w:hyperlink>
+    </w:p>
+    <w:p/>
+    <w:p>
+      <w:r>
+        <w:t>Aaron judge 2024 March</w:t>
+      </w:r>
+    </w:p>
+    <w:p>
+      <w:hyperlink r:id="rId14" w:history="1">
+        <w:r>
+          <w:rPr>
+            <w:rStyle w:val="ae"/>
+          </w:rPr>
+          <w:t>https://statsapi.mlb.com/api/v1/people/592450/stats?stats=statSplits&amp;season=2024&amp;group=batting&amp;sitCodes=3</w:t>
+        </w:r>
+      </w:hyperlink>
+    </w:p>
+    <w:p/>
+    <w:p>
+      <w:pPr>
+        <w:rPr>
+          <w:b/>
+          <w:bCs/>
+          <w:color w:val="FF0000"/>
+        </w:rPr>
+      </w:pPr>
+      <w:r>
+        <w:rPr>
+          <w:b/>
+          <w:bCs/>
+          <w:color w:val="FF0000"/>
+        </w:rPr>
+        <w:t xml:space="preserve">Search for meta of </w:t>
+      </w:r>
+      <w:proofErr w:type="spellStart"/>
+      <w:r>
+        <w:rPr>
+          <w:b/>
+          <w:bCs/>
+          <w:color w:val="FF0000"/>
+        </w:rPr>
+        <w:t>gameTypes</w:t>
+      </w:r>
+      <w:proofErr w:type="spellEnd"/>
+    </w:p>
+    <w:p>
+      <w:hyperlink r:id="rId15" w:history="1">
+        <w:r>
+          <w:rPr>
+            <w:rStyle w:val="ae"/>
+          </w:rPr>
+          <w:t>https://statsapi.mlb.com/api/v1/gameTypes</w:t>
+        </w:r>
+      </w:hyperlink>
+    </w:p>
+    <w:p/>
+    <w:p>
+      <w:pPr>
+        <w:rPr>
+          <w:b/>
+          <w:bCs/>
+          <w:color w:val="FF0000"/>
+        </w:rPr>
+      </w:pPr>
+      <w:r>
+        <w:rPr>
+          <w:b/>
+          <w:bCs/>
+          <w:color w:val="FF0000"/>
+        </w:rPr>
+        <w:t>Check ID by name</w:t>
+      </w:r>
+    </w:p>
+    <w:p>
+      <w:hyperlink r:id="rId16" w:history="1">
+        <w:r>
+          <w:rPr>
+            <w:rStyle w:val="ae"/>
+          </w:rPr>
+          <w:t>https://statsapi.mlb.com/api/v1/people/search?names=Aaron%20Judge</w:t>
+        </w:r>
+      </w:hyperlink>
+    </w:p>
+    <w:p>
+      <w:pPr>
+        <w:rPr>
+          <w:b/>
+          <w:bCs/>
+          <w:color w:val="FF0000"/>
+        </w:rPr>
+      </w:pPr>
+      <w:r>
+        <w:rPr>
+          <w:b/>
+          <w:bCs/>
+          <w:color w:val="FF0000"/>
+        </w:rPr>
+        <w:t>Check player by ID</w:t>
+      </w:r>
+    </w:p>
+    <w:p>
+      <w:hyperlink r:id="rId17" w:history="1">
+        <w:r>
+          <w:rPr>
+            <w:rStyle w:val="ae"/>
+          </w:rPr>
+          <w:t>https://statsapi.mlb.com/api/v1/people/{player_id}</w:t>
+        </w:r>
+      </w:hyperlink>
+    </w:p>
+    <w:p>
+      <w:pPr>
+        <w:rPr>
+          <w:b/>
+          <w:bCs/>
+          <w:color w:val="FF0000"/>
+        </w:rPr>
+      </w:pPr>
+      <w:r>
+        <w:rPr>
+          <w:b/>
+          <w:bCs/>
+          <w:color w:val="FF0000"/>
+        </w:rPr>
+        <w:t>Get game by date</w:t>
+      </w:r>
+    </w:p>
+    <w:p>
+      <w:hyperlink r:id="rId18" w:history="1">
+        <w:r>
+          <w:rPr>
+            <w:rStyle w:val="ae"/>
+          </w:rPr>
+          <w:t>https://statsapi.mlb.com/api/v1/schedule?sportId=1&amp;date=2025-03-19</w:t>
+        </w:r>
+      </w:hyperlink>
+    </w:p>
+    <w:p>
+      <w:pPr>
+        <w:rPr>
+          <w:b/>
+          <w:bCs/>
+          <w:color w:val="FF0000"/>
+        </w:rPr>
+      </w:pPr>
+      <w:r>
+        <w:rPr>
+          <w:b/>
+          <w:bCs/>
+          <w:color w:val="FF0000"/>
+        </w:rPr>
+        <w:t>Get game by game ID</w:t>
+      </w:r>
+    </w:p>
+    <w:p>
+      <w:hyperlink r:id="rId19" w:history="1">
+        <w:r>
+          <w:rPr>
+            <w:rStyle w:val="ae"/>
+          </w:rPr>
+          <w:t>https://statsapi.mlb.com/api/v1/game/778564/boxscore</w:t>
+        </w:r>
+      </w:hyperlink>
+    </w:p>
+    <w:p/>
     <w:p>
       <w:r>
         <w:t>"</w:t>
@@ -238,11 +556,11 @@
       </w:r>
       <w:proofErr w:type="spellEnd"/>
       <w:r>
-        <w:t xml:space="preserve">":[["DJ LeMahieu",518934,0.761],["Anthony Rizzo",519203,0.828],["Giancarlo Stanton",519317,0.87],["Jon Berti",542932,0.703],["Gerrit </w:t>
+        <w:t xml:space="preserve">":[["DJ LeMahieu",518934,0.761],["Anthony Rizzo",519203,0.828],["Giancarlo Stanton",519317,0.87],["Jon Berti",542932,0.703],["Gerrit Cole",543037,0.393],["Cody Poteet",547001,0.2],["Marcus Stroman",573186,0.309],["Aaron Judge",592450,1.01],["Tommy Kahnle",592454,0.0],["Nick Burdi",595897,0.0],["Luke Weaver",596133,0.382],["J.D. Davis",605204,0.765],["Clay Holmes",605280,0.0],["Carlos Rodón",607074,0.385],["Jose Trevino",624431,0.637],["Victor González",624647,0.0],["Phil Bickford",641360,0.666],["Nestor Cortes",641482,0.0],["Tim Mayza",641835,0.0],["Jonathan </w:t>
       </w:r>
       <w:r>
         <w:lastRenderedPageBreak/>
-        <w:t>Cole",543037,0.393],["Cody Poteet",547001,0.2],["Marcus Stroman",573186,0.309],["Aaron Judge",592450,1.01],["Tommy Kahnle",592454,0.0],["Nick Burdi",595897,0.0],["Luke Weaver",596133,0.382],["J.D. Davis",605204,0.765],["Clay Holmes",605280,0.0],["Carlos Rodón",607074,0.385],["Jose Trevino",624431,0.637],["Victor González",624647,0.0],["Phil Bickford",641360,0.666],["Nestor Cortes",641482,0.0],["Tim Mayza",641835,0.0],["Jonathan Loáisiga",642528,0.0],["Dennis Santana",642701,0.833],["</w:t>
+        <w:t>Loáisiga",642528,0.0],["Dennis Santana",642701,0.833],["</w:t>
       </w:r>
       <w:proofErr w:type="spellStart"/>
       <w:r>
@@ -258,92 +576,2395 @@
       </w:r>
       <w:proofErr w:type="spellEnd"/>
       <w:r>
-        <w:t xml:space="preserve"> De Los Santos",660853,0.0],["</w:t>
+        <w:t xml:space="preserve"> De Los Santos",660853,0.0],["Jahmai Jones",663330,0.535],["Trent Grisham",663757,0.697],["Scott Effross",664123,0.0],["Jake Cousins",664776,0.0],["Anthony Misiewicz",664948,0.0],["Juan Soto",665742,0.953],["Oswaldo Cabrera",665828,0.643],["Jazz Chisholm Jr.",665862,0.757],["Carlos Narvaez",665966,0.564],["Duke Ellis",668752,0.4],["Austin Wells",669224,0.722],["Oswald Peraza",672724,0.612],["Kevin Smith",675656,0.516],["Anthony Volpe",683011,0.661],["Jasson Domínguez",691176,0.747],["Ben Rice",700250,0.613]]}</w:t>
+      </w:r>
+    </w:p>
+    <w:p/>
+    <w:p>
+      <w:r>
+        <w:t>Connor Wong: 657136</w:t>
+      </w:r>
+    </w:p>
+    <w:p>
+      <w:pPr>
+        <w:jc w:val="center"/>
+        <w:rPr>
+          <w:b/>
+          <w:bCs/>
+        </w:rPr>
+      </w:pPr>
+      <w:r>
+        <w:rPr>
+          <w:b/>
+          <w:bCs/>
+        </w:rPr>
+        <w:t>Run the script</w:t>
+      </w:r>
+    </w:p>
+    <w:p>
+      <w:r>
+        <w:t xml:space="preserve">source </w:t>
       </w:r>
       <w:proofErr w:type="spellStart"/>
       <w:r>
-        <w:t>Jahmai</w:t>
+        <w:t>venv</w:t>
       </w:r>
       <w:proofErr w:type="spellEnd"/>
       <w:r>
-        <w:t xml:space="preserve"> Jones",663330,0.535],["Trent Grisham",663757,0.697],["Scott Effross",664123,0.0],["Jake Cousins",664776,0.0],["Anthony Misiewicz",664948,0.0],["Juan Soto",665742,0.953],["Oswaldo Cabrera",665828,0.643],["Jazz Chisholm Jr.",665862,0.757],["Carlos Narvaez",665966,0.564],["Duke Ellis",668752,0.4],["Austin Wells",669224,0.722],["Oswald Peraza",672724,0.612],["Kevin Smith",675656,0.516],["Anthony Volpe",683011,0.661],["</w:t>
-      </w:r>
+        <w:t>/bin/activate</w:t>
+      </w:r>
+    </w:p>
+    <w:p>
       <w:proofErr w:type="spellStart"/>
       <w:r>
-        <w:t>Jasson</w:t>
+        <w:t>uvicorn</w:t>
       </w:r>
       <w:proofErr w:type="spellEnd"/>
       <w:r>
-        <w:t xml:space="preserve"> Domínguez",691176,0.747],["Ben Rice",700250,0.613]]}</w:t>
+        <w:t xml:space="preserve"> </w:t>
+      </w:r>
+      <w:proofErr w:type="spellStart"/>
+      <w:r>
+        <w:t>mlb_matchup:app</w:t>
+      </w:r>
+      <w:proofErr w:type="spellEnd"/>
+      <w:r>
+        <w:t xml:space="preserve"> </w:t>
+      </w:r>
+      <w:r>
+        <w:t>–</w:t>
+      </w:r>
+      <w:r>
+        <w:t>reload</w:t>
+      </w:r>
+    </w:p>
+    <w:p>
+      <w:proofErr w:type="spellStart"/>
+      <w:r>
+        <w:t>streamlit</w:t>
+      </w:r>
+      <w:proofErr w:type="spellEnd"/>
+      <w:r>
+        <w:t xml:space="preserve"> run mlb_matchup.py</w:t>
+      </w:r>
+    </w:p>
+    <w:p>
+      <w:pPr>
+        <w:jc w:val="center"/>
+        <w:rPr>
+          <w:b/>
+          <w:bCs/>
+          <w:sz w:val="36"/>
+          <w:szCs w:val="36"/>
+        </w:rPr>
+      </w:pPr>
+      <w:r>
+        <w:rPr>
+          <w:b/>
+          <w:bCs/>
+          <w:sz w:val="36"/>
+          <w:szCs w:val="36"/>
+        </w:rPr>
+        <w:t>Git</w:t>
+      </w:r>
+    </w:p>
+    <w:p>
+      <w:r>
+        <w:t xml:space="preserve">git </w:t>
+      </w:r>
+      <w:proofErr w:type="gramStart"/>
+      <w:r>
+        <w:t>add .</w:t>
+      </w:r>
+      <w:proofErr w:type="gramEnd"/>
+    </w:p>
+    <w:p>
+      <w:r>
+        <w:rPr>
+          <w:rFonts w:hint="eastAsia"/>
+        </w:rPr>
+        <w:t>git commit -m "</w:t>
+      </w:r>
+      <w:r>
+        <w:rPr>
+          <w:rFonts w:hint="eastAsia"/>
+        </w:rPr>
+        <w:t>更新說明，如修復數據庫錯誤</w:t>
+      </w:r>
+      <w:r>
+        <w:rPr>
+          <w:rFonts w:hint="eastAsia"/>
+        </w:rPr>
+        <w:t>"</w:t>
+      </w:r>
+    </w:p>
+    <w:p>
+      <w:r>
+        <w:t>git push origin main</w:t>
+      </w:r>
+    </w:p>
+    <w:p>
+      <w:pPr>
+        <w:rPr>
+          <w:b/>
+          <w:bCs/>
+        </w:rPr>
+      </w:pPr>
+    </w:p>
+    <w:p>
+      <w:pPr>
+        <w:rPr>
+          <w:b/>
+          <w:bCs/>
+        </w:rPr>
+      </w:pPr>
+      <w:r>
+        <w:rPr>
+          <w:b/>
+          <w:bCs/>
+        </w:rPr>
+        <w:t>僅更新數據</w:t>
+      </w:r>
+    </w:p>
+    <w:p>
+      <w:r>
+        <w:t>python main.py --update-season --update-recent</w:t>
+      </w:r>
+    </w:p>
+    <w:p>
+      <w:r>
+        <w:t>在一個終端啟動</w:t>
+      </w:r>
+      <w:r>
+        <w:t xml:space="preserve"> API </w:t>
+      </w:r>
+      <w:r>
+        <w:t>服務器：</w:t>
+      </w:r>
+    </w:p>
+    <w:p>
+      <w:pPr>
+        <w:rPr>
+          <w:strike/>
+        </w:rPr>
+      </w:pPr>
+      <w:r>
+        <w:rPr>
+          <w:strike/>
+        </w:rPr>
+        <w:t>python run_api.py</w:t>
+      </w:r>
+    </w:p>
+    <w:p>
+      <w:r>
+        <w:lastRenderedPageBreak/>
+        <w:t>在另一個終端啟動</w:t>
+      </w:r>
+      <w:r>
+        <w:t xml:space="preserve"> UI</w:t>
+      </w:r>
+      <w:r>
+        <w:t>：</w:t>
+      </w:r>
+    </w:p>
+    <w:p>
+      <w:r>
+        <w:t>python run_ui.py</w:t>
       </w:r>
     </w:p>
     <w:p/>
     <w:p>
-      <w:r>
-        <w:t>Connor Wong: 657136</w:t>
+      <w:pPr>
+        <w:rPr>
+          <w:strike/>
+        </w:rPr>
+      </w:pPr>
+      <w:proofErr w:type="spellStart"/>
+      <w:r>
+        <w:rPr>
+          <w:strike/>
+        </w:rPr>
+        <w:t>streamlit</w:t>
+      </w:r>
+      <w:proofErr w:type="spellEnd"/>
+      <w:r>
+        <w:rPr>
+          <w:strike/>
+        </w:rPr>
+        <w:t xml:space="preserve"> run mlb_score_tracker.py</w:t>
+      </w:r>
+    </w:p>
+    <w:p/>
+    <w:p>
+      <w:r>
+        <w:t>python run_simple.py</w:t>
+      </w:r>
+    </w:p>
+    <w:p>
+      <w:r>
+        <w:t>run_simple</w:t>
+      </w:r>
+      <w:r>
+        <w:t>.py</w:t>
+      </w:r>
+      <w:r>
+        <w:t xml:space="preserve"> &gt; </w:t>
+      </w:r>
+      <w:r>
+        <w:t>live_tracker.py &gt; mlb_visualizations.py, ui_components.py, mlb_data.py</w:t>
+      </w:r>
+    </w:p>
+    <w:p/>
+    <w:p>
+      <w:pPr>
+        <w:rPr>
+          <w:b/>
+          <w:bCs/>
+        </w:rPr>
+      </w:pPr>
+      <w:r>
+        <w:rPr>
+          <w:b/>
+          <w:bCs/>
+        </w:rPr>
+        <w:t>模組功能說明</w:t>
+      </w:r>
+    </w:p>
+    <w:p>
+      <w:pPr>
+        <w:rPr>
+          <w:b/>
+          <w:bCs/>
+        </w:rPr>
+      </w:pPr>
+      <w:r>
+        <w:rPr>
+          <w:b/>
+          <w:bCs/>
+        </w:rPr>
+        <w:t xml:space="preserve">1. </w:t>
+      </w:r>
+      <w:r>
+        <w:rPr>
+          <w:b/>
+          <w:bCs/>
+        </w:rPr>
+        <w:t>配置模組</w:t>
+      </w:r>
+      <w:r>
+        <w:rPr>
+          <w:b/>
+          <w:bCs/>
+        </w:rPr>
+        <w:t xml:space="preserve"> (config/)</w:t>
+      </w:r>
+    </w:p>
+    <w:p>
+      <w:pPr>
+        <w:rPr>
+          <w:b/>
+          <w:bCs/>
+        </w:rPr>
+      </w:pPr>
+      <w:r>
+        <w:rPr>
+          <w:b/>
+          <w:bCs/>
+        </w:rPr>
+        <w:t xml:space="preserve">team_config.py: </w:t>
+      </w:r>
+      <w:r>
+        <w:rPr>
+          <w:b/>
+          <w:bCs/>
+        </w:rPr>
+        <w:t>存放</w:t>
+      </w:r>
+      <w:r>
+        <w:rPr>
+          <w:b/>
+          <w:bCs/>
+        </w:rPr>
+        <w:t>MLB</w:t>
+      </w:r>
+      <w:r>
+        <w:rPr>
+          <w:b/>
+          <w:bCs/>
+        </w:rPr>
+        <w:t>球隊</w:t>
+      </w:r>
+      <w:r>
+        <w:rPr>
+          <w:b/>
+          <w:bCs/>
+        </w:rPr>
+        <w:t>ID</w:t>
+      </w:r>
+      <w:r>
+        <w:rPr>
+          <w:b/>
+          <w:bCs/>
+        </w:rPr>
+        <w:t>和名稱映射，以及數據庫配置</w:t>
+      </w:r>
+    </w:p>
+    <w:p>
+      <w:pPr>
+        <w:rPr>
+          <w:b/>
+          <w:bCs/>
+        </w:rPr>
+      </w:pPr>
+      <w:r>
+        <w:rPr>
+          <w:b/>
+          <w:bCs/>
+        </w:rPr>
+        <w:t xml:space="preserve">2. </w:t>
+      </w:r>
+      <w:r>
+        <w:rPr>
+          <w:b/>
+          <w:bCs/>
+        </w:rPr>
+        <w:t>數據庫模組</w:t>
+      </w:r>
+      <w:r>
+        <w:rPr>
+          <w:b/>
+          <w:bCs/>
+        </w:rPr>
+        <w:t xml:space="preserve"> (database/)</w:t>
+      </w:r>
+    </w:p>
+    <w:p>
+      <w:pPr>
+        <w:rPr>
+          <w:b/>
+          <w:bCs/>
+        </w:rPr>
+      </w:pPr>
+      <w:r>
+        <w:rPr>
+          <w:b/>
+          <w:bCs/>
+        </w:rPr>
+        <w:t xml:space="preserve">db_setup.py: </w:t>
+      </w:r>
+      <w:r>
+        <w:rPr>
+          <w:b/>
+          <w:bCs/>
+        </w:rPr>
+        <w:t>負責初始化數據庫和創建表格</w:t>
+      </w:r>
+    </w:p>
+    <w:p>
+      <w:pPr>
+        <w:rPr>
+          <w:b/>
+          <w:bCs/>
+        </w:rPr>
+      </w:pPr>
+      <w:r>
+        <w:rPr>
+          <w:b/>
+          <w:bCs/>
+        </w:rPr>
+        <w:t xml:space="preserve">db_operations.py: </w:t>
+      </w:r>
+      <w:r>
+        <w:rPr>
+          <w:b/>
+          <w:bCs/>
+        </w:rPr>
+        <w:t>提供數據庫查詢、插入和更新等操作的通用函數</w:t>
+      </w:r>
+    </w:p>
+    <w:p>
+      <w:pPr>
+        <w:rPr>
+          <w:b/>
+          <w:bCs/>
+        </w:rPr>
+      </w:pPr>
+      <w:r>
+        <w:rPr>
+          <w:b/>
+          <w:bCs/>
+        </w:rPr>
+        <w:t>3. API</w:t>
+      </w:r>
+      <w:r>
+        <w:rPr>
+          <w:b/>
+          <w:bCs/>
+        </w:rPr>
+        <w:t>模組</w:t>
+      </w:r>
+      <w:r>
+        <w:rPr>
+          <w:b/>
+          <w:bCs/>
+        </w:rPr>
+        <w:t xml:space="preserve"> (</w:t>
+      </w:r>
+      <w:proofErr w:type="spellStart"/>
+      <w:r>
+        <w:rPr>
+          <w:b/>
+          <w:bCs/>
+        </w:rPr>
+        <w:t>api</w:t>
+      </w:r>
+      <w:proofErr w:type="spellEnd"/>
+      <w:r>
+        <w:rPr>
+          <w:b/>
+          <w:bCs/>
+        </w:rPr>
+        <w:t>/)</w:t>
+      </w:r>
+    </w:p>
+    <w:p>
+      <w:pPr>
+        <w:rPr>
+          <w:b/>
+          <w:bCs/>
+        </w:rPr>
+      </w:pPr>
+      <w:r>
+        <w:rPr>
+          <w:b/>
+          <w:bCs/>
+        </w:rPr>
+        <w:t xml:space="preserve">mlb_api.py: </w:t>
+      </w:r>
+      <w:r>
+        <w:rPr>
+          <w:b/>
+          <w:bCs/>
+        </w:rPr>
+        <w:t>處理與</w:t>
+      </w:r>
+      <w:r>
+        <w:rPr>
+          <w:b/>
+          <w:bCs/>
+        </w:rPr>
+        <w:t>MLB API</w:t>
+      </w:r>
+      <w:r>
+        <w:rPr>
+          <w:b/>
+          <w:bCs/>
+        </w:rPr>
+        <w:t>的所有請求，獲取比賽、球員和統計數據</w:t>
+      </w:r>
+    </w:p>
+    <w:p>
+      <w:pPr>
+        <w:rPr>
+          <w:b/>
+          <w:bCs/>
+        </w:rPr>
+      </w:pPr>
+      <w:r>
+        <w:rPr>
+          <w:b/>
+          <w:bCs/>
+        </w:rPr>
+        <w:t xml:space="preserve">app.py: </w:t>
+      </w:r>
+      <w:proofErr w:type="spellStart"/>
+      <w:r>
+        <w:rPr>
+          <w:b/>
+          <w:bCs/>
+        </w:rPr>
+        <w:t>FastAPI</w:t>
+      </w:r>
+      <w:proofErr w:type="spellEnd"/>
+      <w:r>
+        <w:rPr>
+          <w:b/>
+          <w:bCs/>
+        </w:rPr>
+        <w:t>應用，提供</w:t>
+      </w:r>
+      <w:r>
+        <w:rPr>
+          <w:b/>
+          <w:bCs/>
+        </w:rPr>
+        <w:t>REST API</w:t>
+      </w:r>
+      <w:r>
+        <w:rPr>
+          <w:b/>
+          <w:bCs/>
+        </w:rPr>
+        <w:t>端點</w:t>
+      </w:r>
+    </w:p>
+    <w:p>
+      <w:pPr>
+        <w:rPr>
+          <w:b/>
+          <w:bCs/>
+        </w:rPr>
+      </w:pPr>
+      <w:r>
+        <w:rPr>
+          <w:b/>
+          <w:bCs/>
+        </w:rPr>
+        <w:t xml:space="preserve">4. </w:t>
+      </w:r>
+      <w:r>
+        <w:rPr>
+          <w:b/>
+          <w:bCs/>
+        </w:rPr>
+        <w:t>數據處理模組</w:t>
+      </w:r>
+      <w:r>
+        <w:rPr>
+          <w:b/>
+          <w:bCs/>
+        </w:rPr>
+        <w:t xml:space="preserve"> (</w:t>
+      </w:r>
+      <w:proofErr w:type="spellStart"/>
+      <w:r>
+        <w:rPr>
+          <w:b/>
+          <w:bCs/>
+        </w:rPr>
+        <w:t>data_processing</w:t>
+      </w:r>
+      <w:proofErr w:type="spellEnd"/>
+      <w:r>
+        <w:rPr>
+          <w:b/>
+          <w:bCs/>
+        </w:rPr>
+        <w:t>/)</w:t>
+      </w:r>
+    </w:p>
+    <w:p>
+      <w:pPr>
+        <w:rPr>
+          <w:b/>
+          <w:bCs/>
+        </w:rPr>
+      </w:pPr>
+      <w:r>
+        <w:rPr>
+          <w:b/>
+          <w:bCs/>
+        </w:rPr>
+        <w:t xml:space="preserve">player_data.py: </w:t>
+      </w:r>
+      <w:r>
+        <w:rPr>
+          <w:b/>
+          <w:bCs/>
+        </w:rPr>
+        <w:t>處理球員數據，包括更新賽季數據、最近比賽數據和對戰數據</w:t>
+      </w:r>
+    </w:p>
+    <w:p>
+      <w:pPr>
+        <w:rPr>
+          <w:b/>
+          <w:bCs/>
+        </w:rPr>
+      </w:pPr>
+      <w:r>
+        <w:rPr>
+          <w:b/>
+          <w:bCs/>
+        </w:rPr>
+        <w:t>5. UI</w:t>
+      </w:r>
+      <w:r>
+        <w:rPr>
+          <w:b/>
+          <w:bCs/>
+        </w:rPr>
+        <w:t>模組</w:t>
+      </w:r>
+      <w:r>
+        <w:rPr>
+          <w:b/>
+          <w:bCs/>
+        </w:rPr>
+        <w:t xml:space="preserve"> (</w:t>
+      </w:r>
+      <w:proofErr w:type="spellStart"/>
+      <w:r>
+        <w:rPr>
+          <w:b/>
+          <w:bCs/>
+        </w:rPr>
+        <w:t>ui</w:t>
+      </w:r>
+      <w:proofErr w:type="spellEnd"/>
+      <w:r>
+        <w:rPr>
+          <w:b/>
+          <w:bCs/>
+        </w:rPr>
+        <w:t>/)</w:t>
+      </w:r>
+    </w:p>
+    <w:p>
+      <w:pPr>
+        <w:rPr>
+          <w:b/>
+          <w:bCs/>
+        </w:rPr>
+      </w:pPr>
+      <w:r>
+        <w:rPr>
+          <w:b/>
+          <w:bCs/>
+        </w:rPr>
+        <w:t xml:space="preserve">streamlit_app.py: </w:t>
+      </w:r>
+      <w:proofErr w:type="spellStart"/>
+      <w:r>
+        <w:rPr>
+          <w:b/>
+          <w:bCs/>
+        </w:rPr>
+        <w:t>Streamlit</w:t>
+      </w:r>
+      <w:proofErr w:type="spellEnd"/>
+      <w:r>
+        <w:rPr>
+          <w:b/>
+          <w:bCs/>
+        </w:rPr>
+        <w:t>用戶界面，提供互動式數據瀏覽和可視化</w:t>
+      </w:r>
+    </w:p>
+    <w:p>
+      <w:pPr>
+        <w:rPr>
+          <w:b/>
+          <w:bCs/>
+        </w:rPr>
+      </w:pPr>
+      <w:r>
+        <w:rPr>
+          <w:b/>
+          <w:bCs/>
+        </w:rPr>
+        <w:t xml:space="preserve">6. </w:t>
+      </w:r>
+      <w:r>
+        <w:rPr>
+          <w:b/>
+          <w:bCs/>
+        </w:rPr>
+        <w:t>通用工具模組</w:t>
+      </w:r>
+      <w:r>
+        <w:rPr>
+          <w:b/>
+          <w:bCs/>
+        </w:rPr>
+        <w:t xml:space="preserve"> (utils/)</w:t>
+      </w:r>
+    </w:p>
+    <w:p>
+      <w:pPr>
+        <w:rPr>
+          <w:b/>
+          <w:bCs/>
+        </w:rPr>
+      </w:pPr>
+      <w:r>
+        <w:rPr>
+          <w:b/>
+          <w:bCs/>
+        </w:rPr>
+        <w:t xml:space="preserve">helpers.py: </w:t>
+      </w:r>
+      <w:r>
+        <w:rPr>
+          <w:b/>
+          <w:bCs/>
+        </w:rPr>
+        <w:t>提供輔助函數，如格式化數據、</w:t>
+      </w:r>
+      <w:r>
+        <w:rPr>
+          <w:b/>
+          <w:bCs/>
+        </w:rPr>
+        <w:t>API</w:t>
+      </w:r>
+      <w:r>
+        <w:rPr>
+          <w:b/>
+          <w:bCs/>
+        </w:rPr>
+        <w:t>請求重試和</w:t>
+      </w:r>
+      <w:r>
+        <w:rPr>
+          <w:b/>
+          <w:bCs/>
+        </w:rPr>
+        <w:t>JSON</w:t>
+      </w:r>
+      <w:r>
+        <w:rPr>
+          <w:b/>
+          <w:bCs/>
+        </w:rPr>
+        <w:t>數據處理</w:t>
+      </w:r>
+    </w:p>
+    <w:p>
+      <w:pPr>
+        <w:rPr>
+          <w:b/>
+          <w:bCs/>
+        </w:rPr>
+      </w:pPr>
+      <w:r>
+        <w:rPr>
+          <w:b/>
+          <w:bCs/>
+        </w:rPr>
+        <w:lastRenderedPageBreak/>
+        <w:t xml:space="preserve">7. </w:t>
+      </w:r>
+      <w:r>
+        <w:rPr>
+          <w:b/>
+          <w:bCs/>
+        </w:rPr>
+        <w:t>主程序</w:t>
+      </w:r>
+      <w:r>
+        <w:rPr>
+          <w:b/>
+          <w:bCs/>
+        </w:rPr>
+        <w:t xml:space="preserve"> (main.py)</w:t>
+      </w:r>
+    </w:p>
+    <w:p>
+      <w:pPr>
+        <w:rPr>
+          <w:b/>
+          <w:bCs/>
+        </w:rPr>
+      </w:pPr>
+      <w:r>
+        <w:rPr>
+          <w:b/>
+          <w:bCs/>
+        </w:rPr>
+        <w:t>系統入口點，負責初始化和啟動整個系統</w:t>
+      </w:r>
+    </w:p>
+    <w:p>
+      <w:pPr>
+        <w:rPr>
+          <w:b/>
+          <w:bCs/>
+        </w:rPr>
+      </w:pPr>
+      <w:r>
+        <w:rPr>
+          <w:b/>
+          <w:bCs/>
+        </w:rPr>
+        <w:t>提供命令行參數處理，可選擇性啟動各組件</w:t>
+      </w:r>
+    </w:p>
+    <w:p>
+      <w:pPr>
+        <w:rPr>
+          <w:b/>
+          <w:bCs/>
+        </w:rPr>
+      </w:pPr>
+    </w:p>
+    <w:p>
+      <w:pPr>
+        <w:rPr>
+          <w:b/>
+          <w:bCs/>
+        </w:rPr>
+      </w:pPr>
+      <w:r>
+        <w:rPr>
+          <w:b/>
+          <w:bCs/>
+        </w:rPr>
+        <w:t>擴展建議</w:t>
+      </w:r>
+    </w:p>
+    <w:p>
+      <w:pPr>
+        <w:rPr>
+          <w:b/>
+          <w:bCs/>
+        </w:rPr>
+      </w:pPr>
+      <w:r>
+        <w:rPr>
+          <w:b/>
+          <w:bCs/>
+        </w:rPr>
+        <w:t>數據匯出功能</w:t>
+      </w:r>
+      <w:r>
+        <w:rPr>
+          <w:b/>
+          <w:bCs/>
+        </w:rPr>
+        <w:t xml:space="preserve">: </w:t>
+      </w:r>
+      <w:r>
+        <w:rPr>
+          <w:b/>
+          <w:bCs/>
+        </w:rPr>
+        <w:t>可以在</w:t>
+      </w:r>
+      <w:r>
+        <w:rPr>
+          <w:b/>
+          <w:bCs/>
+        </w:rPr>
+        <w:t xml:space="preserve"> utils/ </w:t>
+      </w:r>
+      <w:r>
+        <w:rPr>
+          <w:b/>
+          <w:bCs/>
+        </w:rPr>
+        <w:t>中添加新模組，支持將分析結果匯出為</w:t>
+      </w:r>
+      <w:r>
+        <w:rPr>
+          <w:b/>
+          <w:bCs/>
+        </w:rPr>
+        <w:t>CSV</w:t>
+      </w:r>
+      <w:r>
+        <w:rPr>
+          <w:b/>
+          <w:bCs/>
+        </w:rPr>
+        <w:t>或</w:t>
+      </w:r>
+      <w:r>
+        <w:rPr>
+          <w:b/>
+          <w:bCs/>
+        </w:rPr>
+        <w:t>Excel</w:t>
+      </w:r>
+    </w:p>
+    <w:p>
+      <w:pPr>
+        <w:rPr>
+          <w:b/>
+          <w:bCs/>
+        </w:rPr>
+      </w:pPr>
+      <w:r>
+        <w:rPr>
+          <w:b/>
+          <w:bCs/>
+        </w:rPr>
+        <w:t>數據緩存層</w:t>
+      </w:r>
+      <w:r>
+        <w:rPr>
+          <w:b/>
+          <w:bCs/>
+        </w:rPr>
+        <w:t xml:space="preserve">: </w:t>
+      </w:r>
+      <w:r>
+        <w:rPr>
+          <w:b/>
+          <w:bCs/>
+        </w:rPr>
+        <w:t>考慮添加</w:t>
+      </w:r>
+      <w:r>
+        <w:rPr>
+          <w:b/>
+          <w:bCs/>
+        </w:rPr>
+        <w:t>Redis</w:t>
+      </w:r>
+      <w:r>
+        <w:rPr>
+          <w:b/>
+          <w:bCs/>
+        </w:rPr>
+        <w:t>緩存，減少對</w:t>
+      </w:r>
+      <w:r>
+        <w:rPr>
+          <w:b/>
+          <w:bCs/>
+        </w:rPr>
+        <w:t>MLB API</w:t>
+      </w:r>
+      <w:r>
+        <w:rPr>
+          <w:b/>
+          <w:bCs/>
+        </w:rPr>
+        <w:t>的請求頻率</w:t>
+      </w:r>
+    </w:p>
+    <w:p>
+      <w:pPr>
+        <w:rPr>
+          <w:b/>
+          <w:bCs/>
+        </w:rPr>
+      </w:pPr>
+      <w:r>
+        <w:rPr>
+          <w:b/>
+          <w:bCs/>
+        </w:rPr>
+        <w:t>批量分析工具</w:t>
+      </w:r>
+      <w:r>
+        <w:rPr>
+          <w:b/>
+          <w:bCs/>
+        </w:rPr>
+        <w:t xml:space="preserve">: </w:t>
+      </w:r>
+      <w:r>
+        <w:rPr>
+          <w:b/>
+          <w:bCs/>
+        </w:rPr>
+        <w:t>添加批量分析多個對戰組合的功能</w:t>
+      </w:r>
+    </w:p>
+    <w:p>
+      <w:pPr>
+        <w:rPr>
+          <w:b/>
+          <w:bCs/>
+        </w:rPr>
+      </w:pPr>
+      <w:r>
+        <w:rPr>
+          <w:b/>
+          <w:bCs/>
+        </w:rPr>
+        <w:t>歷史數據比較</w:t>
+      </w:r>
+      <w:r>
+        <w:rPr>
+          <w:b/>
+          <w:bCs/>
+        </w:rPr>
+        <w:t xml:space="preserve">: </w:t>
+      </w:r>
+      <w:r>
+        <w:rPr>
+          <w:b/>
+          <w:bCs/>
+        </w:rPr>
+        <w:t>實現跨賽季數據比較功能</w:t>
+      </w:r>
+    </w:p>
+    <w:p>
+      <w:pPr>
+        <w:rPr>
+          <w:b/>
+          <w:bCs/>
+        </w:rPr>
+      </w:pPr>
+      <w:r>
+        <w:rPr>
+          <w:b/>
+          <w:bCs/>
+        </w:rPr>
+        <w:t>數據可視化增強</w:t>
+      </w:r>
+      <w:r>
+        <w:rPr>
+          <w:b/>
+          <w:bCs/>
+        </w:rPr>
+        <w:t xml:space="preserve">: </w:t>
+      </w:r>
+      <w:r>
+        <w:rPr>
+          <w:b/>
+          <w:bCs/>
+        </w:rPr>
+        <w:t>添加更多圖表和視覺化效果，如熱圖和趨勢圖</w:t>
       </w:r>
     </w:p>
     <w:p/>
     <w:p/>
+    <w:p/>
+    <w:p>
+      <w:pPr>
+        <w:rPr>
+          <w:rFonts w:ascii="Segoe UI" w:hAnsi="Segoe UI" w:cs="Segoe UI"/>
+          <w:color w:val="F5F4EF"/>
+          <w:spacing w:val="-9"/>
+          <w:sz w:val="34"/>
+          <w:szCs w:val="34"/>
+          <w:shd w:val="clear" w:color="auto" w:fill="1F1E1D"/>
+        </w:rPr>
+      </w:pPr>
+      <w:r>
+        <w:rPr>
+          <w:rFonts w:ascii="Segoe UI" w:hAnsi="Segoe UI" w:cs="Segoe UI"/>
+          <w:color w:val="F5F4EF"/>
+          <w:spacing w:val="-9"/>
+          <w:sz w:val="34"/>
+          <w:szCs w:val="34"/>
+          <w:shd w:val="clear" w:color="auto" w:fill="1F1E1D"/>
+        </w:rPr>
+        <w:t>建議挺好</w:t>
+      </w:r>
+      <w:r>
+        <w:rPr>
+          <w:rFonts w:ascii="Segoe UI" w:hAnsi="Segoe UI" w:cs="Segoe UI"/>
+          <w:color w:val="F5F4EF"/>
+          <w:spacing w:val="-9"/>
+          <w:sz w:val="34"/>
+          <w:szCs w:val="34"/>
+          <w:shd w:val="clear" w:color="auto" w:fill="1F1E1D"/>
+        </w:rPr>
+        <w:t xml:space="preserve"> </w:t>
+      </w:r>
+      <w:r>
+        <w:rPr>
+          <w:rFonts w:ascii="Segoe UI" w:hAnsi="Segoe UI" w:cs="Segoe UI"/>
+          <w:color w:val="F5F4EF"/>
+          <w:spacing w:val="-9"/>
+          <w:sz w:val="34"/>
+          <w:szCs w:val="34"/>
+          <w:shd w:val="clear" w:color="auto" w:fill="1F1E1D"/>
+        </w:rPr>
+        <w:t>我希望能夠繼續以下優化順序一步一步做</w:t>
+      </w:r>
+      <w:r>
+        <w:rPr>
+          <w:rFonts w:ascii="Segoe UI" w:hAnsi="Segoe UI" w:cs="Segoe UI"/>
+          <w:color w:val="F5F4EF"/>
+          <w:spacing w:val="-9"/>
+          <w:sz w:val="34"/>
+          <w:szCs w:val="34"/>
+          <w:shd w:val="clear" w:color="auto" w:fill="1F1E1D"/>
+        </w:rPr>
+        <w:t xml:space="preserve"> </w:t>
+      </w:r>
+      <w:r>
+        <w:rPr>
+          <w:rFonts w:ascii="Segoe UI" w:hAnsi="Segoe UI" w:cs="Segoe UI"/>
+          <w:color w:val="F5F4EF"/>
+          <w:spacing w:val="-9"/>
+          <w:sz w:val="34"/>
+          <w:szCs w:val="34"/>
+          <w:shd w:val="clear" w:color="auto" w:fill="1F1E1D"/>
+        </w:rPr>
+        <w:t>想先確定以下的開發是可行的</w:t>
+      </w:r>
+      <w:r>
+        <w:rPr>
+          <w:rFonts w:ascii="Segoe UI" w:hAnsi="Segoe UI" w:cs="Segoe UI"/>
+          <w:color w:val="F5F4EF"/>
+          <w:spacing w:val="-9"/>
+          <w:sz w:val="34"/>
+          <w:szCs w:val="34"/>
+          <w:shd w:val="clear" w:color="auto" w:fill="1F1E1D"/>
+        </w:rPr>
+        <w:t xml:space="preserve"> 1. .current pitcher</w:t>
+      </w:r>
+      <w:r>
+        <w:rPr>
+          <w:rFonts w:ascii="Segoe UI" w:hAnsi="Segoe UI" w:cs="Segoe UI"/>
+          <w:color w:val="F5F4EF"/>
+          <w:spacing w:val="-9"/>
+          <w:sz w:val="34"/>
+          <w:szCs w:val="34"/>
+          <w:shd w:val="clear" w:color="auto" w:fill="1F1E1D"/>
+        </w:rPr>
+        <w:t>跟</w:t>
+      </w:r>
+      <w:r>
+        <w:rPr>
+          <w:rFonts w:ascii="Segoe UI" w:hAnsi="Segoe UI" w:cs="Segoe UI"/>
+          <w:color w:val="F5F4EF"/>
+          <w:spacing w:val="-9"/>
+          <w:sz w:val="34"/>
+          <w:szCs w:val="34"/>
+          <w:shd w:val="clear" w:color="auto" w:fill="1F1E1D"/>
+        </w:rPr>
+        <w:t>box score</w:t>
+      </w:r>
+      <w:r>
+        <w:rPr>
+          <w:rFonts w:ascii="Segoe UI" w:hAnsi="Segoe UI" w:cs="Segoe UI"/>
+          <w:color w:val="F5F4EF"/>
+          <w:spacing w:val="-9"/>
+          <w:sz w:val="34"/>
+          <w:szCs w:val="34"/>
+          <w:shd w:val="clear" w:color="auto" w:fill="1F1E1D"/>
+        </w:rPr>
+        <w:t>的位置可以對調</w:t>
+      </w:r>
+      <w:r>
+        <w:rPr>
+          <w:rFonts w:ascii="Segoe UI" w:hAnsi="Segoe UI" w:cs="Segoe UI"/>
+          <w:color w:val="F5F4EF"/>
+          <w:spacing w:val="-9"/>
+          <w:sz w:val="34"/>
+          <w:szCs w:val="34"/>
+          <w:shd w:val="clear" w:color="auto" w:fill="1F1E1D"/>
+        </w:rPr>
+        <w:t xml:space="preserve"> 2. </w:t>
+      </w:r>
+      <w:r>
+        <w:rPr>
+          <w:rFonts w:ascii="Segoe UI" w:hAnsi="Segoe UI" w:cs="Segoe UI"/>
+          <w:color w:val="F5F4EF"/>
+          <w:spacing w:val="-9"/>
+          <w:sz w:val="34"/>
+          <w:szCs w:val="34"/>
+          <w:shd w:val="clear" w:color="auto" w:fill="1F1E1D"/>
+        </w:rPr>
+        <w:t>根據當前投手以及打者直接給出對戰數據</w:t>
+      </w:r>
+      <w:r>
+        <w:rPr>
+          <w:rFonts w:ascii="Segoe UI" w:hAnsi="Segoe UI" w:cs="Segoe UI"/>
+          <w:color w:val="F5F4EF"/>
+          <w:spacing w:val="-9"/>
+          <w:sz w:val="34"/>
+          <w:szCs w:val="34"/>
+          <w:shd w:val="clear" w:color="auto" w:fill="1F1E1D"/>
+        </w:rPr>
+        <w:t xml:space="preserve"> 3. </w:t>
+      </w:r>
+      <w:r>
+        <w:rPr>
+          <w:rFonts w:ascii="Segoe UI" w:hAnsi="Segoe UI" w:cs="Segoe UI"/>
+          <w:color w:val="F5F4EF"/>
+          <w:spacing w:val="-9"/>
+          <w:sz w:val="34"/>
+          <w:szCs w:val="34"/>
+          <w:shd w:val="clear" w:color="auto" w:fill="1F1E1D"/>
+        </w:rPr>
+        <w:t>當用戶按下</w:t>
+      </w:r>
+      <w:r>
+        <w:rPr>
+          <w:rFonts w:ascii="Segoe UI" w:hAnsi="Segoe UI" w:cs="Segoe UI"/>
+          <w:color w:val="F5F4EF"/>
+          <w:spacing w:val="-9"/>
+          <w:sz w:val="34"/>
+          <w:szCs w:val="34"/>
+          <w:shd w:val="clear" w:color="auto" w:fill="1F1E1D"/>
+        </w:rPr>
+        <w:t>analyze xxx team batter vs pitcher</w:t>
+      </w:r>
+      <w:r>
+        <w:rPr>
+          <w:rFonts w:ascii="Segoe UI" w:hAnsi="Segoe UI" w:cs="Segoe UI"/>
+          <w:color w:val="F5F4EF"/>
+          <w:spacing w:val="-9"/>
+          <w:sz w:val="34"/>
+          <w:szCs w:val="34"/>
+          <w:shd w:val="clear" w:color="auto" w:fill="1F1E1D"/>
+        </w:rPr>
+        <w:t>時</w:t>
+      </w:r>
+      <w:r>
+        <w:rPr>
+          <w:rFonts w:ascii="Segoe UI" w:hAnsi="Segoe UI" w:cs="Segoe UI"/>
+          <w:color w:val="F5F4EF"/>
+          <w:spacing w:val="-9"/>
+          <w:sz w:val="34"/>
+          <w:szCs w:val="34"/>
+          <w:shd w:val="clear" w:color="auto" w:fill="1F1E1D"/>
+        </w:rPr>
+        <w:t xml:space="preserve"> </w:t>
+      </w:r>
+      <w:r>
+        <w:rPr>
+          <w:rFonts w:ascii="Segoe UI" w:hAnsi="Segoe UI" w:cs="Segoe UI"/>
+          <w:color w:val="F5F4EF"/>
+          <w:spacing w:val="-9"/>
+          <w:sz w:val="34"/>
+          <w:szCs w:val="34"/>
+          <w:shd w:val="clear" w:color="auto" w:fill="1F1E1D"/>
+        </w:rPr>
+        <w:t>會跳到另一個</w:t>
+      </w:r>
+      <w:r>
+        <w:rPr>
+          <w:rFonts w:ascii="Segoe UI" w:hAnsi="Segoe UI" w:cs="Segoe UI"/>
+          <w:color w:val="F5F4EF"/>
+          <w:spacing w:val="-9"/>
+          <w:sz w:val="34"/>
+          <w:szCs w:val="34"/>
+          <w:shd w:val="clear" w:color="auto" w:fill="1F1E1D"/>
+        </w:rPr>
+        <w:t xml:space="preserve">tab: Team batter vs Pitcher analysis, </w:t>
+      </w:r>
+      <w:r>
+        <w:rPr>
+          <w:rFonts w:ascii="Segoe UI" w:hAnsi="Segoe UI" w:cs="Segoe UI"/>
+          <w:color w:val="F5F4EF"/>
+          <w:spacing w:val="-9"/>
+          <w:sz w:val="34"/>
+          <w:szCs w:val="34"/>
+          <w:shd w:val="clear" w:color="auto" w:fill="1F1E1D"/>
+        </w:rPr>
+        <w:t>裡面包含該隊打者對上該投手</w:t>
+      </w:r>
+      <w:r>
+        <w:rPr>
+          <w:rFonts w:ascii="Segoe UI" w:hAnsi="Segoe UI" w:cs="Segoe UI"/>
+          <w:color w:val="F5F4EF"/>
+          <w:spacing w:val="-9"/>
+          <w:sz w:val="34"/>
+          <w:szCs w:val="34"/>
+          <w:shd w:val="clear" w:color="auto" w:fill="1F1E1D"/>
+        </w:rPr>
+        <w:t>OPS</w:t>
+      </w:r>
+      <w:r>
+        <w:rPr>
+          <w:rFonts w:ascii="Segoe UI" w:hAnsi="Segoe UI" w:cs="Segoe UI"/>
+          <w:color w:val="F5F4EF"/>
+          <w:spacing w:val="-9"/>
+          <w:sz w:val="34"/>
+          <w:szCs w:val="34"/>
+          <w:shd w:val="clear" w:color="auto" w:fill="1F1E1D"/>
+        </w:rPr>
+        <w:t>最高</w:t>
+      </w:r>
+      <w:r>
+        <w:rPr>
+          <w:rFonts w:ascii="Segoe UI" w:hAnsi="Segoe UI" w:cs="Segoe UI"/>
+          <w:color w:val="F5F4EF"/>
+          <w:spacing w:val="-9"/>
+          <w:sz w:val="34"/>
+          <w:szCs w:val="34"/>
+          <w:shd w:val="clear" w:color="auto" w:fill="1F1E1D"/>
+        </w:rPr>
+        <w:t xml:space="preserve"> 2024ops</w:t>
+      </w:r>
+      <w:r>
+        <w:rPr>
+          <w:rFonts w:ascii="Segoe UI" w:hAnsi="Segoe UI" w:cs="Segoe UI"/>
+          <w:color w:val="F5F4EF"/>
+          <w:spacing w:val="-9"/>
+          <w:sz w:val="34"/>
+          <w:szCs w:val="34"/>
+          <w:shd w:val="clear" w:color="auto" w:fill="1F1E1D"/>
+        </w:rPr>
+        <w:t>最高</w:t>
+      </w:r>
+      <w:r>
+        <w:rPr>
+          <w:rFonts w:ascii="Segoe UI" w:hAnsi="Segoe UI" w:cs="Segoe UI"/>
+          <w:color w:val="F5F4EF"/>
+          <w:spacing w:val="-9"/>
+          <w:sz w:val="34"/>
+          <w:szCs w:val="34"/>
+          <w:shd w:val="clear" w:color="auto" w:fill="1F1E1D"/>
+        </w:rPr>
+        <w:t xml:space="preserve"> </w:t>
+      </w:r>
+      <w:r>
+        <w:rPr>
+          <w:rFonts w:ascii="Segoe UI" w:hAnsi="Segoe UI" w:cs="Segoe UI"/>
+          <w:color w:val="F5F4EF"/>
+          <w:spacing w:val="-9"/>
+          <w:sz w:val="34"/>
+          <w:szCs w:val="34"/>
+          <w:shd w:val="clear" w:color="auto" w:fill="1F1E1D"/>
+        </w:rPr>
+        <w:t>近五場</w:t>
+      </w:r>
+      <w:r>
+        <w:rPr>
+          <w:rFonts w:ascii="Segoe UI" w:hAnsi="Segoe UI" w:cs="Segoe UI"/>
+          <w:color w:val="F5F4EF"/>
+          <w:spacing w:val="-9"/>
+          <w:sz w:val="34"/>
+          <w:szCs w:val="34"/>
+          <w:shd w:val="clear" w:color="auto" w:fill="1F1E1D"/>
+        </w:rPr>
+        <w:t>ops</w:t>
+      </w:r>
+      <w:r>
+        <w:rPr>
+          <w:rFonts w:ascii="Segoe UI" w:hAnsi="Segoe UI" w:cs="Segoe UI"/>
+          <w:color w:val="F5F4EF"/>
+          <w:spacing w:val="-9"/>
+          <w:sz w:val="34"/>
+          <w:szCs w:val="34"/>
+          <w:shd w:val="clear" w:color="auto" w:fill="1F1E1D"/>
+        </w:rPr>
+        <w:t>最高的數據</w:t>
+      </w:r>
+      <w:r>
+        <w:rPr>
+          <w:rFonts w:ascii="Segoe UI" w:hAnsi="Segoe UI" w:cs="Segoe UI"/>
+          <w:color w:val="F5F4EF"/>
+          <w:spacing w:val="-9"/>
+          <w:sz w:val="34"/>
+          <w:szCs w:val="34"/>
+          <w:shd w:val="clear" w:color="auto" w:fill="1F1E1D"/>
+        </w:rPr>
+        <w:t xml:space="preserve"> </w:t>
+      </w:r>
+      <w:r>
+        <w:rPr>
+          <w:rFonts w:ascii="Segoe UI" w:hAnsi="Segoe UI" w:cs="Segoe UI"/>
+          <w:color w:val="F5F4EF"/>
+          <w:spacing w:val="-9"/>
+          <w:sz w:val="34"/>
+          <w:szCs w:val="34"/>
+          <w:shd w:val="clear" w:color="auto" w:fill="1F1E1D"/>
+        </w:rPr>
+        <w:t>並且用戶在該</w:t>
+      </w:r>
+      <w:r>
+        <w:rPr>
+          <w:rFonts w:ascii="Segoe UI" w:hAnsi="Segoe UI" w:cs="Segoe UI"/>
+          <w:color w:val="F5F4EF"/>
+          <w:spacing w:val="-9"/>
+          <w:sz w:val="34"/>
+          <w:szCs w:val="34"/>
+          <w:shd w:val="clear" w:color="auto" w:fill="1F1E1D"/>
+        </w:rPr>
+        <w:t>tab</w:t>
+      </w:r>
+      <w:r>
+        <w:rPr>
+          <w:rFonts w:ascii="Segoe UI" w:hAnsi="Segoe UI" w:cs="Segoe UI"/>
+          <w:color w:val="F5F4EF"/>
+          <w:spacing w:val="-9"/>
+          <w:sz w:val="34"/>
+          <w:szCs w:val="34"/>
+          <w:shd w:val="clear" w:color="auto" w:fill="1F1E1D"/>
+        </w:rPr>
+        <w:t>時</w:t>
+      </w:r>
+      <w:r>
+        <w:rPr>
+          <w:rFonts w:ascii="Segoe UI" w:hAnsi="Segoe UI" w:cs="Segoe UI"/>
+          <w:color w:val="F5F4EF"/>
+          <w:spacing w:val="-9"/>
+          <w:sz w:val="34"/>
+          <w:szCs w:val="34"/>
+          <w:shd w:val="clear" w:color="auto" w:fill="1F1E1D"/>
+        </w:rPr>
+        <w:t xml:space="preserve"> </w:t>
+      </w:r>
+      <w:r>
+        <w:rPr>
+          <w:rFonts w:ascii="Segoe UI" w:hAnsi="Segoe UI" w:cs="Segoe UI"/>
+          <w:color w:val="F5F4EF"/>
+          <w:spacing w:val="-9"/>
+          <w:sz w:val="34"/>
+          <w:szCs w:val="34"/>
+          <w:shd w:val="clear" w:color="auto" w:fill="1F1E1D"/>
+        </w:rPr>
+        <w:t>會暫停自動更新</w:t>
+      </w:r>
+      <w:r>
+        <w:rPr>
+          <w:rFonts w:ascii="Segoe UI" w:hAnsi="Segoe UI" w:cs="Segoe UI"/>
+          <w:color w:val="F5F4EF"/>
+          <w:spacing w:val="-9"/>
+          <w:sz w:val="34"/>
+          <w:szCs w:val="34"/>
+          <w:shd w:val="clear" w:color="auto" w:fill="1F1E1D"/>
+        </w:rPr>
+        <w:t xml:space="preserve"> 4. </w:t>
+      </w:r>
+      <w:r>
+        <w:rPr>
+          <w:rFonts w:ascii="Segoe UI" w:hAnsi="Segoe UI" w:cs="Segoe UI"/>
+          <w:color w:val="F5F4EF"/>
+          <w:spacing w:val="-9"/>
+          <w:sz w:val="34"/>
+          <w:szCs w:val="34"/>
+          <w:shd w:val="clear" w:color="auto" w:fill="1F1E1D"/>
+        </w:rPr>
+        <w:t>該頁面有個按鍵能夠返回實時賽況</w:t>
+      </w:r>
+      <w:r>
+        <w:rPr>
+          <w:rFonts w:ascii="Segoe UI" w:hAnsi="Segoe UI" w:cs="Segoe UI"/>
+          <w:color w:val="F5F4EF"/>
+          <w:spacing w:val="-9"/>
+          <w:sz w:val="34"/>
+          <w:szCs w:val="34"/>
+          <w:shd w:val="clear" w:color="auto" w:fill="1F1E1D"/>
+        </w:rPr>
+        <w:t xml:space="preserve"> </w:t>
+      </w:r>
+      <w:r>
+        <w:rPr>
+          <w:rFonts w:ascii="Segoe UI" w:hAnsi="Segoe UI" w:cs="Segoe UI"/>
+          <w:color w:val="F5F4EF"/>
+          <w:spacing w:val="-9"/>
+          <w:sz w:val="34"/>
+          <w:szCs w:val="34"/>
+          <w:shd w:val="clear" w:color="auto" w:fill="1F1E1D"/>
+        </w:rPr>
+        <w:t>當按下時會重新刷新一次</w:t>
+      </w:r>
+      <w:r>
+        <w:rPr>
+          <w:rFonts w:ascii="Segoe UI" w:hAnsi="Segoe UI" w:cs="Segoe UI"/>
+          <w:color w:val="F5F4EF"/>
+          <w:spacing w:val="-9"/>
+          <w:sz w:val="34"/>
+          <w:szCs w:val="34"/>
+          <w:shd w:val="clear" w:color="auto" w:fill="1F1E1D"/>
+        </w:rPr>
+        <w:t xml:space="preserve"> 5. </w:t>
+      </w:r>
+      <w:r>
+        <w:rPr>
+          <w:rFonts w:ascii="Segoe UI" w:hAnsi="Segoe UI" w:cs="Segoe UI"/>
+          <w:color w:val="F5F4EF"/>
+          <w:spacing w:val="-9"/>
+          <w:sz w:val="34"/>
+          <w:szCs w:val="34"/>
+          <w:shd w:val="clear" w:color="auto" w:fill="1F1E1D"/>
+        </w:rPr>
+        <w:lastRenderedPageBreak/>
+        <w:t>另外能夠有個獨立的</w:t>
+      </w:r>
+      <w:r>
+        <w:rPr>
+          <w:rFonts w:ascii="Segoe UI" w:hAnsi="Segoe UI" w:cs="Segoe UI"/>
+          <w:color w:val="F5F4EF"/>
+          <w:spacing w:val="-9"/>
+          <w:sz w:val="34"/>
+          <w:szCs w:val="34"/>
+          <w:shd w:val="clear" w:color="auto" w:fill="1F1E1D"/>
+        </w:rPr>
+        <w:t xml:space="preserve">tab </w:t>
+      </w:r>
+      <w:r>
+        <w:rPr>
+          <w:rFonts w:ascii="Segoe UI" w:hAnsi="Segoe UI" w:cs="Segoe UI"/>
+          <w:color w:val="F5F4EF"/>
+          <w:spacing w:val="-9"/>
+          <w:sz w:val="34"/>
+          <w:szCs w:val="34"/>
+          <w:shd w:val="clear" w:color="auto" w:fill="1F1E1D"/>
+        </w:rPr>
+        <w:t>能提供用戶自行選擇對戰投手與隊伍打者的分析</w:t>
+      </w:r>
+    </w:p>
+    <w:p>
+      <w:pPr>
+        <w:rPr>
+          <w:rFonts w:ascii="Segoe UI" w:hAnsi="Segoe UI" w:cs="Segoe UI"/>
+          <w:color w:val="F5F4EF"/>
+          <w:spacing w:val="-9"/>
+          <w:sz w:val="34"/>
+          <w:szCs w:val="34"/>
+          <w:shd w:val="clear" w:color="auto" w:fill="1F1E1D"/>
+        </w:rPr>
+      </w:pPr>
+    </w:p>
+    <w:p>
+      <w:pPr>
+        <w:rPr>
+          <w:rFonts w:ascii="Segoe UI" w:hAnsi="Segoe UI" w:cs="Segoe UI"/>
+          <w:color w:val="F5F4EF"/>
+          <w:spacing w:val="-9"/>
+          <w:sz w:val="34"/>
+          <w:szCs w:val="34"/>
+          <w:shd w:val="clear" w:color="auto" w:fill="1F1E1D"/>
+        </w:rPr>
+      </w:pPr>
+      <w:r>
+        <w:rPr>
+          <w:rFonts w:ascii="Segoe UI" w:hAnsi="Segoe UI" w:cs="Segoe UI"/>
+          <w:color w:val="F5F4EF"/>
+          <w:spacing w:val="-9"/>
+          <w:sz w:val="34"/>
+          <w:szCs w:val="34"/>
+          <w:shd w:val="clear" w:color="auto" w:fill="1F1E1D"/>
+        </w:rPr>
+        <w:t xml:space="preserve">it works great, now </w:t>
+      </w:r>
+      <w:proofErr w:type="spellStart"/>
+      <w:r>
+        <w:rPr>
+          <w:rFonts w:ascii="Segoe UI" w:hAnsi="Segoe UI" w:cs="Segoe UI"/>
+          <w:color w:val="F5F4EF"/>
+          <w:spacing w:val="-9"/>
+          <w:sz w:val="34"/>
+          <w:szCs w:val="34"/>
+          <w:shd w:val="clear" w:color="auto" w:fill="1F1E1D"/>
+        </w:rPr>
+        <w:t>i</w:t>
+      </w:r>
+      <w:proofErr w:type="spellEnd"/>
+      <w:r>
+        <w:rPr>
+          <w:rFonts w:ascii="Segoe UI" w:hAnsi="Segoe UI" w:cs="Segoe UI"/>
+          <w:color w:val="F5F4EF"/>
+          <w:spacing w:val="-9"/>
+          <w:sz w:val="34"/>
+          <w:szCs w:val="34"/>
+          <w:shd w:val="clear" w:color="auto" w:fill="1F1E1D"/>
+        </w:rPr>
+        <w:t xml:space="preserve"> have the following requests</w:t>
+      </w:r>
+    </w:p>
+    <w:p>
+      <w:pPr>
+        <w:rPr>
+          <w:rFonts w:ascii="Segoe UI" w:hAnsi="Segoe UI" w:cs="Segoe UI" w:hint="eastAsia"/>
+          <w:color w:val="F5F4EF"/>
+          <w:spacing w:val="-9"/>
+          <w:sz w:val="34"/>
+          <w:szCs w:val="34"/>
+          <w:shd w:val="clear" w:color="auto" w:fill="1F1E1D"/>
+        </w:rPr>
+      </w:pPr>
+      <w:r>
+        <w:rPr>
+          <w:rFonts w:ascii="Segoe UI" w:hAnsi="Segoe UI" w:cs="Segoe UI" w:hint="eastAsia"/>
+          <w:color w:val="F5F4EF"/>
+          <w:spacing w:val="-9"/>
+          <w:sz w:val="34"/>
+          <w:szCs w:val="34"/>
+          <w:shd w:val="clear" w:color="auto" w:fill="1F1E1D"/>
+        </w:rPr>
+        <w:t xml:space="preserve">1. </w:t>
+      </w:r>
+      <w:r>
+        <w:rPr>
+          <w:rFonts w:ascii="Segoe UI" w:hAnsi="Segoe UI" w:cs="Segoe UI" w:hint="eastAsia"/>
+          <w:color w:val="F5F4EF"/>
+          <w:spacing w:val="-9"/>
+          <w:sz w:val="34"/>
+          <w:szCs w:val="34"/>
+          <w:shd w:val="clear" w:color="auto" w:fill="1F1E1D"/>
+        </w:rPr>
+        <w:t>當用戶在</w:t>
+      </w:r>
+      <w:r>
+        <w:rPr>
+          <w:rFonts w:ascii="Segoe UI" w:hAnsi="Segoe UI" w:cs="Segoe UI" w:hint="eastAsia"/>
+          <w:color w:val="F5F4EF"/>
+          <w:spacing w:val="-9"/>
+          <w:sz w:val="34"/>
+          <w:szCs w:val="34"/>
+          <w:shd w:val="clear" w:color="auto" w:fill="1F1E1D"/>
+        </w:rPr>
+        <w:t xml:space="preserve">tab1 </w:t>
+      </w:r>
+      <w:r>
+        <w:rPr>
+          <w:rFonts w:ascii="Segoe UI" w:hAnsi="Segoe UI" w:cs="Segoe UI" w:hint="eastAsia"/>
+          <w:color w:val="F5F4EF"/>
+          <w:spacing w:val="-9"/>
+          <w:sz w:val="34"/>
+          <w:szCs w:val="34"/>
+          <w:shd w:val="clear" w:color="auto" w:fill="1F1E1D"/>
+        </w:rPr>
+        <w:t>能夠每</w:t>
+      </w:r>
+      <w:r>
+        <w:rPr>
+          <w:rFonts w:ascii="Segoe UI" w:hAnsi="Segoe UI" w:cs="Segoe UI" w:hint="eastAsia"/>
+          <w:color w:val="F5F4EF"/>
+          <w:spacing w:val="-9"/>
+          <w:sz w:val="34"/>
+          <w:szCs w:val="34"/>
+          <w:shd w:val="clear" w:color="auto" w:fill="1F1E1D"/>
+        </w:rPr>
+        <w:t>30</w:t>
+      </w:r>
+      <w:r>
+        <w:rPr>
+          <w:rFonts w:ascii="Segoe UI" w:hAnsi="Segoe UI" w:cs="Segoe UI" w:hint="eastAsia"/>
+          <w:color w:val="F5F4EF"/>
+          <w:spacing w:val="-9"/>
+          <w:sz w:val="34"/>
+          <w:szCs w:val="34"/>
+          <w:shd w:val="clear" w:color="auto" w:fill="1F1E1D"/>
+        </w:rPr>
+        <w:t>秒自動刷新</w:t>
+      </w:r>
+    </w:p>
+    <w:p>
+      <w:pPr>
+        <w:rPr>
+          <w:rFonts w:ascii="Segoe UI" w:hAnsi="Segoe UI" w:cs="Segoe UI"/>
+          <w:color w:val="F5F4EF"/>
+          <w:spacing w:val="-9"/>
+          <w:sz w:val="34"/>
+          <w:szCs w:val="34"/>
+          <w:shd w:val="clear" w:color="auto" w:fill="1F1E1D"/>
+        </w:rPr>
+      </w:pPr>
+      <w:r>
+        <w:rPr>
+          <w:rFonts w:ascii="Segoe UI" w:hAnsi="Segoe UI" w:cs="Segoe UI" w:hint="eastAsia"/>
+          <w:color w:val="F5F4EF"/>
+          <w:spacing w:val="-9"/>
+          <w:sz w:val="34"/>
+          <w:szCs w:val="34"/>
+          <w:shd w:val="clear" w:color="auto" w:fill="1F1E1D"/>
+        </w:rPr>
+        <w:t xml:space="preserve">2. </w:t>
+      </w:r>
+      <w:r>
+        <w:rPr>
+          <w:rFonts w:ascii="Segoe UI" w:hAnsi="Segoe UI" w:cs="Segoe UI" w:hint="eastAsia"/>
+          <w:color w:val="F5F4EF"/>
+          <w:spacing w:val="-9"/>
+          <w:sz w:val="34"/>
+          <w:szCs w:val="34"/>
+          <w:shd w:val="clear" w:color="auto" w:fill="1F1E1D"/>
+        </w:rPr>
+        <w:t>然後當用戶按下</w:t>
+      </w:r>
+      <w:r>
+        <w:rPr>
+          <w:rFonts w:ascii="Segoe UI" w:hAnsi="Segoe UI" w:cs="Segoe UI" w:hint="eastAsia"/>
+          <w:color w:val="F5F4EF"/>
+          <w:spacing w:val="-9"/>
+          <w:sz w:val="34"/>
+          <w:szCs w:val="34"/>
+          <w:shd w:val="clear" w:color="auto" w:fill="1F1E1D"/>
+        </w:rPr>
+        <w:t>analyze xxx team batter vs pitcher</w:t>
+      </w:r>
+      <w:r>
+        <w:rPr>
+          <w:rFonts w:ascii="Segoe UI" w:hAnsi="Segoe UI" w:cs="Segoe UI" w:hint="eastAsia"/>
+          <w:color w:val="F5F4EF"/>
+          <w:spacing w:val="-9"/>
+          <w:sz w:val="34"/>
+          <w:szCs w:val="34"/>
+          <w:shd w:val="clear" w:color="auto" w:fill="1F1E1D"/>
+        </w:rPr>
+        <w:t>時</w:t>
+      </w:r>
+      <w:r>
+        <w:rPr>
+          <w:rFonts w:ascii="Segoe UI" w:hAnsi="Segoe UI" w:cs="Segoe UI" w:hint="eastAsia"/>
+          <w:color w:val="F5F4EF"/>
+          <w:spacing w:val="-9"/>
+          <w:sz w:val="34"/>
+          <w:szCs w:val="34"/>
+          <w:shd w:val="clear" w:color="auto" w:fill="1F1E1D"/>
+        </w:rPr>
+        <w:t xml:space="preserve"> </w:t>
+      </w:r>
+      <w:r>
+        <w:rPr>
+          <w:rFonts w:ascii="Segoe UI" w:hAnsi="Segoe UI" w:cs="Segoe UI" w:hint="eastAsia"/>
+          <w:color w:val="F5F4EF"/>
+          <w:spacing w:val="-9"/>
+          <w:sz w:val="34"/>
+          <w:szCs w:val="34"/>
+          <w:shd w:val="clear" w:color="auto" w:fill="1F1E1D"/>
+        </w:rPr>
+        <w:t>會跳到</w:t>
+      </w:r>
+      <w:r>
+        <w:rPr>
+          <w:rFonts w:ascii="Segoe UI" w:hAnsi="Segoe UI" w:cs="Segoe UI" w:hint="eastAsia"/>
+          <w:color w:val="F5F4EF"/>
+          <w:spacing w:val="-9"/>
+          <w:sz w:val="34"/>
+          <w:szCs w:val="34"/>
+          <w:shd w:val="clear" w:color="auto" w:fill="1F1E1D"/>
+        </w:rPr>
+        <w:t xml:space="preserve">tab2: Team batter vs Pitcher analysis, </w:t>
+      </w:r>
+      <w:r>
+        <w:rPr>
+          <w:rFonts w:ascii="Segoe UI" w:hAnsi="Segoe UI" w:cs="Segoe UI" w:hint="eastAsia"/>
+          <w:color w:val="F5F4EF"/>
+          <w:spacing w:val="-9"/>
+          <w:sz w:val="34"/>
+          <w:szCs w:val="34"/>
+          <w:shd w:val="clear" w:color="auto" w:fill="1F1E1D"/>
+        </w:rPr>
+        <w:t>裡面包含該隊打者對上該投手</w:t>
+      </w:r>
+      <w:r>
+        <w:rPr>
+          <w:rFonts w:ascii="Segoe UI" w:hAnsi="Segoe UI" w:cs="Segoe UI" w:hint="eastAsia"/>
+          <w:color w:val="F5F4EF"/>
+          <w:spacing w:val="-9"/>
+          <w:sz w:val="34"/>
+          <w:szCs w:val="34"/>
+          <w:shd w:val="clear" w:color="auto" w:fill="1F1E1D"/>
+        </w:rPr>
+        <w:t>OPS</w:t>
+      </w:r>
+      <w:r>
+        <w:rPr>
+          <w:rFonts w:ascii="Segoe UI" w:hAnsi="Segoe UI" w:cs="Segoe UI" w:hint="eastAsia"/>
+          <w:color w:val="F5F4EF"/>
+          <w:spacing w:val="-9"/>
+          <w:sz w:val="34"/>
+          <w:szCs w:val="34"/>
+          <w:shd w:val="clear" w:color="auto" w:fill="1F1E1D"/>
+        </w:rPr>
+        <w:t>最高</w:t>
+      </w:r>
+      <w:r>
+        <w:rPr>
+          <w:rFonts w:ascii="Segoe UI" w:hAnsi="Segoe UI" w:cs="Segoe UI" w:hint="eastAsia"/>
+          <w:color w:val="F5F4EF"/>
+          <w:spacing w:val="-9"/>
+          <w:sz w:val="34"/>
+          <w:szCs w:val="34"/>
+          <w:shd w:val="clear" w:color="auto" w:fill="1F1E1D"/>
+        </w:rPr>
+        <w:t xml:space="preserve"> 2024ops</w:t>
+      </w:r>
+      <w:r>
+        <w:rPr>
+          <w:rFonts w:ascii="Segoe UI" w:hAnsi="Segoe UI" w:cs="Segoe UI" w:hint="eastAsia"/>
+          <w:color w:val="F5F4EF"/>
+          <w:spacing w:val="-9"/>
+          <w:sz w:val="34"/>
+          <w:szCs w:val="34"/>
+          <w:shd w:val="clear" w:color="auto" w:fill="1F1E1D"/>
+        </w:rPr>
+        <w:t>最高</w:t>
+      </w:r>
+      <w:r>
+        <w:rPr>
+          <w:rFonts w:ascii="Segoe UI" w:hAnsi="Segoe UI" w:cs="Segoe UI" w:hint="eastAsia"/>
+          <w:color w:val="F5F4EF"/>
+          <w:spacing w:val="-9"/>
+          <w:sz w:val="34"/>
+          <w:szCs w:val="34"/>
+          <w:shd w:val="clear" w:color="auto" w:fill="1F1E1D"/>
+        </w:rPr>
+        <w:t xml:space="preserve"> </w:t>
+      </w:r>
+      <w:r>
+        <w:rPr>
+          <w:rFonts w:ascii="Segoe UI" w:hAnsi="Segoe UI" w:cs="Segoe UI" w:hint="eastAsia"/>
+          <w:color w:val="F5F4EF"/>
+          <w:spacing w:val="-9"/>
+          <w:sz w:val="34"/>
+          <w:szCs w:val="34"/>
+          <w:shd w:val="clear" w:color="auto" w:fill="1F1E1D"/>
+        </w:rPr>
+        <w:t>近五場</w:t>
+      </w:r>
+      <w:r>
+        <w:rPr>
+          <w:rFonts w:ascii="Segoe UI" w:hAnsi="Segoe UI" w:cs="Segoe UI" w:hint="eastAsia"/>
+          <w:color w:val="F5F4EF"/>
+          <w:spacing w:val="-9"/>
+          <w:sz w:val="34"/>
+          <w:szCs w:val="34"/>
+          <w:shd w:val="clear" w:color="auto" w:fill="1F1E1D"/>
+        </w:rPr>
+        <w:t>ops</w:t>
+      </w:r>
+      <w:r>
+        <w:rPr>
+          <w:rFonts w:ascii="Segoe UI" w:hAnsi="Segoe UI" w:cs="Segoe UI" w:hint="eastAsia"/>
+          <w:color w:val="F5F4EF"/>
+          <w:spacing w:val="-9"/>
+          <w:sz w:val="34"/>
+          <w:szCs w:val="34"/>
+          <w:shd w:val="clear" w:color="auto" w:fill="1F1E1D"/>
+        </w:rPr>
+        <w:t>最高的數據</w:t>
+      </w:r>
+      <w:r>
+        <w:rPr>
+          <w:rFonts w:ascii="Segoe UI" w:hAnsi="Segoe UI" w:cs="Segoe UI" w:hint="eastAsia"/>
+          <w:color w:val="F5F4EF"/>
+          <w:spacing w:val="-9"/>
+          <w:sz w:val="34"/>
+          <w:szCs w:val="34"/>
+          <w:shd w:val="clear" w:color="auto" w:fill="1F1E1D"/>
+        </w:rPr>
+        <w:t xml:space="preserve"> </w:t>
+      </w:r>
+      <w:r>
+        <w:rPr>
+          <w:rFonts w:ascii="Segoe UI" w:hAnsi="Segoe UI" w:cs="Segoe UI" w:hint="eastAsia"/>
+          <w:color w:val="F5F4EF"/>
+          <w:spacing w:val="-9"/>
+          <w:sz w:val="34"/>
+          <w:szCs w:val="34"/>
+          <w:shd w:val="clear" w:color="auto" w:fill="1F1E1D"/>
+        </w:rPr>
+        <w:t>並且用戶在該</w:t>
+      </w:r>
+      <w:r>
+        <w:rPr>
+          <w:rFonts w:ascii="Segoe UI" w:hAnsi="Segoe UI" w:cs="Segoe UI" w:hint="eastAsia"/>
+          <w:color w:val="F5F4EF"/>
+          <w:spacing w:val="-9"/>
+          <w:sz w:val="34"/>
+          <w:szCs w:val="34"/>
+          <w:shd w:val="clear" w:color="auto" w:fill="1F1E1D"/>
+        </w:rPr>
+        <w:t>tab</w:t>
+      </w:r>
+      <w:r>
+        <w:rPr>
+          <w:rFonts w:ascii="Segoe UI" w:hAnsi="Segoe UI" w:cs="Segoe UI" w:hint="eastAsia"/>
+          <w:color w:val="F5F4EF"/>
+          <w:spacing w:val="-9"/>
+          <w:sz w:val="34"/>
+          <w:szCs w:val="34"/>
+          <w:shd w:val="clear" w:color="auto" w:fill="1F1E1D"/>
+        </w:rPr>
+        <w:t>時</w:t>
+      </w:r>
+      <w:r>
+        <w:rPr>
+          <w:rFonts w:ascii="Segoe UI" w:hAnsi="Segoe UI" w:cs="Segoe UI" w:hint="eastAsia"/>
+          <w:color w:val="F5F4EF"/>
+          <w:spacing w:val="-9"/>
+          <w:sz w:val="34"/>
+          <w:szCs w:val="34"/>
+          <w:shd w:val="clear" w:color="auto" w:fill="1F1E1D"/>
+        </w:rPr>
+        <w:t xml:space="preserve"> </w:t>
+      </w:r>
+      <w:r>
+        <w:rPr>
+          <w:rFonts w:ascii="Segoe UI" w:hAnsi="Segoe UI" w:cs="Segoe UI" w:hint="eastAsia"/>
+          <w:color w:val="F5F4EF"/>
+          <w:spacing w:val="-9"/>
+          <w:sz w:val="34"/>
+          <w:szCs w:val="34"/>
+          <w:shd w:val="clear" w:color="auto" w:fill="1F1E1D"/>
+        </w:rPr>
+        <w:t>會暫停自動更新</w:t>
+      </w:r>
+      <w:r>
+        <w:rPr>
+          <w:rFonts w:ascii="Segoe UI" w:hAnsi="Segoe UI" w:cs="Segoe UI" w:hint="eastAsia"/>
+          <w:color w:val="F5F4EF"/>
+          <w:spacing w:val="-9"/>
+          <w:sz w:val="34"/>
+          <w:szCs w:val="34"/>
+          <w:shd w:val="clear" w:color="auto" w:fill="1F1E1D"/>
+        </w:rPr>
+        <w:t xml:space="preserve"> 4. </w:t>
+      </w:r>
+      <w:r>
+        <w:rPr>
+          <w:rFonts w:ascii="Segoe UI" w:hAnsi="Segoe UI" w:cs="Segoe UI" w:hint="eastAsia"/>
+          <w:color w:val="F5F4EF"/>
+          <w:spacing w:val="-9"/>
+          <w:sz w:val="34"/>
+          <w:szCs w:val="34"/>
+          <w:shd w:val="clear" w:color="auto" w:fill="1F1E1D"/>
+        </w:rPr>
+        <w:t>該頁面有個按鍵能夠返回實時賽況</w:t>
+      </w:r>
+      <w:r>
+        <w:rPr>
+          <w:rFonts w:ascii="Segoe UI" w:hAnsi="Segoe UI" w:cs="Segoe UI" w:hint="eastAsia"/>
+          <w:color w:val="F5F4EF"/>
+          <w:spacing w:val="-9"/>
+          <w:sz w:val="34"/>
+          <w:szCs w:val="34"/>
+          <w:shd w:val="clear" w:color="auto" w:fill="1F1E1D"/>
+        </w:rPr>
+        <w:t xml:space="preserve"> </w:t>
+      </w:r>
+      <w:r>
+        <w:rPr>
+          <w:rFonts w:ascii="Segoe UI" w:hAnsi="Segoe UI" w:cs="Segoe UI" w:hint="eastAsia"/>
+          <w:color w:val="F5F4EF"/>
+          <w:spacing w:val="-9"/>
+          <w:sz w:val="34"/>
+          <w:szCs w:val="34"/>
+          <w:shd w:val="clear" w:color="auto" w:fill="1F1E1D"/>
+        </w:rPr>
+        <w:t>當按下時會返回</w:t>
+      </w:r>
+      <w:r>
+        <w:rPr>
+          <w:rFonts w:ascii="Segoe UI" w:hAnsi="Segoe UI" w:cs="Segoe UI" w:hint="eastAsia"/>
+          <w:color w:val="F5F4EF"/>
+          <w:spacing w:val="-9"/>
+          <w:sz w:val="34"/>
+          <w:szCs w:val="34"/>
+          <w:shd w:val="clear" w:color="auto" w:fill="1F1E1D"/>
+        </w:rPr>
+        <w:t xml:space="preserve">tab1 </w:t>
+      </w:r>
+      <w:r>
+        <w:rPr>
+          <w:rFonts w:ascii="Segoe UI" w:hAnsi="Segoe UI" w:cs="Segoe UI" w:hint="eastAsia"/>
+          <w:color w:val="F5F4EF"/>
+          <w:spacing w:val="-9"/>
+          <w:sz w:val="34"/>
+          <w:szCs w:val="34"/>
+          <w:shd w:val="clear" w:color="auto" w:fill="1F1E1D"/>
+        </w:rPr>
+        <w:t>並且能夠每</w:t>
+      </w:r>
+      <w:r>
+        <w:rPr>
+          <w:rFonts w:ascii="Segoe UI" w:hAnsi="Segoe UI" w:cs="Segoe UI" w:hint="eastAsia"/>
+          <w:color w:val="F5F4EF"/>
+          <w:spacing w:val="-9"/>
+          <w:sz w:val="34"/>
+          <w:szCs w:val="34"/>
+          <w:shd w:val="clear" w:color="auto" w:fill="1F1E1D"/>
+        </w:rPr>
+        <w:t>30</w:t>
+      </w:r>
+      <w:r>
+        <w:rPr>
+          <w:rFonts w:ascii="Segoe UI" w:hAnsi="Segoe UI" w:cs="Segoe UI" w:hint="eastAsia"/>
+          <w:color w:val="F5F4EF"/>
+          <w:spacing w:val="-9"/>
+          <w:sz w:val="34"/>
+          <w:szCs w:val="34"/>
+          <w:shd w:val="clear" w:color="auto" w:fill="1F1E1D"/>
+        </w:rPr>
+        <w:t>秒更新一次</w:t>
+      </w:r>
+    </w:p>
+    <w:p>
+      <w:pPr>
+        <w:rPr>
+          <w:rFonts w:ascii="Segoe UI" w:hAnsi="Segoe UI" w:cs="Segoe UI"/>
+          <w:color w:val="F5F4EF"/>
+          <w:spacing w:val="-9"/>
+          <w:sz w:val="34"/>
+          <w:szCs w:val="34"/>
+          <w:shd w:val="clear" w:color="auto" w:fill="1F1E1D"/>
+        </w:rPr>
+      </w:pPr>
+    </w:p>
     <w:p>
       <w:pPr>
         <w:jc w:val="center"/>
         <w:rPr>
+          <w:b/>
+          <w:bCs/>
+        </w:rPr>
+      </w:pPr>
+      <w:r>
+        <w:rPr>
+          <w:b/>
+          <w:bCs/>
+        </w:rPr>
+        <w:t>Split possible value</w:t>
+      </w:r>
+      <w:r>
+        <w:rPr>
+          <w:b/>
+          <w:bCs/>
+        </w:rPr>
+        <w:t>:</w:t>
+      </w:r>
+    </w:p>
+    <w:p>
+      <w:pPr>
+        <w:rPr>
+          <w:b/>
+          <w:bCs/>
+        </w:rPr>
+      </w:pPr>
+      <w:r>
+        <w:rPr>
+          <w:b/>
+          <w:bCs/>
+        </w:rPr>
+        <w:t>b</w:t>
+      </w:r>
+      <w:r>
+        <w:rPr>
+          <w:b/>
+          <w:bCs/>
+        </w:rPr>
+        <w:t xml:space="preserve">atter: </w:t>
+      </w:r>
+    </w:p>
+    <w:p>
+      <w:pPr>
+        <w:ind w:firstLine="480"/>
+        <w:rPr>
+          <w:b/>
+          <w:bCs/>
+        </w:rPr>
+      </w:pPr>
+      <w:proofErr w:type="spellStart"/>
+      <w:r>
+        <w:rPr>
+          <w:b/>
+          <w:bCs/>
+        </w:rPr>
+        <w:t>vs_RHP</w:t>
+      </w:r>
+      <w:proofErr w:type="spellEnd"/>
+      <w:r>
+        <w:rPr>
+          <w:b/>
+          <w:bCs/>
+        </w:rPr>
+        <w:t xml:space="preserve">: </w:t>
+      </w:r>
+      <w:proofErr w:type="spellStart"/>
+      <w:r>
+        <w:rPr>
+          <w:b/>
+          <w:bCs/>
+        </w:rPr>
+        <w:t>vr</w:t>
+      </w:r>
+      <w:proofErr w:type="spellEnd"/>
+    </w:p>
+    <w:p>
+      <w:pPr>
+        <w:ind w:firstLine="480"/>
+        <w:rPr>
+          <w:b/>
+          <w:bCs/>
+        </w:rPr>
+      </w:pPr>
+      <w:proofErr w:type="spellStart"/>
+      <w:r>
+        <w:rPr>
+          <w:b/>
+          <w:bCs/>
+        </w:rPr>
+        <w:t>vs_LHP</w:t>
+      </w:r>
+      <w:proofErr w:type="spellEnd"/>
+      <w:r>
+        <w:rPr>
+          <w:b/>
+          <w:bCs/>
+        </w:rPr>
+        <w:t xml:space="preserve">: </w:t>
+      </w:r>
+      <w:proofErr w:type="spellStart"/>
+      <w:r>
+        <w:rPr>
+          <w:b/>
+          <w:bCs/>
+        </w:rPr>
+        <w:t>vl</w:t>
+      </w:r>
+      <w:proofErr w:type="spellEnd"/>
+    </w:p>
+    <w:p>
+      <w:pPr>
+        <w:rPr>
+          <w:b/>
+          <w:bCs/>
+        </w:rPr>
+      </w:pPr>
+      <w:r>
+        <w:rPr>
+          <w:b/>
+          <w:bCs/>
+        </w:rPr>
+        <w:t xml:space="preserve">pitcher: </w:t>
+      </w:r>
+    </w:p>
+    <w:p>
+      <w:pPr>
+        <w:ind w:firstLine="480"/>
+        <w:rPr>
+          <w:b/>
+          <w:bCs/>
+        </w:rPr>
+      </w:pPr>
+      <w:proofErr w:type="spellStart"/>
+      <w:r>
+        <w:rPr>
+          <w:b/>
+          <w:bCs/>
+        </w:rPr>
+        <w:t>vs_RHB</w:t>
+      </w:r>
+      <w:proofErr w:type="spellEnd"/>
+      <w:r>
+        <w:rPr>
+          <w:b/>
+          <w:bCs/>
+        </w:rPr>
+        <w:t xml:space="preserve">: </w:t>
+      </w:r>
+      <w:proofErr w:type="spellStart"/>
+      <w:r>
+        <w:rPr>
+          <w:b/>
+          <w:bCs/>
+        </w:rPr>
+        <w:t>vr</w:t>
+      </w:r>
+      <w:proofErr w:type="spellEnd"/>
+    </w:p>
+    <w:p>
+      <w:pPr>
+        <w:ind w:firstLine="480"/>
+        <w:rPr>
+          <w:b/>
+          <w:bCs/>
+        </w:rPr>
+      </w:pPr>
+      <w:proofErr w:type="spellStart"/>
+      <w:r>
+        <w:rPr>
+          <w:b/>
+          <w:bCs/>
+        </w:rPr>
+        <w:t>vs_LHB</w:t>
+      </w:r>
+      <w:proofErr w:type="spellEnd"/>
+      <w:r>
+        <w:rPr>
+          <w:b/>
+          <w:bCs/>
+        </w:rPr>
+        <w:t xml:space="preserve">: </w:t>
+      </w:r>
+      <w:proofErr w:type="spellStart"/>
+      <w:r>
+        <w:rPr>
+          <w:b/>
+          <w:bCs/>
+        </w:rPr>
+        <w:t>vl</w:t>
+      </w:r>
+      <w:proofErr w:type="spellEnd"/>
+    </w:p>
+    <w:p>
+      <w:proofErr w:type="spellStart"/>
+      <w:r>
+        <w:lastRenderedPageBreak/>
+        <w:t>menOnBase</w:t>
+      </w:r>
+      <w:proofErr w:type="spellEnd"/>
+      <w:r>
+        <w:t xml:space="preserve">: </w:t>
+      </w:r>
+    </w:p>
+    <w:p>
+      <w:pPr>
+        <w:ind w:firstLine="480"/>
+      </w:pPr>
+      <w:r>
+        <w:t>Empty</w:t>
+      </w:r>
+      <w:r>
+        <w:t>: r0</w:t>
+      </w:r>
+    </w:p>
+    <w:p>
+      <w:pPr>
+        <w:ind w:firstLine="480"/>
+      </w:pPr>
+      <w:r>
+        <w:t>RISP</w:t>
+      </w:r>
+      <w:r>
+        <w:t xml:space="preserve">: </w:t>
+      </w:r>
+      <w:proofErr w:type="spellStart"/>
+      <w:r>
+        <w:t>risp</w:t>
+      </w:r>
+      <w:proofErr w:type="spellEnd"/>
+    </w:p>
+    <w:p>
+      <w:pPr>
+        <w:ind w:firstLine="480"/>
+      </w:pPr>
+      <w:proofErr w:type="spellStart"/>
+      <w:r>
+        <w:t>Men_On</w:t>
+      </w:r>
+      <w:proofErr w:type="spellEnd"/>
+      <w:r>
+        <w:t xml:space="preserve">: </w:t>
+      </w:r>
+      <w:proofErr w:type="spellStart"/>
+      <w:r>
+        <w:t>ron</w:t>
+      </w:r>
+      <w:proofErr w:type="spellEnd"/>
+    </w:p>
+    <w:p>
+      <w:r>
+        <w:t>Pitcher API</w:t>
+      </w:r>
+    </w:p>
+    <w:p>
+      <w:hyperlink r:id="rId20" w:history="1">
+        <w:r>
+          <w:rPr>
+            <w:rStyle w:val="ae"/>
+          </w:rPr>
+          <w:t>https://statsapi.mlb.com/api/v1/people/506433/stats?stats=careerStatSplits&amp;group=pitching&amp;sitCodes=risp</w:t>
+        </w:r>
+      </w:hyperlink>
+    </w:p>
+    <w:p>
+      <w:hyperlink r:id="rId21" w:history="1">
+        <w:r>
+          <w:rPr>
+            <w:rStyle w:val="ae"/>
+          </w:rPr>
+          <w:t>https://statsapi.mlb.com/api/v1/people/506433/stats?stats=statSplits&amp;season=2024&amp;group=pitching&amp;sitCodes=risp</w:t>
+        </w:r>
+      </w:hyperlink>
+    </w:p>
+    <w:p>
+      <w:r>
+        <w:t>Batter API</w:t>
+      </w:r>
+    </w:p>
+    <w:p>
+      <w:hyperlink r:id="rId22" w:history="1">
+        <w:r>
+          <w:rPr>
+            <w:rStyle w:val="ae"/>
+          </w:rPr>
+          <w:t>https://statsapi.mlb.com/api/v1/people/592450/stats?stats=statSplits&amp;season=2024&amp;group=batting&amp;sitCodes=risp</w:t>
+        </w:r>
+      </w:hyperlink>
+    </w:p>
+    <w:p>
+      <w:hyperlink r:id="rId23" w:history="1">
+        <w:r>
+          <w:rPr>
+            <w:rStyle w:val="ae"/>
+          </w:rPr>
+          <w:t>https://statsapi.mlb.com/api/v1/people/592450/stats?stats=careerStatSplits&amp;group=batting&amp;sitCodes=risp</w:t>
+        </w:r>
+      </w:hyperlink>
+    </w:p>
+    <w:p/>
+    <w:p/>
+    <w:p>
+      <w:hyperlink r:id="rId24" w:history="1">
+        <w:r>
+          <w:rPr>
+            <w:rStyle w:val="ae"/>
+          </w:rPr>
+          <w:t>https://statsapi.mlb.com/api/v1/people/678554/stats?stats=statSplits&amp;season=2024&amp;group=batting&amp;sitCodes=r0</w:t>
+        </w:r>
+      </w:hyperlink>
+    </w:p>
+    <w:p>
+      <w:r>
+        <w:t>/api/v1/people/678554/stats?stats=statSplits&amp;season=2024&amp;group=hitting&amp;sitCodes=rO</w:t>
+      </w:r>
+    </w:p>
+    <w:p/>
+    <w:p/>
+    <w:p>
+      <w:pPr>
+        <w:rPr>
           <w:rFonts w:hint="eastAsia"/>
-          <w:b/>
-          <w:bCs/>
-          <w:sz w:val="36"/>
-          <w:szCs w:val="36"/>
-        </w:rPr>
-      </w:pPr>
-      <w:r>
-        <w:rPr>
-          <w:b/>
-          <w:bCs/>
-          <w:sz w:val="36"/>
-          <w:szCs w:val="36"/>
-        </w:rPr>
-        <w:t>Git</w:t>
-      </w:r>
-    </w:p>
-    <w:p>
-      <w:r>
-        <w:t xml:space="preserve">git </w:t>
-      </w:r>
-      <w:proofErr w:type="gramStart"/>
-      <w:r>
-        <w:t>add .</w:t>
-      </w:r>
-      <w:proofErr w:type="gramEnd"/>
-    </w:p>
-    <w:p>
-      <w:pPr>
-        <w:rPr>
-          <w:rFonts w:hint="eastAsia"/>
-        </w:rPr>
-      </w:pPr>
-      <w:r>
-        <w:rPr>
-          <w:rFonts w:hint="eastAsia"/>
-        </w:rPr>
-        <w:t>git commit -m "</w:t>
-      </w:r>
-      <w:r>
-        <w:rPr>
-          <w:rFonts w:hint="eastAsia"/>
-        </w:rPr>
-        <w:t>更新說明，如修復數據庫錯誤</w:t>
-      </w:r>
-      <w:r>
-        <w:rPr>
-          <w:rFonts w:hint="eastAsia"/>
-        </w:rPr>
-        <w:t>"</w:t>
-      </w:r>
-    </w:p>
-    <w:p>
-      <w:r>
-        <w:t>git push origin main</w:t>
+        </w:rPr>
+      </w:pPr>
+      <w:proofErr w:type="spellStart"/>
+      <w:r>
+        <w:rPr>
+          <w:rFonts w:ascii="Segoe UI" w:hAnsi="Segoe UI" w:cs="Segoe UI"/>
+          <w:color w:val="FAF9F5"/>
+          <w:spacing w:val="-9"/>
+          <w:sz w:val="34"/>
+          <w:szCs w:val="34"/>
+          <w:shd w:val="clear" w:color="auto" w:fill="141413"/>
+        </w:rPr>
+        <w:t>i</w:t>
+      </w:r>
+      <w:proofErr w:type="spellEnd"/>
+      <w:r>
+        <w:rPr>
+          <w:rFonts w:ascii="Segoe UI" w:hAnsi="Segoe UI" w:cs="Segoe UI"/>
+          <w:color w:val="FAF9F5"/>
+          <w:spacing w:val="-9"/>
+          <w:sz w:val="34"/>
+          <w:szCs w:val="34"/>
+          <w:shd w:val="clear" w:color="auto" w:fill="141413"/>
+        </w:rPr>
+        <w:t xml:space="preserve"> want to split the </w:t>
+      </w:r>
+      <w:proofErr w:type="spellStart"/>
+      <w:r>
+        <w:rPr>
+          <w:rFonts w:ascii="Segoe UI" w:hAnsi="Segoe UI" w:cs="Segoe UI"/>
+          <w:color w:val="FAF9F5"/>
+          <w:spacing w:val="-9"/>
+          <w:sz w:val="34"/>
+          <w:szCs w:val="34"/>
+          <w:shd w:val="clear" w:color="auto" w:fill="141413"/>
+        </w:rPr>
+        <w:t>fip</w:t>
+      </w:r>
+      <w:proofErr w:type="spellEnd"/>
+      <w:r>
+        <w:rPr>
+          <w:rFonts w:ascii="Segoe UI" w:hAnsi="Segoe UI" w:cs="Segoe UI"/>
+          <w:color w:val="FAF9F5"/>
+          <w:spacing w:val="-9"/>
+          <w:sz w:val="34"/>
+          <w:szCs w:val="34"/>
+          <w:shd w:val="clear" w:color="auto" w:fill="141413"/>
+        </w:rPr>
+        <w:t>- and war stats to 5 levels, and for every level, display in different color, FIP- &lt;=80: Red, 80&lt;FIP-&lt;=90: Purple, 90&lt;FIP-&lt;=110: blue, 110&lt;FIP-</w:t>
+      </w:r>
+      <w:r>
+        <w:rPr>
+          <w:rFonts w:ascii="Segoe UI" w:hAnsi="Segoe UI" w:cs="Segoe UI"/>
+          <w:color w:val="FAF9F5"/>
+          <w:spacing w:val="-9"/>
+          <w:sz w:val="34"/>
+          <w:szCs w:val="34"/>
+          <w:shd w:val="clear" w:color="auto" w:fill="141413"/>
+        </w:rPr>
+        <w:lastRenderedPageBreak/>
+        <w:t>&lt;=120: green, FIP- &gt; 120: brown; for WAR, WAR &gt;=2: Red, 1&lt;=WAR&lt;2: Purple, 0.5&lt;=WAR&lt;1: blue, 0&lt;=WAR&lt;=0.5: green, WAR &lt; 0: brown</w:t>
       </w:r>
     </w:p>
     <w:sectPr>
@@ -354,6 +2975,1191 @@
     </w:sectPr>
   </w:body>
 </w:document>
+</file>
+
+<file path=word/numbering.xml><?xml version="1.0" encoding="utf-8"?>
+<w:numbering xmlns:wpc="http://schemas.microsoft.com/office/word/2010/wordprocessingCanvas" xmlns:cx="http://schemas.microsoft.com/office/drawing/2014/chartex" xmlns:cx1="http://schemas.microsoft.com/office/drawing/2015/9/8/chartex" xmlns:cx2="http://schemas.microsoft.com/office/drawing/2015/10/21/chartex" xmlns:cx3="http://schemas.microsoft.com/office/drawing/2016/5/9/chartex" xmlns:cx4="http://schemas.microsoft.com/office/drawing/2016/5/10/chartex" xmlns:cx5="http://schemas.microsoft.com/office/drawing/2016/5/11/chartex" xmlns:cx6="http://schemas.microsoft.com/office/drawing/2016/5/12/chartex" xmlns:cx7="http://schemas.microsoft.com/office/drawing/2016/5/13/chartex" xmlns:cx8="http://schemas.microsoft.com/office/drawing/2016/5/14/chartex" xmlns:mc="http://schemas.openxmlformats.org/markup-compatibility/2006" xmlns:aink="http://schemas.microsoft.com/office/drawing/2016/ink" xmlns:am3d="http://schemas.microsoft.com/office/drawing/2017/model3d" xmlns:o="urn:schemas-microsoft-com:office:office" xmlns:oel="http://schemas.microsoft.com/office/2019/extlst" xmlns:r="http://schemas.openxmlformats.org/officeDocument/2006/relationships" xmlns:m="http://schemas.openxmlformats.org/officeDocument/2006/math" xmlns:v="urn:schemas-microsoft-com:vml" xmlns:wp14="http://schemas.microsoft.com/office/word/2010/wordprocessingDrawing" xmlns:wp="http://schemas.openxmlformats.org/drawingml/2006/wordprocessingDrawing" xmlns:w10="urn:schemas-microsoft-com:office:word" xmlns:w="http://schemas.openxmlformats.org/wordprocessingml/2006/main" xmlns:w14="http://schemas.microsoft.com/office/word/2010/wordml" xmlns:w15="http://schemas.microsoft.com/office/word/2012/wordml" xmlns:w16cex="http://schemas.microsoft.com/office/word/2018/wordml/cex" xmlns:w16cid="http://schemas.microsoft.com/office/word/2016/wordml/cid" xmlns:w16="http://schemas.microsoft.com/office/word/2018/wordml" xmlns:w16du="http://schemas.microsoft.com/office/word/2023/wordml/word16du" xmlns:w16sdtdh="http://schemas.microsoft.com/office/word/2020/wordml/sdtdatahash" xmlns:w16sdtfl="http://schemas.microsoft.com/office/word/2024/wordml/sdtformatlock" xmlns:w16se="http://schemas.microsoft.com/office/word/2015/wordml/symex" xmlns:wpg="http://schemas.microsoft.com/office/word/2010/wordprocessingGroup" xmlns:wpi="http://schemas.microsoft.com/office/word/2010/wordprocessingInk" xmlns:wne="http://schemas.microsoft.com/office/word/2006/wordml" xmlns:wps="http://schemas.microsoft.com/office/word/2010/wordprocessingShape" mc:Ignorable="w14 w15 w16se w16cid w16 w16cex w16sdtdh w16sdtfl w16du wp14">
+  <w:abstractNum w:abstractNumId="0" w15:restartNumberingAfterBreak="0">
+    <w:nsid w:val="06703577"/>
+    <w:multiLevelType w:val="multilevel"/>
+    <w:tmpl w:val="CA42CEB2"/>
+    <w:lvl w:ilvl="0">
+      <w:start w:val="1"/>
+      <w:numFmt w:val="bullet"/>
+      <w:lvlText w:val=""/>
+      <w:lvlJc w:val="left"/>
+      <w:pPr>
+        <w:tabs>
+          <w:tab w:val="num" w:pos="720"/>
+        </w:tabs>
+        <w:ind w:left="720" w:hanging="360"/>
+      </w:pPr>
+      <w:rPr>
+        <w:rFonts w:ascii="Symbol" w:hAnsi="Symbol" w:hint="default"/>
+        <w:sz w:val="20"/>
+      </w:rPr>
+    </w:lvl>
+    <w:lvl w:ilvl="1" w:tentative="1">
+      <w:start w:val="1"/>
+      <w:numFmt w:val="bullet"/>
+      <w:lvlText w:val="o"/>
+      <w:lvlJc w:val="left"/>
+      <w:pPr>
+        <w:tabs>
+          <w:tab w:val="num" w:pos="1440"/>
+        </w:tabs>
+        <w:ind w:left="1440" w:hanging="360"/>
+      </w:pPr>
+      <w:rPr>
+        <w:rFonts w:ascii="Courier New" w:hAnsi="Courier New" w:hint="default"/>
+        <w:sz w:val="20"/>
+      </w:rPr>
+    </w:lvl>
+    <w:lvl w:ilvl="2" w:tentative="1">
+      <w:start w:val="1"/>
+      <w:numFmt w:val="bullet"/>
+      <w:lvlText w:val=""/>
+      <w:lvlJc w:val="left"/>
+      <w:pPr>
+        <w:tabs>
+          <w:tab w:val="num" w:pos="2160"/>
+        </w:tabs>
+        <w:ind w:left="2160" w:hanging="360"/>
+      </w:pPr>
+      <w:rPr>
+        <w:rFonts w:ascii="Wingdings" w:hAnsi="Wingdings" w:hint="default"/>
+        <w:sz w:val="20"/>
+      </w:rPr>
+    </w:lvl>
+    <w:lvl w:ilvl="3" w:tentative="1">
+      <w:start w:val="1"/>
+      <w:numFmt w:val="bullet"/>
+      <w:lvlText w:val=""/>
+      <w:lvlJc w:val="left"/>
+      <w:pPr>
+        <w:tabs>
+          <w:tab w:val="num" w:pos="2880"/>
+        </w:tabs>
+        <w:ind w:left="2880" w:hanging="360"/>
+      </w:pPr>
+      <w:rPr>
+        <w:rFonts w:ascii="Wingdings" w:hAnsi="Wingdings" w:hint="default"/>
+        <w:sz w:val="20"/>
+      </w:rPr>
+    </w:lvl>
+    <w:lvl w:ilvl="4" w:tentative="1">
+      <w:start w:val="1"/>
+      <w:numFmt w:val="bullet"/>
+      <w:lvlText w:val=""/>
+      <w:lvlJc w:val="left"/>
+      <w:pPr>
+        <w:tabs>
+          <w:tab w:val="num" w:pos="3600"/>
+        </w:tabs>
+        <w:ind w:left="3600" w:hanging="360"/>
+      </w:pPr>
+      <w:rPr>
+        <w:rFonts w:ascii="Wingdings" w:hAnsi="Wingdings" w:hint="default"/>
+        <w:sz w:val="20"/>
+      </w:rPr>
+    </w:lvl>
+    <w:lvl w:ilvl="5" w:tentative="1">
+      <w:start w:val="1"/>
+      <w:numFmt w:val="bullet"/>
+      <w:lvlText w:val=""/>
+      <w:lvlJc w:val="left"/>
+      <w:pPr>
+        <w:tabs>
+          <w:tab w:val="num" w:pos="4320"/>
+        </w:tabs>
+        <w:ind w:left="4320" w:hanging="360"/>
+      </w:pPr>
+      <w:rPr>
+        <w:rFonts w:ascii="Wingdings" w:hAnsi="Wingdings" w:hint="default"/>
+        <w:sz w:val="20"/>
+      </w:rPr>
+    </w:lvl>
+    <w:lvl w:ilvl="6" w:tentative="1">
+      <w:start w:val="1"/>
+      <w:numFmt w:val="bullet"/>
+      <w:lvlText w:val=""/>
+      <w:lvlJc w:val="left"/>
+      <w:pPr>
+        <w:tabs>
+          <w:tab w:val="num" w:pos="5040"/>
+        </w:tabs>
+        <w:ind w:left="5040" w:hanging="360"/>
+      </w:pPr>
+      <w:rPr>
+        <w:rFonts w:ascii="Wingdings" w:hAnsi="Wingdings" w:hint="default"/>
+        <w:sz w:val="20"/>
+      </w:rPr>
+    </w:lvl>
+    <w:lvl w:ilvl="7" w:tentative="1">
+      <w:start w:val="1"/>
+      <w:numFmt w:val="bullet"/>
+      <w:lvlText w:val=""/>
+      <w:lvlJc w:val="left"/>
+      <w:pPr>
+        <w:tabs>
+          <w:tab w:val="num" w:pos="5760"/>
+        </w:tabs>
+        <w:ind w:left="5760" w:hanging="360"/>
+      </w:pPr>
+      <w:rPr>
+        <w:rFonts w:ascii="Wingdings" w:hAnsi="Wingdings" w:hint="default"/>
+        <w:sz w:val="20"/>
+      </w:rPr>
+    </w:lvl>
+    <w:lvl w:ilvl="8" w:tentative="1">
+      <w:start w:val="1"/>
+      <w:numFmt w:val="bullet"/>
+      <w:lvlText w:val=""/>
+      <w:lvlJc w:val="left"/>
+      <w:pPr>
+        <w:tabs>
+          <w:tab w:val="num" w:pos="6480"/>
+        </w:tabs>
+        <w:ind w:left="6480" w:hanging="360"/>
+      </w:pPr>
+      <w:rPr>
+        <w:rFonts w:ascii="Wingdings" w:hAnsi="Wingdings" w:hint="default"/>
+        <w:sz w:val="20"/>
+      </w:rPr>
+    </w:lvl>
+  </w:abstractNum>
+  <w:abstractNum w:abstractNumId="1" w15:restartNumberingAfterBreak="0">
+    <w:nsid w:val="09AD5D28"/>
+    <w:multiLevelType w:val="multilevel"/>
+    <w:tmpl w:val="3C62E86E"/>
+    <w:lvl w:ilvl="0">
+      <w:start w:val="1"/>
+      <w:numFmt w:val="bullet"/>
+      <w:lvlText w:val=""/>
+      <w:lvlJc w:val="left"/>
+      <w:pPr>
+        <w:tabs>
+          <w:tab w:val="num" w:pos="720"/>
+        </w:tabs>
+        <w:ind w:left="720" w:hanging="360"/>
+      </w:pPr>
+      <w:rPr>
+        <w:rFonts w:ascii="Symbol" w:hAnsi="Symbol" w:hint="default"/>
+        <w:sz w:val="20"/>
+      </w:rPr>
+    </w:lvl>
+    <w:lvl w:ilvl="1" w:tentative="1">
+      <w:start w:val="1"/>
+      <w:numFmt w:val="bullet"/>
+      <w:lvlText w:val="o"/>
+      <w:lvlJc w:val="left"/>
+      <w:pPr>
+        <w:tabs>
+          <w:tab w:val="num" w:pos="1440"/>
+        </w:tabs>
+        <w:ind w:left="1440" w:hanging="360"/>
+      </w:pPr>
+      <w:rPr>
+        <w:rFonts w:ascii="Courier New" w:hAnsi="Courier New" w:hint="default"/>
+        <w:sz w:val="20"/>
+      </w:rPr>
+    </w:lvl>
+    <w:lvl w:ilvl="2" w:tentative="1">
+      <w:start w:val="1"/>
+      <w:numFmt w:val="bullet"/>
+      <w:lvlText w:val=""/>
+      <w:lvlJc w:val="left"/>
+      <w:pPr>
+        <w:tabs>
+          <w:tab w:val="num" w:pos="2160"/>
+        </w:tabs>
+        <w:ind w:left="2160" w:hanging="360"/>
+      </w:pPr>
+      <w:rPr>
+        <w:rFonts w:ascii="Wingdings" w:hAnsi="Wingdings" w:hint="default"/>
+        <w:sz w:val="20"/>
+      </w:rPr>
+    </w:lvl>
+    <w:lvl w:ilvl="3" w:tentative="1">
+      <w:start w:val="1"/>
+      <w:numFmt w:val="bullet"/>
+      <w:lvlText w:val=""/>
+      <w:lvlJc w:val="left"/>
+      <w:pPr>
+        <w:tabs>
+          <w:tab w:val="num" w:pos="2880"/>
+        </w:tabs>
+        <w:ind w:left="2880" w:hanging="360"/>
+      </w:pPr>
+      <w:rPr>
+        <w:rFonts w:ascii="Wingdings" w:hAnsi="Wingdings" w:hint="default"/>
+        <w:sz w:val="20"/>
+      </w:rPr>
+    </w:lvl>
+    <w:lvl w:ilvl="4" w:tentative="1">
+      <w:start w:val="1"/>
+      <w:numFmt w:val="bullet"/>
+      <w:lvlText w:val=""/>
+      <w:lvlJc w:val="left"/>
+      <w:pPr>
+        <w:tabs>
+          <w:tab w:val="num" w:pos="3600"/>
+        </w:tabs>
+        <w:ind w:left="3600" w:hanging="360"/>
+      </w:pPr>
+      <w:rPr>
+        <w:rFonts w:ascii="Wingdings" w:hAnsi="Wingdings" w:hint="default"/>
+        <w:sz w:val="20"/>
+      </w:rPr>
+    </w:lvl>
+    <w:lvl w:ilvl="5" w:tentative="1">
+      <w:start w:val="1"/>
+      <w:numFmt w:val="bullet"/>
+      <w:lvlText w:val=""/>
+      <w:lvlJc w:val="left"/>
+      <w:pPr>
+        <w:tabs>
+          <w:tab w:val="num" w:pos="4320"/>
+        </w:tabs>
+        <w:ind w:left="4320" w:hanging="360"/>
+      </w:pPr>
+      <w:rPr>
+        <w:rFonts w:ascii="Wingdings" w:hAnsi="Wingdings" w:hint="default"/>
+        <w:sz w:val="20"/>
+      </w:rPr>
+    </w:lvl>
+    <w:lvl w:ilvl="6" w:tentative="1">
+      <w:start w:val="1"/>
+      <w:numFmt w:val="bullet"/>
+      <w:lvlText w:val=""/>
+      <w:lvlJc w:val="left"/>
+      <w:pPr>
+        <w:tabs>
+          <w:tab w:val="num" w:pos="5040"/>
+        </w:tabs>
+        <w:ind w:left="5040" w:hanging="360"/>
+      </w:pPr>
+      <w:rPr>
+        <w:rFonts w:ascii="Wingdings" w:hAnsi="Wingdings" w:hint="default"/>
+        <w:sz w:val="20"/>
+      </w:rPr>
+    </w:lvl>
+    <w:lvl w:ilvl="7" w:tentative="1">
+      <w:start w:val="1"/>
+      <w:numFmt w:val="bullet"/>
+      <w:lvlText w:val=""/>
+      <w:lvlJc w:val="left"/>
+      <w:pPr>
+        <w:tabs>
+          <w:tab w:val="num" w:pos="5760"/>
+        </w:tabs>
+        <w:ind w:left="5760" w:hanging="360"/>
+      </w:pPr>
+      <w:rPr>
+        <w:rFonts w:ascii="Wingdings" w:hAnsi="Wingdings" w:hint="default"/>
+        <w:sz w:val="20"/>
+      </w:rPr>
+    </w:lvl>
+    <w:lvl w:ilvl="8" w:tentative="1">
+      <w:start w:val="1"/>
+      <w:numFmt w:val="bullet"/>
+      <w:lvlText w:val=""/>
+      <w:lvlJc w:val="left"/>
+      <w:pPr>
+        <w:tabs>
+          <w:tab w:val="num" w:pos="6480"/>
+        </w:tabs>
+        <w:ind w:left="6480" w:hanging="360"/>
+      </w:pPr>
+      <w:rPr>
+        <w:rFonts w:ascii="Wingdings" w:hAnsi="Wingdings" w:hint="default"/>
+        <w:sz w:val="20"/>
+      </w:rPr>
+    </w:lvl>
+  </w:abstractNum>
+  <w:abstractNum w:abstractNumId="2" w15:restartNumberingAfterBreak="0">
+    <w:nsid w:val="287E2EE5"/>
+    <w:multiLevelType w:val="multilevel"/>
+    <w:tmpl w:val="6F766246"/>
+    <w:lvl w:ilvl="0">
+      <w:start w:val="1"/>
+      <w:numFmt w:val="decimal"/>
+      <w:lvlText w:val="%1."/>
+      <w:lvlJc w:val="left"/>
+      <w:pPr>
+        <w:tabs>
+          <w:tab w:val="num" w:pos="720"/>
+        </w:tabs>
+        <w:ind w:left="720" w:hanging="360"/>
+      </w:pPr>
+    </w:lvl>
+    <w:lvl w:ilvl="1" w:tentative="1">
+      <w:start w:val="1"/>
+      <w:numFmt w:val="decimal"/>
+      <w:lvlText w:val="%2."/>
+      <w:lvlJc w:val="left"/>
+      <w:pPr>
+        <w:tabs>
+          <w:tab w:val="num" w:pos="1440"/>
+        </w:tabs>
+        <w:ind w:left="1440" w:hanging="360"/>
+      </w:pPr>
+    </w:lvl>
+    <w:lvl w:ilvl="2" w:tentative="1">
+      <w:start w:val="1"/>
+      <w:numFmt w:val="decimal"/>
+      <w:lvlText w:val="%3."/>
+      <w:lvlJc w:val="left"/>
+      <w:pPr>
+        <w:tabs>
+          <w:tab w:val="num" w:pos="2160"/>
+        </w:tabs>
+        <w:ind w:left="2160" w:hanging="360"/>
+      </w:pPr>
+    </w:lvl>
+    <w:lvl w:ilvl="3" w:tentative="1">
+      <w:start w:val="1"/>
+      <w:numFmt w:val="decimal"/>
+      <w:lvlText w:val="%4."/>
+      <w:lvlJc w:val="left"/>
+      <w:pPr>
+        <w:tabs>
+          <w:tab w:val="num" w:pos="2880"/>
+        </w:tabs>
+        <w:ind w:left="2880" w:hanging="360"/>
+      </w:pPr>
+    </w:lvl>
+    <w:lvl w:ilvl="4" w:tentative="1">
+      <w:start w:val="1"/>
+      <w:numFmt w:val="decimal"/>
+      <w:lvlText w:val="%5."/>
+      <w:lvlJc w:val="left"/>
+      <w:pPr>
+        <w:tabs>
+          <w:tab w:val="num" w:pos="3600"/>
+        </w:tabs>
+        <w:ind w:left="3600" w:hanging="360"/>
+      </w:pPr>
+    </w:lvl>
+    <w:lvl w:ilvl="5" w:tentative="1">
+      <w:start w:val="1"/>
+      <w:numFmt w:val="decimal"/>
+      <w:lvlText w:val="%6."/>
+      <w:lvlJc w:val="left"/>
+      <w:pPr>
+        <w:tabs>
+          <w:tab w:val="num" w:pos="4320"/>
+        </w:tabs>
+        <w:ind w:left="4320" w:hanging="360"/>
+      </w:pPr>
+    </w:lvl>
+    <w:lvl w:ilvl="6" w:tentative="1">
+      <w:start w:val="1"/>
+      <w:numFmt w:val="decimal"/>
+      <w:lvlText w:val="%7."/>
+      <w:lvlJc w:val="left"/>
+      <w:pPr>
+        <w:tabs>
+          <w:tab w:val="num" w:pos="5040"/>
+        </w:tabs>
+        <w:ind w:left="5040" w:hanging="360"/>
+      </w:pPr>
+    </w:lvl>
+    <w:lvl w:ilvl="7" w:tentative="1">
+      <w:start w:val="1"/>
+      <w:numFmt w:val="decimal"/>
+      <w:lvlText w:val="%8."/>
+      <w:lvlJc w:val="left"/>
+      <w:pPr>
+        <w:tabs>
+          <w:tab w:val="num" w:pos="5760"/>
+        </w:tabs>
+        <w:ind w:left="5760" w:hanging="360"/>
+      </w:pPr>
+    </w:lvl>
+    <w:lvl w:ilvl="8" w:tentative="1">
+      <w:start w:val="1"/>
+      <w:numFmt w:val="decimal"/>
+      <w:lvlText w:val="%9."/>
+      <w:lvlJc w:val="left"/>
+      <w:pPr>
+        <w:tabs>
+          <w:tab w:val="num" w:pos="6480"/>
+        </w:tabs>
+        <w:ind w:left="6480" w:hanging="360"/>
+      </w:pPr>
+    </w:lvl>
+  </w:abstractNum>
+  <w:abstractNum w:abstractNumId="3" w15:restartNumberingAfterBreak="0">
+    <w:nsid w:val="2F6F7F75"/>
+    <w:multiLevelType w:val="multilevel"/>
+    <w:tmpl w:val="EBA25D98"/>
+    <w:lvl w:ilvl="0">
+      <w:start w:val="1"/>
+      <w:numFmt w:val="bullet"/>
+      <w:lvlText w:val=""/>
+      <w:lvlJc w:val="left"/>
+      <w:pPr>
+        <w:tabs>
+          <w:tab w:val="num" w:pos="720"/>
+        </w:tabs>
+        <w:ind w:left="720" w:hanging="360"/>
+      </w:pPr>
+      <w:rPr>
+        <w:rFonts w:ascii="Symbol" w:hAnsi="Symbol" w:hint="default"/>
+        <w:sz w:val="20"/>
+      </w:rPr>
+    </w:lvl>
+    <w:lvl w:ilvl="1" w:tentative="1">
+      <w:start w:val="1"/>
+      <w:numFmt w:val="bullet"/>
+      <w:lvlText w:val="o"/>
+      <w:lvlJc w:val="left"/>
+      <w:pPr>
+        <w:tabs>
+          <w:tab w:val="num" w:pos="1440"/>
+        </w:tabs>
+        <w:ind w:left="1440" w:hanging="360"/>
+      </w:pPr>
+      <w:rPr>
+        <w:rFonts w:ascii="Courier New" w:hAnsi="Courier New" w:hint="default"/>
+        <w:sz w:val="20"/>
+      </w:rPr>
+    </w:lvl>
+    <w:lvl w:ilvl="2" w:tentative="1">
+      <w:start w:val="1"/>
+      <w:numFmt w:val="bullet"/>
+      <w:lvlText w:val=""/>
+      <w:lvlJc w:val="left"/>
+      <w:pPr>
+        <w:tabs>
+          <w:tab w:val="num" w:pos="2160"/>
+        </w:tabs>
+        <w:ind w:left="2160" w:hanging="360"/>
+      </w:pPr>
+      <w:rPr>
+        <w:rFonts w:ascii="Wingdings" w:hAnsi="Wingdings" w:hint="default"/>
+        <w:sz w:val="20"/>
+      </w:rPr>
+    </w:lvl>
+    <w:lvl w:ilvl="3" w:tentative="1">
+      <w:start w:val="1"/>
+      <w:numFmt w:val="bullet"/>
+      <w:lvlText w:val=""/>
+      <w:lvlJc w:val="left"/>
+      <w:pPr>
+        <w:tabs>
+          <w:tab w:val="num" w:pos="2880"/>
+        </w:tabs>
+        <w:ind w:left="2880" w:hanging="360"/>
+      </w:pPr>
+      <w:rPr>
+        <w:rFonts w:ascii="Wingdings" w:hAnsi="Wingdings" w:hint="default"/>
+        <w:sz w:val="20"/>
+      </w:rPr>
+    </w:lvl>
+    <w:lvl w:ilvl="4" w:tentative="1">
+      <w:start w:val="1"/>
+      <w:numFmt w:val="bullet"/>
+      <w:lvlText w:val=""/>
+      <w:lvlJc w:val="left"/>
+      <w:pPr>
+        <w:tabs>
+          <w:tab w:val="num" w:pos="3600"/>
+        </w:tabs>
+        <w:ind w:left="3600" w:hanging="360"/>
+      </w:pPr>
+      <w:rPr>
+        <w:rFonts w:ascii="Wingdings" w:hAnsi="Wingdings" w:hint="default"/>
+        <w:sz w:val="20"/>
+      </w:rPr>
+    </w:lvl>
+    <w:lvl w:ilvl="5" w:tentative="1">
+      <w:start w:val="1"/>
+      <w:numFmt w:val="bullet"/>
+      <w:lvlText w:val=""/>
+      <w:lvlJc w:val="left"/>
+      <w:pPr>
+        <w:tabs>
+          <w:tab w:val="num" w:pos="4320"/>
+        </w:tabs>
+        <w:ind w:left="4320" w:hanging="360"/>
+      </w:pPr>
+      <w:rPr>
+        <w:rFonts w:ascii="Wingdings" w:hAnsi="Wingdings" w:hint="default"/>
+        <w:sz w:val="20"/>
+      </w:rPr>
+    </w:lvl>
+    <w:lvl w:ilvl="6" w:tentative="1">
+      <w:start w:val="1"/>
+      <w:numFmt w:val="bullet"/>
+      <w:lvlText w:val=""/>
+      <w:lvlJc w:val="left"/>
+      <w:pPr>
+        <w:tabs>
+          <w:tab w:val="num" w:pos="5040"/>
+        </w:tabs>
+        <w:ind w:left="5040" w:hanging="360"/>
+      </w:pPr>
+      <w:rPr>
+        <w:rFonts w:ascii="Wingdings" w:hAnsi="Wingdings" w:hint="default"/>
+        <w:sz w:val="20"/>
+      </w:rPr>
+    </w:lvl>
+    <w:lvl w:ilvl="7" w:tentative="1">
+      <w:start w:val="1"/>
+      <w:numFmt w:val="bullet"/>
+      <w:lvlText w:val=""/>
+      <w:lvlJc w:val="left"/>
+      <w:pPr>
+        <w:tabs>
+          <w:tab w:val="num" w:pos="5760"/>
+        </w:tabs>
+        <w:ind w:left="5760" w:hanging="360"/>
+      </w:pPr>
+      <w:rPr>
+        <w:rFonts w:ascii="Wingdings" w:hAnsi="Wingdings" w:hint="default"/>
+        <w:sz w:val="20"/>
+      </w:rPr>
+    </w:lvl>
+    <w:lvl w:ilvl="8" w:tentative="1">
+      <w:start w:val="1"/>
+      <w:numFmt w:val="bullet"/>
+      <w:lvlText w:val=""/>
+      <w:lvlJc w:val="left"/>
+      <w:pPr>
+        <w:tabs>
+          <w:tab w:val="num" w:pos="6480"/>
+        </w:tabs>
+        <w:ind w:left="6480" w:hanging="360"/>
+      </w:pPr>
+      <w:rPr>
+        <w:rFonts w:ascii="Wingdings" w:hAnsi="Wingdings" w:hint="default"/>
+        <w:sz w:val="20"/>
+      </w:rPr>
+    </w:lvl>
+  </w:abstractNum>
+  <w:abstractNum w:abstractNumId="4" w15:restartNumberingAfterBreak="0">
+    <w:nsid w:val="3C624329"/>
+    <w:multiLevelType w:val="multilevel"/>
+    <w:tmpl w:val="8ABA86FA"/>
+    <w:lvl w:ilvl="0">
+      <w:start w:val="1"/>
+      <w:numFmt w:val="bullet"/>
+      <w:lvlText w:val=""/>
+      <w:lvlJc w:val="left"/>
+      <w:pPr>
+        <w:tabs>
+          <w:tab w:val="num" w:pos="720"/>
+        </w:tabs>
+        <w:ind w:left="720" w:hanging="360"/>
+      </w:pPr>
+      <w:rPr>
+        <w:rFonts w:ascii="Symbol" w:hAnsi="Symbol" w:hint="default"/>
+        <w:sz w:val="20"/>
+      </w:rPr>
+    </w:lvl>
+    <w:lvl w:ilvl="1" w:tentative="1">
+      <w:start w:val="1"/>
+      <w:numFmt w:val="bullet"/>
+      <w:lvlText w:val="o"/>
+      <w:lvlJc w:val="left"/>
+      <w:pPr>
+        <w:tabs>
+          <w:tab w:val="num" w:pos="1440"/>
+        </w:tabs>
+        <w:ind w:left="1440" w:hanging="360"/>
+      </w:pPr>
+      <w:rPr>
+        <w:rFonts w:ascii="Courier New" w:hAnsi="Courier New" w:hint="default"/>
+        <w:sz w:val="20"/>
+      </w:rPr>
+    </w:lvl>
+    <w:lvl w:ilvl="2" w:tentative="1">
+      <w:start w:val="1"/>
+      <w:numFmt w:val="bullet"/>
+      <w:lvlText w:val=""/>
+      <w:lvlJc w:val="left"/>
+      <w:pPr>
+        <w:tabs>
+          <w:tab w:val="num" w:pos="2160"/>
+        </w:tabs>
+        <w:ind w:left="2160" w:hanging="360"/>
+      </w:pPr>
+      <w:rPr>
+        <w:rFonts w:ascii="Wingdings" w:hAnsi="Wingdings" w:hint="default"/>
+        <w:sz w:val="20"/>
+      </w:rPr>
+    </w:lvl>
+    <w:lvl w:ilvl="3" w:tentative="1">
+      <w:start w:val="1"/>
+      <w:numFmt w:val="bullet"/>
+      <w:lvlText w:val=""/>
+      <w:lvlJc w:val="left"/>
+      <w:pPr>
+        <w:tabs>
+          <w:tab w:val="num" w:pos="2880"/>
+        </w:tabs>
+        <w:ind w:left="2880" w:hanging="360"/>
+      </w:pPr>
+      <w:rPr>
+        <w:rFonts w:ascii="Wingdings" w:hAnsi="Wingdings" w:hint="default"/>
+        <w:sz w:val="20"/>
+      </w:rPr>
+    </w:lvl>
+    <w:lvl w:ilvl="4" w:tentative="1">
+      <w:start w:val="1"/>
+      <w:numFmt w:val="bullet"/>
+      <w:lvlText w:val=""/>
+      <w:lvlJc w:val="left"/>
+      <w:pPr>
+        <w:tabs>
+          <w:tab w:val="num" w:pos="3600"/>
+        </w:tabs>
+        <w:ind w:left="3600" w:hanging="360"/>
+      </w:pPr>
+      <w:rPr>
+        <w:rFonts w:ascii="Wingdings" w:hAnsi="Wingdings" w:hint="default"/>
+        <w:sz w:val="20"/>
+      </w:rPr>
+    </w:lvl>
+    <w:lvl w:ilvl="5" w:tentative="1">
+      <w:start w:val="1"/>
+      <w:numFmt w:val="bullet"/>
+      <w:lvlText w:val=""/>
+      <w:lvlJc w:val="left"/>
+      <w:pPr>
+        <w:tabs>
+          <w:tab w:val="num" w:pos="4320"/>
+        </w:tabs>
+        <w:ind w:left="4320" w:hanging="360"/>
+      </w:pPr>
+      <w:rPr>
+        <w:rFonts w:ascii="Wingdings" w:hAnsi="Wingdings" w:hint="default"/>
+        <w:sz w:val="20"/>
+      </w:rPr>
+    </w:lvl>
+    <w:lvl w:ilvl="6" w:tentative="1">
+      <w:start w:val="1"/>
+      <w:numFmt w:val="bullet"/>
+      <w:lvlText w:val=""/>
+      <w:lvlJc w:val="left"/>
+      <w:pPr>
+        <w:tabs>
+          <w:tab w:val="num" w:pos="5040"/>
+        </w:tabs>
+        <w:ind w:left="5040" w:hanging="360"/>
+      </w:pPr>
+      <w:rPr>
+        <w:rFonts w:ascii="Wingdings" w:hAnsi="Wingdings" w:hint="default"/>
+        <w:sz w:val="20"/>
+      </w:rPr>
+    </w:lvl>
+    <w:lvl w:ilvl="7" w:tentative="1">
+      <w:start w:val="1"/>
+      <w:numFmt w:val="bullet"/>
+      <w:lvlText w:val=""/>
+      <w:lvlJc w:val="left"/>
+      <w:pPr>
+        <w:tabs>
+          <w:tab w:val="num" w:pos="5760"/>
+        </w:tabs>
+        <w:ind w:left="5760" w:hanging="360"/>
+      </w:pPr>
+      <w:rPr>
+        <w:rFonts w:ascii="Wingdings" w:hAnsi="Wingdings" w:hint="default"/>
+        <w:sz w:val="20"/>
+      </w:rPr>
+    </w:lvl>
+    <w:lvl w:ilvl="8" w:tentative="1">
+      <w:start w:val="1"/>
+      <w:numFmt w:val="bullet"/>
+      <w:lvlText w:val=""/>
+      <w:lvlJc w:val="left"/>
+      <w:pPr>
+        <w:tabs>
+          <w:tab w:val="num" w:pos="6480"/>
+        </w:tabs>
+        <w:ind w:left="6480" w:hanging="360"/>
+      </w:pPr>
+      <w:rPr>
+        <w:rFonts w:ascii="Wingdings" w:hAnsi="Wingdings" w:hint="default"/>
+        <w:sz w:val="20"/>
+      </w:rPr>
+    </w:lvl>
+  </w:abstractNum>
+  <w:abstractNum w:abstractNumId="5" w15:restartNumberingAfterBreak="0">
+    <w:nsid w:val="4AA4386A"/>
+    <w:multiLevelType w:val="multilevel"/>
+    <w:tmpl w:val="0DE8C6CE"/>
+    <w:lvl w:ilvl="0">
+      <w:start w:val="1"/>
+      <w:numFmt w:val="bullet"/>
+      <w:lvlText w:val=""/>
+      <w:lvlJc w:val="left"/>
+      <w:pPr>
+        <w:tabs>
+          <w:tab w:val="num" w:pos="720"/>
+        </w:tabs>
+        <w:ind w:left="720" w:hanging="360"/>
+      </w:pPr>
+      <w:rPr>
+        <w:rFonts w:ascii="Symbol" w:hAnsi="Symbol" w:hint="default"/>
+        <w:sz w:val="20"/>
+      </w:rPr>
+    </w:lvl>
+    <w:lvl w:ilvl="1" w:tentative="1">
+      <w:start w:val="1"/>
+      <w:numFmt w:val="bullet"/>
+      <w:lvlText w:val="o"/>
+      <w:lvlJc w:val="left"/>
+      <w:pPr>
+        <w:tabs>
+          <w:tab w:val="num" w:pos="1440"/>
+        </w:tabs>
+        <w:ind w:left="1440" w:hanging="360"/>
+      </w:pPr>
+      <w:rPr>
+        <w:rFonts w:ascii="Courier New" w:hAnsi="Courier New" w:hint="default"/>
+        <w:sz w:val="20"/>
+      </w:rPr>
+    </w:lvl>
+    <w:lvl w:ilvl="2" w:tentative="1">
+      <w:start w:val="1"/>
+      <w:numFmt w:val="bullet"/>
+      <w:lvlText w:val=""/>
+      <w:lvlJc w:val="left"/>
+      <w:pPr>
+        <w:tabs>
+          <w:tab w:val="num" w:pos="2160"/>
+        </w:tabs>
+        <w:ind w:left="2160" w:hanging="360"/>
+      </w:pPr>
+      <w:rPr>
+        <w:rFonts w:ascii="Wingdings" w:hAnsi="Wingdings" w:hint="default"/>
+        <w:sz w:val="20"/>
+      </w:rPr>
+    </w:lvl>
+    <w:lvl w:ilvl="3" w:tentative="1">
+      <w:start w:val="1"/>
+      <w:numFmt w:val="bullet"/>
+      <w:lvlText w:val=""/>
+      <w:lvlJc w:val="left"/>
+      <w:pPr>
+        <w:tabs>
+          <w:tab w:val="num" w:pos="2880"/>
+        </w:tabs>
+        <w:ind w:left="2880" w:hanging="360"/>
+      </w:pPr>
+      <w:rPr>
+        <w:rFonts w:ascii="Wingdings" w:hAnsi="Wingdings" w:hint="default"/>
+        <w:sz w:val="20"/>
+      </w:rPr>
+    </w:lvl>
+    <w:lvl w:ilvl="4" w:tentative="1">
+      <w:start w:val="1"/>
+      <w:numFmt w:val="bullet"/>
+      <w:lvlText w:val=""/>
+      <w:lvlJc w:val="left"/>
+      <w:pPr>
+        <w:tabs>
+          <w:tab w:val="num" w:pos="3600"/>
+        </w:tabs>
+        <w:ind w:left="3600" w:hanging="360"/>
+      </w:pPr>
+      <w:rPr>
+        <w:rFonts w:ascii="Wingdings" w:hAnsi="Wingdings" w:hint="default"/>
+        <w:sz w:val="20"/>
+      </w:rPr>
+    </w:lvl>
+    <w:lvl w:ilvl="5" w:tentative="1">
+      <w:start w:val="1"/>
+      <w:numFmt w:val="bullet"/>
+      <w:lvlText w:val=""/>
+      <w:lvlJc w:val="left"/>
+      <w:pPr>
+        <w:tabs>
+          <w:tab w:val="num" w:pos="4320"/>
+        </w:tabs>
+        <w:ind w:left="4320" w:hanging="360"/>
+      </w:pPr>
+      <w:rPr>
+        <w:rFonts w:ascii="Wingdings" w:hAnsi="Wingdings" w:hint="default"/>
+        <w:sz w:val="20"/>
+      </w:rPr>
+    </w:lvl>
+    <w:lvl w:ilvl="6" w:tentative="1">
+      <w:start w:val="1"/>
+      <w:numFmt w:val="bullet"/>
+      <w:lvlText w:val=""/>
+      <w:lvlJc w:val="left"/>
+      <w:pPr>
+        <w:tabs>
+          <w:tab w:val="num" w:pos="5040"/>
+        </w:tabs>
+        <w:ind w:left="5040" w:hanging="360"/>
+      </w:pPr>
+      <w:rPr>
+        <w:rFonts w:ascii="Wingdings" w:hAnsi="Wingdings" w:hint="default"/>
+        <w:sz w:val="20"/>
+      </w:rPr>
+    </w:lvl>
+    <w:lvl w:ilvl="7" w:tentative="1">
+      <w:start w:val="1"/>
+      <w:numFmt w:val="bullet"/>
+      <w:lvlText w:val=""/>
+      <w:lvlJc w:val="left"/>
+      <w:pPr>
+        <w:tabs>
+          <w:tab w:val="num" w:pos="5760"/>
+        </w:tabs>
+        <w:ind w:left="5760" w:hanging="360"/>
+      </w:pPr>
+      <w:rPr>
+        <w:rFonts w:ascii="Wingdings" w:hAnsi="Wingdings" w:hint="default"/>
+        <w:sz w:val="20"/>
+      </w:rPr>
+    </w:lvl>
+    <w:lvl w:ilvl="8" w:tentative="1">
+      <w:start w:val="1"/>
+      <w:numFmt w:val="bullet"/>
+      <w:lvlText w:val=""/>
+      <w:lvlJc w:val="left"/>
+      <w:pPr>
+        <w:tabs>
+          <w:tab w:val="num" w:pos="6480"/>
+        </w:tabs>
+        <w:ind w:left="6480" w:hanging="360"/>
+      </w:pPr>
+      <w:rPr>
+        <w:rFonts w:ascii="Wingdings" w:hAnsi="Wingdings" w:hint="default"/>
+        <w:sz w:val="20"/>
+      </w:rPr>
+    </w:lvl>
+  </w:abstractNum>
+  <w:abstractNum w:abstractNumId="6" w15:restartNumberingAfterBreak="0">
+    <w:nsid w:val="4DB85D91"/>
+    <w:multiLevelType w:val="multilevel"/>
+    <w:tmpl w:val="A642A944"/>
+    <w:lvl w:ilvl="0">
+      <w:start w:val="1"/>
+      <w:numFmt w:val="bullet"/>
+      <w:lvlText w:val=""/>
+      <w:lvlJc w:val="left"/>
+      <w:pPr>
+        <w:tabs>
+          <w:tab w:val="num" w:pos="720"/>
+        </w:tabs>
+        <w:ind w:left="720" w:hanging="360"/>
+      </w:pPr>
+      <w:rPr>
+        <w:rFonts w:ascii="Symbol" w:hAnsi="Symbol" w:hint="default"/>
+        <w:sz w:val="20"/>
+      </w:rPr>
+    </w:lvl>
+    <w:lvl w:ilvl="1" w:tentative="1">
+      <w:start w:val="1"/>
+      <w:numFmt w:val="bullet"/>
+      <w:lvlText w:val="o"/>
+      <w:lvlJc w:val="left"/>
+      <w:pPr>
+        <w:tabs>
+          <w:tab w:val="num" w:pos="1440"/>
+        </w:tabs>
+        <w:ind w:left="1440" w:hanging="360"/>
+      </w:pPr>
+      <w:rPr>
+        <w:rFonts w:ascii="Courier New" w:hAnsi="Courier New" w:hint="default"/>
+        <w:sz w:val="20"/>
+      </w:rPr>
+    </w:lvl>
+    <w:lvl w:ilvl="2" w:tentative="1">
+      <w:start w:val="1"/>
+      <w:numFmt w:val="bullet"/>
+      <w:lvlText w:val=""/>
+      <w:lvlJc w:val="left"/>
+      <w:pPr>
+        <w:tabs>
+          <w:tab w:val="num" w:pos="2160"/>
+        </w:tabs>
+        <w:ind w:left="2160" w:hanging="360"/>
+      </w:pPr>
+      <w:rPr>
+        <w:rFonts w:ascii="Wingdings" w:hAnsi="Wingdings" w:hint="default"/>
+        <w:sz w:val="20"/>
+      </w:rPr>
+    </w:lvl>
+    <w:lvl w:ilvl="3" w:tentative="1">
+      <w:start w:val="1"/>
+      <w:numFmt w:val="bullet"/>
+      <w:lvlText w:val=""/>
+      <w:lvlJc w:val="left"/>
+      <w:pPr>
+        <w:tabs>
+          <w:tab w:val="num" w:pos="2880"/>
+        </w:tabs>
+        <w:ind w:left="2880" w:hanging="360"/>
+      </w:pPr>
+      <w:rPr>
+        <w:rFonts w:ascii="Wingdings" w:hAnsi="Wingdings" w:hint="default"/>
+        <w:sz w:val="20"/>
+      </w:rPr>
+    </w:lvl>
+    <w:lvl w:ilvl="4" w:tentative="1">
+      <w:start w:val="1"/>
+      <w:numFmt w:val="bullet"/>
+      <w:lvlText w:val=""/>
+      <w:lvlJc w:val="left"/>
+      <w:pPr>
+        <w:tabs>
+          <w:tab w:val="num" w:pos="3600"/>
+        </w:tabs>
+        <w:ind w:left="3600" w:hanging="360"/>
+      </w:pPr>
+      <w:rPr>
+        <w:rFonts w:ascii="Wingdings" w:hAnsi="Wingdings" w:hint="default"/>
+        <w:sz w:val="20"/>
+      </w:rPr>
+    </w:lvl>
+    <w:lvl w:ilvl="5" w:tentative="1">
+      <w:start w:val="1"/>
+      <w:numFmt w:val="bullet"/>
+      <w:lvlText w:val=""/>
+      <w:lvlJc w:val="left"/>
+      <w:pPr>
+        <w:tabs>
+          <w:tab w:val="num" w:pos="4320"/>
+        </w:tabs>
+        <w:ind w:left="4320" w:hanging="360"/>
+      </w:pPr>
+      <w:rPr>
+        <w:rFonts w:ascii="Wingdings" w:hAnsi="Wingdings" w:hint="default"/>
+        <w:sz w:val="20"/>
+      </w:rPr>
+    </w:lvl>
+    <w:lvl w:ilvl="6" w:tentative="1">
+      <w:start w:val="1"/>
+      <w:numFmt w:val="bullet"/>
+      <w:lvlText w:val=""/>
+      <w:lvlJc w:val="left"/>
+      <w:pPr>
+        <w:tabs>
+          <w:tab w:val="num" w:pos="5040"/>
+        </w:tabs>
+        <w:ind w:left="5040" w:hanging="360"/>
+      </w:pPr>
+      <w:rPr>
+        <w:rFonts w:ascii="Wingdings" w:hAnsi="Wingdings" w:hint="default"/>
+        <w:sz w:val="20"/>
+      </w:rPr>
+    </w:lvl>
+    <w:lvl w:ilvl="7" w:tentative="1">
+      <w:start w:val="1"/>
+      <w:numFmt w:val="bullet"/>
+      <w:lvlText w:val=""/>
+      <w:lvlJc w:val="left"/>
+      <w:pPr>
+        <w:tabs>
+          <w:tab w:val="num" w:pos="5760"/>
+        </w:tabs>
+        <w:ind w:left="5760" w:hanging="360"/>
+      </w:pPr>
+      <w:rPr>
+        <w:rFonts w:ascii="Wingdings" w:hAnsi="Wingdings" w:hint="default"/>
+        <w:sz w:val="20"/>
+      </w:rPr>
+    </w:lvl>
+    <w:lvl w:ilvl="8" w:tentative="1">
+      <w:start w:val="1"/>
+      <w:numFmt w:val="bullet"/>
+      <w:lvlText w:val=""/>
+      <w:lvlJc w:val="left"/>
+      <w:pPr>
+        <w:tabs>
+          <w:tab w:val="num" w:pos="6480"/>
+        </w:tabs>
+        <w:ind w:left="6480" w:hanging="360"/>
+      </w:pPr>
+      <w:rPr>
+        <w:rFonts w:ascii="Wingdings" w:hAnsi="Wingdings" w:hint="default"/>
+        <w:sz w:val="20"/>
+      </w:rPr>
+    </w:lvl>
+  </w:abstractNum>
+  <w:abstractNum w:abstractNumId="7" w15:restartNumberingAfterBreak="0">
+    <w:nsid w:val="723F292B"/>
+    <w:multiLevelType w:val="multilevel"/>
+    <w:tmpl w:val="00284A9A"/>
+    <w:lvl w:ilvl="0">
+      <w:start w:val="1"/>
+      <w:numFmt w:val="bullet"/>
+      <w:lvlText w:val=""/>
+      <w:lvlJc w:val="left"/>
+      <w:pPr>
+        <w:tabs>
+          <w:tab w:val="num" w:pos="720"/>
+        </w:tabs>
+        <w:ind w:left="720" w:hanging="360"/>
+      </w:pPr>
+      <w:rPr>
+        <w:rFonts w:ascii="Symbol" w:hAnsi="Symbol" w:hint="default"/>
+        <w:sz w:val="20"/>
+      </w:rPr>
+    </w:lvl>
+    <w:lvl w:ilvl="1" w:tentative="1">
+      <w:start w:val="1"/>
+      <w:numFmt w:val="bullet"/>
+      <w:lvlText w:val="o"/>
+      <w:lvlJc w:val="left"/>
+      <w:pPr>
+        <w:tabs>
+          <w:tab w:val="num" w:pos="1440"/>
+        </w:tabs>
+        <w:ind w:left="1440" w:hanging="360"/>
+      </w:pPr>
+      <w:rPr>
+        <w:rFonts w:ascii="Courier New" w:hAnsi="Courier New" w:hint="default"/>
+        <w:sz w:val="20"/>
+      </w:rPr>
+    </w:lvl>
+    <w:lvl w:ilvl="2" w:tentative="1">
+      <w:start w:val="1"/>
+      <w:numFmt w:val="bullet"/>
+      <w:lvlText w:val=""/>
+      <w:lvlJc w:val="left"/>
+      <w:pPr>
+        <w:tabs>
+          <w:tab w:val="num" w:pos="2160"/>
+        </w:tabs>
+        <w:ind w:left="2160" w:hanging="360"/>
+      </w:pPr>
+      <w:rPr>
+        <w:rFonts w:ascii="Wingdings" w:hAnsi="Wingdings" w:hint="default"/>
+        <w:sz w:val="20"/>
+      </w:rPr>
+    </w:lvl>
+    <w:lvl w:ilvl="3" w:tentative="1">
+      <w:start w:val="1"/>
+      <w:numFmt w:val="bullet"/>
+      <w:lvlText w:val=""/>
+      <w:lvlJc w:val="left"/>
+      <w:pPr>
+        <w:tabs>
+          <w:tab w:val="num" w:pos="2880"/>
+        </w:tabs>
+        <w:ind w:left="2880" w:hanging="360"/>
+      </w:pPr>
+      <w:rPr>
+        <w:rFonts w:ascii="Wingdings" w:hAnsi="Wingdings" w:hint="default"/>
+        <w:sz w:val="20"/>
+      </w:rPr>
+    </w:lvl>
+    <w:lvl w:ilvl="4" w:tentative="1">
+      <w:start w:val="1"/>
+      <w:numFmt w:val="bullet"/>
+      <w:lvlText w:val=""/>
+      <w:lvlJc w:val="left"/>
+      <w:pPr>
+        <w:tabs>
+          <w:tab w:val="num" w:pos="3600"/>
+        </w:tabs>
+        <w:ind w:left="3600" w:hanging="360"/>
+      </w:pPr>
+      <w:rPr>
+        <w:rFonts w:ascii="Wingdings" w:hAnsi="Wingdings" w:hint="default"/>
+        <w:sz w:val="20"/>
+      </w:rPr>
+    </w:lvl>
+    <w:lvl w:ilvl="5" w:tentative="1">
+      <w:start w:val="1"/>
+      <w:numFmt w:val="bullet"/>
+      <w:lvlText w:val=""/>
+      <w:lvlJc w:val="left"/>
+      <w:pPr>
+        <w:tabs>
+          <w:tab w:val="num" w:pos="4320"/>
+        </w:tabs>
+        <w:ind w:left="4320" w:hanging="360"/>
+      </w:pPr>
+      <w:rPr>
+        <w:rFonts w:ascii="Wingdings" w:hAnsi="Wingdings" w:hint="default"/>
+        <w:sz w:val="20"/>
+      </w:rPr>
+    </w:lvl>
+    <w:lvl w:ilvl="6" w:tentative="1">
+      <w:start w:val="1"/>
+      <w:numFmt w:val="bullet"/>
+      <w:lvlText w:val=""/>
+      <w:lvlJc w:val="left"/>
+      <w:pPr>
+        <w:tabs>
+          <w:tab w:val="num" w:pos="5040"/>
+        </w:tabs>
+        <w:ind w:left="5040" w:hanging="360"/>
+      </w:pPr>
+      <w:rPr>
+        <w:rFonts w:ascii="Wingdings" w:hAnsi="Wingdings" w:hint="default"/>
+        <w:sz w:val="20"/>
+      </w:rPr>
+    </w:lvl>
+    <w:lvl w:ilvl="7" w:tentative="1">
+      <w:start w:val="1"/>
+      <w:numFmt w:val="bullet"/>
+      <w:lvlText w:val=""/>
+      <w:lvlJc w:val="left"/>
+      <w:pPr>
+        <w:tabs>
+          <w:tab w:val="num" w:pos="5760"/>
+        </w:tabs>
+        <w:ind w:left="5760" w:hanging="360"/>
+      </w:pPr>
+      <w:rPr>
+        <w:rFonts w:ascii="Wingdings" w:hAnsi="Wingdings" w:hint="default"/>
+        <w:sz w:val="20"/>
+      </w:rPr>
+    </w:lvl>
+    <w:lvl w:ilvl="8" w:tentative="1">
+      <w:start w:val="1"/>
+      <w:numFmt w:val="bullet"/>
+      <w:lvlText w:val=""/>
+      <w:lvlJc w:val="left"/>
+      <w:pPr>
+        <w:tabs>
+          <w:tab w:val="num" w:pos="6480"/>
+        </w:tabs>
+        <w:ind w:left="6480" w:hanging="360"/>
+      </w:pPr>
+      <w:rPr>
+        <w:rFonts w:ascii="Wingdings" w:hAnsi="Wingdings" w:hint="default"/>
+        <w:sz w:val="20"/>
+      </w:rPr>
+    </w:lvl>
+  </w:abstractNum>
+  <w:num w:numId="1" w16cid:durableId="1268736064">
+    <w:abstractNumId w:val="2"/>
+  </w:num>
+  <w:num w:numId="2" w16cid:durableId="41760445">
+    <w:abstractNumId w:val="0"/>
+  </w:num>
+  <w:num w:numId="3" w16cid:durableId="2068648398">
+    <w:abstractNumId w:val="3"/>
+  </w:num>
+  <w:num w:numId="4" w16cid:durableId="806625291">
+    <w:abstractNumId w:val="5"/>
+  </w:num>
+  <w:num w:numId="5" w16cid:durableId="718018726">
+    <w:abstractNumId w:val="1"/>
+  </w:num>
+  <w:num w:numId="6" w16cid:durableId="1375033265">
+    <w:abstractNumId w:val="4"/>
+  </w:num>
+  <w:num w:numId="7" w16cid:durableId="947280163">
+    <w:abstractNumId w:val="7"/>
+  </w:num>
+  <w:num w:numId="8" w16cid:durableId="2140293724">
+    <w:abstractNumId w:val="6"/>
+  </w:num>
+</w:numbering>
 </file>
 
 <file path=word/styles.xml><?xml version="1.0" encoding="utf-8"?>
@@ -787,7 +4593,6 @@
     <w:next w:val="a"/>
     <w:link w:val="20"/>
     <w:uiPriority w:val="9"/>
-    <w:semiHidden/>
     <w:unhideWhenUsed/>
     <w:qFormat/>
     <w:rsid w:val="00B62B35"/>
@@ -810,7 +4615,6 @@
     <w:next w:val="a"/>
     <w:link w:val="30"/>
     <w:uiPriority w:val="9"/>
-    <w:semiHidden/>
     <w:unhideWhenUsed/>
     <w:qFormat/>
     <w:rsid w:val="00B62B35"/>
@@ -1003,7 +4807,6 @@
     <w:basedOn w:val="a0"/>
     <w:link w:val="2"/>
     <w:uiPriority w:val="9"/>
-    <w:semiHidden/>
     <w:rsid w:val="00B62B35"/>
     <w:rPr>
       <w:rFonts w:asciiTheme="majorHAnsi" w:eastAsiaTheme="majorEastAsia" w:hAnsiTheme="majorHAnsi" w:cstheme="majorBidi"/>
@@ -1017,7 +4820,6 @@
     <w:basedOn w:val="a0"/>
     <w:link w:val="3"/>
     <w:uiPriority w:val="9"/>
-    <w:semiHidden/>
     <w:rsid w:val="00B62B35"/>
     <w:rPr>
       <w:rFonts w:eastAsiaTheme="majorEastAsia" w:cstheme="majorBidi"/>
@@ -1355,6 +5157,44 @@
       <w14:ligatures w14:val="none"/>
     </w:rPr>
   </w:style>
+  <w:style w:type="paragraph" w:customStyle="1" w:styleId="whitespace-normal">
+    <w:name w:val="whitespace-normal"/>
+    <w:basedOn w:val="a"/>
+    <w:rsid w:val="001C5C62"/>
+    <w:pPr>
+      <w:widowControl/>
+      <w:spacing w:before="100" w:beforeAutospacing="1" w:after="100" w:afterAutospacing="1" w:line="240" w:lineRule="auto"/>
+    </w:pPr>
+    <w:rPr>
+      <w:rFonts w:ascii="新細明體" w:eastAsia="新細明體" w:hAnsi="新細明體" w:cs="新細明體"/>
+      <w:kern w:val="0"/>
+      <w14:ligatures w14:val="none"/>
+    </w:rPr>
+  </w:style>
+  <w:style w:type="character" w:styleId="af1">
+    <w:name w:val="Strong"/>
+    <w:basedOn w:val="a0"/>
+    <w:uiPriority w:val="22"/>
+    <w:qFormat/>
+    <w:rsid w:val="001C5C62"/>
+    <w:rPr>
+      <w:b/>
+      <w:bCs/>
+    </w:rPr>
+  </w:style>
+  <w:style w:type="character" w:styleId="HTML1">
+    <w:name w:val="HTML Code"/>
+    <w:basedOn w:val="a0"/>
+    <w:uiPriority w:val="99"/>
+    <w:semiHidden/>
+    <w:unhideWhenUsed/>
+    <w:rsid w:val="001C5C62"/>
+    <w:rPr>
+      <w:rFonts w:ascii="細明體" w:eastAsia="細明體" w:hAnsi="細明體" w:cs="細明體"/>
+      <w:sz w:val="24"/>
+      <w:szCs w:val="24"/>
+    </w:rPr>
+  </w:style>
 </w:styles>
 </file>
 

</xml_diff>

<commit_message>
MLB Game tracking with realtime stats integrated
</commit_message>
<xml_diff>
--- a/MLB API.docx
+++ b/MLB API.docx
@@ -2902,70 +2902,1540 @@
     <w:p/>
     <w:p>
       <w:pPr>
+        <w:widowControl/>
+        <w:spacing w:before="100" w:beforeAutospacing="1" w:after="100" w:afterAutospacing="1" w:line="240" w:lineRule="auto"/>
+        <w:outlineLvl w:val="0"/>
+        <w:rPr>
+          <w:rFonts w:ascii="新細明體" w:eastAsia="新細明體" w:hAnsi="新細明體" w:cs="新細明體"/>
+          <w:b/>
+          <w:bCs/>
+          <w:kern w:val="36"/>
+          <w:sz w:val="48"/>
+          <w:szCs w:val="48"/>
+          <w14:ligatures w14:val="none"/>
+        </w:rPr>
+      </w:pPr>
+    </w:p>
+    <w:p>
+      <w:pPr>
+        <w:widowControl/>
+        <w:spacing w:before="100" w:beforeAutospacing="1" w:after="100" w:afterAutospacing="1" w:line="240" w:lineRule="auto"/>
+        <w:outlineLvl w:val="0"/>
+        <w:rPr>
+          <w:rFonts w:ascii="新細明體" w:eastAsia="新細明體" w:hAnsi="新細明體" w:cs="新細明體"/>
+          <w:b/>
+          <w:bCs/>
+          <w:kern w:val="36"/>
+          <w:sz w:val="48"/>
+          <w:szCs w:val="48"/>
+          <w14:ligatures w14:val="none"/>
+        </w:rPr>
+      </w:pPr>
+    </w:p>
+    <w:p>
+      <w:pPr>
+        <w:widowControl/>
+        <w:spacing w:before="100" w:beforeAutospacing="1" w:after="100" w:afterAutospacing="1" w:line="240" w:lineRule="auto"/>
+        <w:outlineLvl w:val="0"/>
+        <w:rPr>
+          <w:rFonts w:ascii="新細明體" w:eastAsia="新細明體" w:hAnsi="新細明體" w:cs="新細明體"/>
+          <w:b/>
+          <w:bCs/>
+          <w:kern w:val="36"/>
+          <w:sz w:val="48"/>
+          <w:szCs w:val="48"/>
+          <w14:ligatures w14:val="none"/>
+        </w:rPr>
+      </w:pPr>
+      <w:r>
+        <w:rPr>
+          <w:rFonts w:ascii="新細明體" w:eastAsia="新細明體" w:hAnsi="新細明體" w:cs="新細明體"/>
+          <w:b/>
+          <w:bCs/>
+          <w:kern w:val="36"/>
+          <w:sz w:val="48"/>
+          <w:szCs w:val="48"/>
+          <w14:ligatures w14:val="none"/>
+        </w:rPr>
+        <w:lastRenderedPageBreak/>
+        <w:t>MLB Launcher Command Summary</w:t>
+      </w:r>
+    </w:p>
+    <w:p>
+      <w:pPr>
+        <w:widowControl/>
+        <w:spacing w:before="100" w:beforeAutospacing="1" w:after="100" w:afterAutospacing="1" w:line="240" w:lineRule="auto"/>
+        <w:rPr>
+          <w:rFonts w:ascii="新細明體" w:eastAsia="新細明體" w:hAnsi="新細明體" w:cs="新細明體"/>
+          <w:kern w:val="0"/>
+          <w14:ligatures w14:val="none"/>
+        </w:rPr>
+      </w:pPr>
+      <w:r>
+        <w:rPr>
+          <w:rFonts w:ascii="新細明體" w:eastAsia="新細明體" w:hAnsi="新細明體" w:cs="新細明體"/>
+          <w:kern w:val="0"/>
+          <w14:ligatures w14:val="none"/>
+        </w:rPr>
+        <w:t xml:space="preserve">Here are the key commands for running the integrated </w:t>
+      </w:r>
+      <w:r>
+        <w:rPr>
+          <w:rFonts w:ascii="細明體" w:eastAsia="細明體" w:hAnsi="細明體" w:cs="細明體"/>
+          <w:kern w:val="0"/>
+          <w14:ligatures w14:val="none"/>
+        </w:rPr>
+        <w:t>mlb_launcher.py</w:t>
+      </w:r>
+      <w:r>
+        <w:rPr>
+          <w:rFonts w:ascii="新細明體" w:eastAsia="新細明體" w:hAnsi="新細明體" w:cs="新細明體"/>
+          <w:kern w:val="0"/>
+          <w14:ligatures w14:val="none"/>
+        </w:rPr>
+        <w:t>:</w:t>
+      </w:r>
+    </w:p>
+    <w:p>
+      <w:pPr>
+        <w:widowControl/>
+        <w:spacing w:before="100" w:beforeAutospacing="1" w:after="100" w:afterAutospacing="1" w:line="240" w:lineRule="auto"/>
+        <w:outlineLvl w:val="1"/>
+        <w:rPr>
+          <w:rFonts w:ascii="新細明體" w:eastAsia="新細明體" w:hAnsi="新細明體" w:cs="新細明體"/>
+          <w:b/>
+          <w:bCs/>
+          <w:kern w:val="0"/>
+          <w:sz w:val="36"/>
+          <w:szCs w:val="36"/>
+          <w14:ligatures w14:val="none"/>
+        </w:rPr>
+      </w:pPr>
+      <w:r>
+        <w:rPr>
+          <w:rFonts w:ascii="新細明體" w:eastAsia="新細明體" w:hAnsi="新細明體" w:cs="新細明體"/>
+          <w:b/>
+          <w:bCs/>
+          <w:kern w:val="0"/>
+          <w:sz w:val="36"/>
+          <w:szCs w:val="36"/>
+          <w14:ligatures w14:val="none"/>
+        </w:rPr>
+        <w:t>Basic Commands</w:t>
+      </w:r>
+    </w:p>
+    <w:p>
+      <w:pPr>
+        <w:widowControl/>
+        <w:numPr>
+          <w:ilvl w:val="0"/>
+          <w:numId w:val="9"/>
+        </w:numPr>
+        <w:spacing w:before="100" w:beforeAutospacing="1" w:after="100" w:afterAutospacing="1" w:line="240" w:lineRule="auto"/>
+        <w:rPr>
+          <w:rFonts w:ascii="新細明體" w:eastAsia="新細明體" w:hAnsi="新細明體" w:cs="新細明體"/>
+          <w:kern w:val="0"/>
+          <w14:ligatures w14:val="none"/>
+        </w:rPr>
+      </w:pPr>
+      <w:r>
+        <w:rPr>
+          <w:rFonts w:ascii="新細明體" w:eastAsia="新細明體" w:hAnsi="新細明體" w:cs="新細明體"/>
+          <w:b/>
+          <w:bCs/>
+          <w:kern w:val="0"/>
+          <w14:ligatures w14:val="none"/>
+        </w:rPr>
+        <w:t>Run live tracker</w:t>
+      </w:r>
+      <w:r>
+        <w:rPr>
+          <w:rFonts w:ascii="新細明體" w:eastAsia="新細明體" w:hAnsi="新細明體" w:cs="新細明體"/>
+          <w:kern w:val="0"/>
+          <w14:ligatures w14:val="none"/>
+        </w:rPr>
+        <w:t xml:space="preserve"> (equivalent to run_simple.py): </w:t>
+      </w:r>
+    </w:p>
+    <w:p>
+      <w:pPr>
+        <w:widowControl/>
+        <w:tabs>
+          <w:tab w:val="left" w:pos="916"/>
+          <w:tab w:val="left" w:pos="1832"/>
+          <w:tab w:val="left" w:pos="2748"/>
+          <w:tab w:val="left" w:pos="3664"/>
+          <w:tab w:val="left" w:pos="4580"/>
+          <w:tab w:val="left" w:pos="5496"/>
+          <w:tab w:val="left" w:pos="6412"/>
+          <w:tab w:val="left" w:pos="7328"/>
+          <w:tab w:val="left" w:pos="8244"/>
+          <w:tab w:val="left" w:pos="9160"/>
+          <w:tab w:val="left" w:pos="10076"/>
+          <w:tab w:val="left" w:pos="10992"/>
+          <w:tab w:val="left" w:pos="11908"/>
+          <w:tab w:val="left" w:pos="12824"/>
+          <w:tab w:val="left" w:pos="13740"/>
+          <w:tab w:val="left" w:pos="14656"/>
+        </w:tabs>
+        <w:spacing w:after="0" w:line="240" w:lineRule="auto"/>
+        <w:ind w:left="720"/>
+        <w:rPr>
+          <w:rFonts w:ascii="細明體" w:eastAsia="細明體" w:hAnsi="細明體" w:cs="細明體"/>
+          <w:kern w:val="0"/>
+          <w14:ligatures w14:val="none"/>
+        </w:rPr>
+      </w:pPr>
+      <w:r>
+        <w:rPr>
+          <w:rFonts w:ascii="細明體" w:eastAsia="細明體" w:hAnsi="細明體" w:cs="細明體"/>
+          <w:kern w:val="0"/>
+          <w14:ligatures w14:val="none"/>
+        </w:rPr>
+        <w:t>Copy</w:t>
+      </w:r>
+    </w:p>
+    <w:p>
+      <w:pPr>
+        <w:widowControl/>
+        <w:tabs>
+          <w:tab w:val="left" w:pos="916"/>
+          <w:tab w:val="left" w:pos="1832"/>
+          <w:tab w:val="left" w:pos="2748"/>
+          <w:tab w:val="left" w:pos="3664"/>
+          <w:tab w:val="left" w:pos="4580"/>
+          <w:tab w:val="left" w:pos="5496"/>
+          <w:tab w:val="left" w:pos="6412"/>
+          <w:tab w:val="left" w:pos="7328"/>
+          <w:tab w:val="left" w:pos="8244"/>
+          <w:tab w:val="left" w:pos="9160"/>
+          <w:tab w:val="left" w:pos="10076"/>
+          <w:tab w:val="left" w:pos="10992"/>
+          <w:tab w:val="left" w:pos="11908"/>
+          <w:tab w:val="left" w:pos="12824"/>
+          <w:tab w:val="left" w:pos="13740"/>
+          <w:tab w:val="left" w:pos="14656"/>
+        </w:tabs>
+        <w:spacing w:after="0" w:line="240" w:lineRule="auto"/>
+        <w:ind w:left="720"/>
+        <w:rPr>
+          <w:rFonts w:ascii="細明體" w:eastAsia="細明體" w:hAnsi="細明體" w:cs="細明體"/>
+          <w:kern w:val="0"/>
+          <w14:ligatures w14:val="none"/>
+        </w:rPr>
+      </w:pPr>
+      <w:r>
+        <w:rPr>
+          <w:rFonts w:ascii="Fira Code" w:eastAsia="細明體" w:hAnsi="Fira Code" w:cs="Fira Code"/>
+          <w:color w:val="ABB2BF"/>
+          <w:kern w:val="0"/>
+          <w:shd w:val="clear" w:color="auto" w:fill="282C34"/>
+          <w14:ligatures w14:val="none"/>
+        </w:rPr>
+        <w:t>python mlb_launcher.py --live</w:t>
+      </w:r>
+    </w:p>
+    <w:p>
+      <w:pPr>
+        <w:widowControl/>
+        <w:numPr>
+          <w:ilvl w:val="0"/>
+          <w:numId w:val="9"/>
+        </w:numPr>
+        <w:spacing w:before="100" w:beforeAutospacing="1" w:after="100" w:afterAutospacing="1" w:line="240" w:lineRule="auto"/>
+        <w:rPr>
+          <w:rFonts w:ascii="新細明體" w:eastAsia="新細明體" w:hAnsi="新細明體" w:cs="新細明體"/>
+          <w:kern w:val="0"/>
+          <w14:ligatures w14:val="none"/>
+        </w:rPr>
+      </w:pPr>
+      <w:r>
+        <w:rPr>
+          <w:rFonts w:ascii="新細明體" w:eastAsia="新細明體" w:hAnsi="新細明體" w:cs="新細明體"/>
+          <w:b/>
+          <w:bCs/>
+          <w:kern w:val="0"/>
+          <w14:ligatures w14:val="none"/>
+        </w:rPr>
+        <w:t>Run API server</w:t>
+      </w:r>
+      <w:r>
+        <w:rPr>
+          <w:rFonts w:ascii="新細明體" w:eastAsia="新細明體" w:hAnsi="新細明體" w:cs="新細明體"/>
+          <w:kern w:val="0"/>
+          <w14:ligatures w14:val="none"/>
+        </w:rPr>
+        <w:t xml:space="preserve"> (equivalent to run_api.py): </w:t>
+      </w:r>
+    </w:p>
+    <w:p>
+      <w:pPr>
+        <w:widowControl/>
+        <w:tabs>
+          <w:tab w:val="left" w:pos="916"/>
+          <w:tab w:val="left" w:pos="1832"/>
+          <w:tab w:val="left" w:pos="2748"/>
+          <w:tab w:val="left" w:pos="3664"/>
+          <w:tab w:val="left" w:pos="4580"/>
+          <w:tab w:val="left" w:pos="5496"/>
+          <w:tab w:val="left" w:pos="6412"/>
+          <w:tab w:val="left" w:pos="7328"/>
+          <w:tab w:val="left" w:pos="8244"/>
+          <w:tab w:val="left" w:pos="9160"/>
+          <w:tab w:val="left" w:pos="10076"/>
+          <w:tab w:val="left" w:pos="10992"/>
+          <w:tab w:val="left" w:pos="11908"/>
+          <w:tab w:val="left" w:pos="12824"/>
+          <w:tab w:val="left" w:pos="13740"/>
+          <w:tab w:val="left" w:pos="14656"/>
+        </w:tabs>
+        <w:spacing w:after="0" w:line="240" w:lineRule="auto"/>
+        <w:ind w:left="720"/>
+        <w:rPr>
+          <w:rFonts w:ascii="細明體" w:eastAsia="細明體" w:hAnsi="細明體" w:cs="細明體"/>
+          <w:kern w:val="0"/>
+          <w14:ligatures w14:val="none"/>
+        </w:rPr>
+      </w:pPr>
+      <w:r>
+        <w:rPr>
+          <w:rFonts w:ascii="細明體" w:eastAsia="細明體" w:hAnsi="細明體" w:cs="細明體"/>
+          <w:kern w:val="0"/>
+          <w14:ligatures w14:val="none"/>
+        </w:rPr>
+        <w:t>Copy</w:t>
+      </w:r>
+    </w:p>
+    <w:p>
+      <w:pPr>
+        <w:widowControl/>
+        <w:tabs>
+          <w:tab w:val="left" w:pos="916"/>
+          <w:tab w:val="left" w:pos="1832"/>
+          <w:tab w:val="left" w:pos="2748"/>
+          <w:tab w:val="left" w:pos="3664"/>
+          <w:tab w:val="left" w:pos="4580"/>
+          <w:tab w:val="left" w:pos="5496"/>
+          <w:tab w:val="left" w:pos="6412"/>
+          <w:tab w:val="left" w:pos="7328"/>
+          <w:tab w:val="left" w:pos="8244"/>
+          <w:tab w:val="left" w:pos="9160"/>
+          <w:tab w:val="left" w:pos="10076"/>
+          <w:tab w:val="left" w:pos="10992"/>
+          <w:tab w:val="left" w:pos="11908"/>
+          <w:tab w:val="left" w:pos="12824"/>
+          <w:tab w:val="left" w:pos="13740"/>
+          <w:tab w:val="left" w:pos="14656"/>
+        </w:tabs>
+        <w:spacing w:after="0" w:line="240" w:lineRule="auto"/>
+        <w:ind w:left="720"/>
+        <w:rPr>
+          <w:rFonts w:ascii="細明體" w:eastAsia="細明體" w:hAnsi="細明體" w:cs="細明體"/>
+          <w:kern w:val="0"/>
+          <w14:ligatures w14:val="none"/>
+        </w:rPr>
+      </w:pPr>
+      <w:r>
+        <w:rPr>
+          <w:rFonts w:ascii="Fira Code" w:eastAsia="細明體" w:hAnsi="Fira Code" w:cs="Fira Code"/>
+          <w:color w:val="ABB2BF"/>
+          <w:kern w:val="0"/>
+          <w:shd w:val="clear" w:color="auto" w:fill="282C34"/>
+          <w14:ligatures w14:val="none"/>
+        </w:rPr>
+        <w:t>python mlb_launcher.py --</w:t>
+      </w:r>
+      <w:proofErr w:type="spellStart"/>
+      <w:r>
+        <w:rPr>
+          <w:rFonts w:ascii="Fira Code" w:eastAsia="細明體" w:hAnsi="Fira Code" w:cs="Fira Code"/>
+          <w:color w:val="ABB2BF"/>
+          <w:kern w:val="0"/>
+          <w:shd w:val="clear" w:color="auto" w:fill="282C34"/>
+          <w14:ligatures w14:val="none"/>
+        </w:rPr>
+        <w:t>api</w:t>
+      </w:r>
+      <w:proofErr w:type="spellEnd"/>
+    </w:p>
+    <w:p>
+      <w:pPr>
+        <w:widowControl/>
+        <w:numPr>
+          <w:ilvl w:val="0"/>
+          <w:numId w:val="9"/>
+        </w:numPr>
+        <w:spacing w:before="100" w:beforeAutospacing="1" w:after="100" w:afterAutospacing="1" w:line="240" w:lineRule="auto"/>
+        <w:rPr>
+          <w:rFonts w:ascii="新細明體" w:eastAsia="新細明體" w:hAnsi="新細明體" w:cs="新細明體"/>
+          <w:kern w:val="0"/>
+          <w14:ligatures w14:val="none"/>
+        </w:rPr>
+      </w:pPr>
+      <w:r>
+        <w:rPr>
+          <w:rFonts w:ascii="新細明體" w:eastAsia="新細明體" w:hAnsi="新細明體" w:cs="新細明體"/>
+          <w:b/>
+          <w:bCs/>
+          <w:kern w:val="0"/>
+          <w14:ligatures w14:val="none"/>
+        </w:rPr>
+        <w:t>Run main UI</w:t>
+      </w:r>
+      <w:r>
+        <w:rPr>
+          <w:rFonts w:ascii="新細明體" w:eastAsia="新細明體" w:hAnsi="新細明體" w:cs="新細明體"/>
+          <w:kern w:val="0"/>
+          <w14:ligatures w14:val="none"/>
+        </w:rPr>
+        <w:t xml:space="preserve"> (equivalent to run_ui.py): </w:t>
+      </w:r>
+    </w:p>
+    <w:p>
+      <w:pPr>
+        <w:widowControl/>
+        <w:tabs>
+          <w:tab w:val="left" w:pos="916"/>
+          <w:tab w:val="left" w:pos="1832"/>
+          <w:tab w:val="left" w:pos="2748"/>
+          <w:tab w:val="left" w:pos="3664"/>
+          <w:tab w:val="left" w:pos="4580"/>
+          <w:tab w:val="left" w:pos="5496"/>
+          <w:tab w:val="left" w:pos="6412"/>
+          <w:tab w:val="left" w:pos="7328"/>
+          <w:tab w:val="left" w:pos="8244"/>
+          <w:tab w:val="left" w:pos="9160"/>
+          <w:tab w:val="left" w:pos="10076"/>
+          <w:tab w:val="left" w:pos="10992"/>
+          <w:tab w:val="left" w:pos="11908"/>
+          <w:tab w:val="left" w:pos="12824"/>
+          <w:tab w:val="left" w:pos="13740"/>
+          <w:tab w:val="left" w:pos="14656"/>
+        </w:tabs>
+        <w:spacing w:after="0" w:line="240" w:lineRule="auto"/>
+        <w:ind w:left="720"/>
+        <w:rPr>
+          <w:rFonts w:ascii="細明體" w:eastAsia="細明體" w:hAnsi="細明體" w:cs="細明體"/>
+          <w:kern w:val="0"/>
+          <w14:ligatures w14:val="none"/>
+        </w:rPr>
+      </w:pPr>
+      <w:r>
+        <w:rPr>
+          <w:rFonts w:ascii="細明體" w:eastAsia="細明體" w:hAnsi="細明體" w:cs="細明體"/>
+          <w:kern w:val="0"/>
+          <w14:ligatures w14:val="none"/>
+        </w:rPr>
+        <w:t>Copy</w:t>
+      </w:r>
+    </w:p>
+    <w:p>
+      <w:pPr>
+        <w:widowControl/>
+        <w:tabs>
+          <w:tab w:val="left" w:pos="916"/>
+          <w:tab w:val="left" w:pos="1832"/>
+          <w:tab w:val="left" w:pos="2748"/>
+          <w:tab w:val="left" w:pos="3664"/>
+          <w:tab w:val="left" w:pos="4580"/>
+          <w:tab w:val="left" w:pos="5496"/>
+          <w:tab w:val="left" w:pos="6412"/>
+          <w:tab w:val="left" w:pos="7328"/>
+          <w:tab w:val="left" w:pos="8244"/>
+          <w:tab w:val="left" w:pos="9160"/>
+          <w:tab w:val="left" w:pos="10076"/>
+          <w:tab w:val="left" w:pos="10992"/>
+          <w:tab w:val="left" w:pos="11908"/>
+          <w:tab w:val="left" w:pos="12824"/>
+          <w:tab w:val="left" w:pos="13740"/>
+          <w:tab w:val="left" w:pos="14656"/>
+        </w:tabs>
+        <w:spacing w:after="0" w:line="240" w:lineRule="auto"/>
+        <w:ind w:left="720"/>
+        <w:rPr>
+          <w:rFonts w:ascii="細明體" w:eastAsia="細明體" w:hAnsi="細明體" w:cs="細明體"/>
+          <w:kern w:val="0"/>
+          <w14:ligatures w14:val="none"/>
+        </w:rPr>
+      </w:pPr>
+      <w:r>
+        <w:rPr>
+          <w:rFonts w:ascii="Fira Code" w:eastAsia="細明體" w:hAnsi="Fira Code" w:cs="Fira Code"/>
+          <w:color w:val="ABB2BF"/>
+          <w:kern w:val="0"/>
+          <w:shd w:val="clear" w:color="auto" w:fill="282C34"/>
+          <w14:ligatures w14:val="none"/>
+        </w:rPr>
+        <w:t>python mlb_launcher.py --</w:t>
+      </w:r>
+      <w:proofErr w:type="spellStart"/>
+      <w:r>
+        <w:rPr>
+          <w:rFonts w:ascii="Fira Code" w:eastAsia="細明體" w:hAnsi="Fira Code" w:cs="Fira Code"/>
+          <w:color w:val="ABB2BF"/>
+          <w:kern w:val="0"/>
+          <w:shd w:val="clear" w:color="auto" w:fill="282C34"/>
+          <w14:ligatures w14:val="none"/>
+        </w:rPr>
+        <w:t>ui</w:t>
+      </w:r>
+      <w:proofErr w:type="spellEnd"/>
+    </w:p>
+    <w:p>
+      <w:pPr>
+        <w:widowControl/>
+        <w:numPr>
+          <w:ilvl w:val="0"/>
+          <w:numId w:val="9"/>
+        </w:numPr>
+        <w:spacing w:before="100" w:beforeAutospacing="1" w:after="100" w:afterAutospacing="1" w:line="240" w:lineRule="auto"/>
+        <w:rPr>
+          <w:rFonts w:ascii="新細明體" w:eastAsia="新細明體" w:hAnsi="新細明體" w:cs="新細明體"/>
+          <w:kern w:val="0"/>
+          <w14:ligatures w14:val="none"/>
+        </w:rPr>
+      </w:pPr>
+      <w:r>
+        <w:rPr>
+          <w:rFonts w:ascii="新細明體" w:eastAsia="新細明體" w:hAnsi="新細明體" w:cs="新細明體"/>
+          <w:b/>
+          <w:bCs/>
+          <w:kern w:val="0"/>
+          <w14:ligatures w14:val="none"/>
+        </w:rPr>
+        <w:t>Update data</w:t>
+      </w:r>
+      <w:r>
+        <w:rPr>
+          <w:rFonts w:ascii="新細明體" w:eastAsia="新細明體" w:hAnsi="新細明體" w:cs="新細明體"/>
+          <w:kern w:val="0"/>
+          <w14:ligatures w14:val="none"/>
+        </w:rPr>
+        <w:t xml:space="preserve"> (equivalent to main.py): </w:t>
+      </w:r>
+    </w:p>
+    <w:p>
+      <w:pPr>
+        <w:widowControl/>
+        <w:tabs>
+          <w:tab w:val="left" w:pos="916"/>
+          <w:tab w:val="left" w:pos="1832"/>
+          <w:tab w:val="left" w:pos="2748"/>
+          <w:tab w:val="left" w:pos="3664"/>
+          <w:tab w:val="left" w:pos="4580"/>
+          <w:tab w:val="left" w:pos="5496"/>
+          <w:tab w:val="left" w:pos="6412"/>
+          <w:tab w:val="left" w:pos="7328"/>
+          <w:tab w:val="left" w:pos="8244"/>
+          <w:tab w:val="left" w:pos="9160"/>
+          <w:tab w:val="left" w:pos="10076"/>
+          <w:tab w:val="left" w:pos="10992"/>
+          <w:tab w:val="left" w:pos="11908"/>
+          <w:tab w:val="left" w:pos="12824"/>
+          <w:tab w:val="left" w:pos="13740"/>
+          <w:tab w:val="left" w:pos="14656"/>
+        </w:tabs>
+        <w:spacing w:after="0" w:line="240" w:lineRule="auto"/>
+        <w:ind w:left="720"/>
+        <w:rPr>
+          <w:rFonts w:ascii="細明體" w:eastAsia="細明體" w:hAnsi="細明體" w:cs="細明體"/>
+          <w:kern w:val="0"/>
+          <w14:ligatures w14:val="none"/>
+        </w:rPr>
+      </w:pPr>
+      <w:r>
+        <w:rPr>
+          <w:rFonts w:ascii="細明體" w:eastAsia="細明體" w:hAnsi="細明體" w:cs="細明體"/>
+          <w:kern w:val="0"/>
+          <w14:ligatures w14:val="none"/>
+        </w:rPr>
+        <w:t>Copy</w:t>
+      </w:r>
+    </w:p>
+    <w:p>
+      <w:pPr>
+        <w:widowControl/>
+        <w:tabs>
+          <w:tab w:val="left" w:pos="916"/>
+          <w:tab w:val="left" w:pos="1832"/>
+          <w:tab w:val="left" w:pos="2748"/>
+          <w:tab w:val="left" w:pos="3664"/>
+          <w:tab w:val="left" w:pos="4580"/>
+          <w:tab w:val="left" w:pos="5496"/>
+          <w:tab w:val="left" w:pos="6412"/>
+          <w:tab w:val="left" w:pos="7328"/>
+          <w:tab w:val="left" w:pos="8244"/>
+          <w:tab w:val="left" w:pos="9160"/>
+          <w:tab w:val="left" w:pos="10076"/>
+          <w:tab w:val="left" w:pos="10992"/>
+          <w:tab w:val="left" w:pos="11908"/>
+          <w:tab w:val="left" w:pos="12824"/>
+          <w:tab w:val="left" w:pos="13740"/>
+          <w:tab w:val="left" w:pos="14656"/>
+        </w:tabs>
+        <w:spacing w:after="0" w:line="240" w:lineRule="auto"/>
+        <w:ind w:left="720"/>
+        <w:rPr>
+          <w:rFonts w:ascii="細明體" w:eastAsia="細明體" w:hAnsi="細明體" w:cs="細明體"/>
+          <w:kern w:val="0"/>
+          <w14:ligatures w14:val="none"/>
+        </w:rPr>
+      </w:pPr>
+      <w:r>
+        <w:rPr>
+          <w:rFonts w:ascii="Fira Code" w:eastAsia="細明體" w:hAnsi="Fira Code" w:cs="Fira Code"/>
+          <w:color w:val="ABB2BF"/>
+          <w:kern w:val="0"/>
+          <w:shd w:val="clear" w:color="auto" w:fill="282C34"/>
+          <w14:ligatures w14:val="none"/>
+        </w:rPr>
+        <w:t>python mlb_launcher.py --update-all</w:t>
+      </w:r>
+    </w:p>
+    <w:p>
+      <w:pPr>
+        <w:widowControl/>
+        <w:spacing w:before="100" w:beforeAutospacing="1" w:after="100" w:afterAutospacing="1" w:line="240" w:lineRule="auto"/>
+        <w:outlineLvl w:val="1"/>
+        <w:rPr>
+          <w:rFonts w:ascii="新細明體" w:eastAsia="新細明體" w:hAnsi="新細明體" w:cs="新細明體"/>
+          <w:b/>
+          <w:bCs/>
+          <w:kern w:val="0"/>
+          <w:sz w:val="36"/>
+          <w:szCs w:val="36"/>
+          <w14:ligatures w14:val="none"/>
+        </w:rPr>
+      </w:pPr>
+      <w:r>
+        <w:rPr>
+          <w:rFonts w:ascii="新細明體" w:eastAsia="新細明體" w:hAnsi="新細明體" w:cs="新細明體"/>
+          <w:b/>
+          <w:bCs/>
+          <w:kern w:val="0"/>
+          <w:sz w:val="36"/>
+          <w:szCs w:val="36"/>
+          <w14:ligatures w14:val="none"/>
+        </w:rPr>
+        <w:t>Combined Commands</w:t>
+      </w:r>
+    </w:p>
+    <w:p>
+      <w:pPr>
+        <w:widowControl/>
+        <w:numPr>
+          <w:ilvl w:val="0"/>
+          <w:numId w:val="10"/>
+        </w:numPr>
+        <w:spacing w:before="100" w:beforeAutospacing="1" w:after="100" w:afterAutospacing="1" w:line="240" w:lineRule="auto"/>
+        <w:rPr>
+          <w:rFonts w:ascii="新細明體" w:eastAsia="新細明體" w:hAnsi="新細明體" w:cs="新細明體"/>
+          <w:kern w:val="0"/>
+          <w14:ligatures w14:val="none"/>
+        </w:rPr>
+      </w:pPr>
+      <w:r>
+        <w:rPr>
+          <w:rFonts w:ascii="新細明體" w:eastAsia="新細明體" w:hAnsi="新細明體" w:cs="新細明體"/>
+          <w:b/>
+          <w:bCs/>
+          <w:kern w:val="0"/>
+          <w14:ligatures w14:val="none"/>
+        </w:rPr>
+        <w:t>Start everything</w:t>
+      </w:r>
+      <w:r>
+        <w:rPr>
+          <w:rFonts w:ascii="新細明體" w:eastAsia="新細明體" w:hAnsi="新細明體" w:cs="新細明體"/>
+          <w:kern w:val="0"/>
+          <w14:ligatures w14:val="none"/>
+        </w:rPr>
+        <w:t xml:space="preserve"> (API, data updates, live tracker): </w:t>
+      </w:r>
+    </w:p>
+    <w:p>
+      <w:pPr>
+        <w:widowControl/>
+        <w:tabs>
+          <w:tab w:val="left" w:pos="916"/>
+          <w:tab w:val="left" w:pos="1832"/>
+          <w:tab w:val="left" w:pos="2748"/>
+          <w:tab w:val="left" w:pos="3664"/>
+          <w:tab w:val="left" w:pos="4580"/>
+          <w:tab w:val="left" w:pos="5496"/>
+          <w:tab w:val="left" w:pos="6412"/>
+          <w:tab w:val="left" w:pos="7328"/>
+          <w:tab w:val="left" w:pos="8244"/>
+          <w:tab w:val="left" w:pos="9160"/>
+          <w:tab w:val="left" w:pos="10076"/>
+          <w:tab w:val="left" w:pos="10992"/>
+          <w:tab w:val="left" w:pos="11908"/>
+          <w:tab w:val="left" w:pos="12824"/>
+          <w:tab w:val="left" w:pos="13740"/>
+          <w:tab w:val="left" w:pos="14656"/>
+        </w:tabs>
+        <w:spacing w:after="0" w:line="240" w:lineRule="auto"/>
+        <w:ind w:left="720"/>
+        <w:rPr>
+          <w:rFonts w:ascii="細明體" w:eastAsia="細明體" w:hAnsi="細明體" w:cs="細明體"/>
+          <w:kern w:val="0"/>
+          <w14:ligatures w14:val="none"/>
+        </w:rPr>
+      </w:pPr>
+      <w:r>
+        <w:rPr>
+          <w:rFonts w:ascii="細明體" w:eastAsia="細明體" w:hAnsi="細明體" w:cs="細明體"/>
+          <w:kern w:val="0"/>
+          <w14:ligatures w14:val="none"/>
+        </w:rPr>
+        <w:t>Copy</w:t>
+      </w:r>
+    </w:p>
+    <w:p>
+      <w:pPr>
+        <w:widowControl/>
+        <w:tabs>
+          <w:tab w:val="left" w:pos="916"/>
+          <w:tab w:val="left" w:pos="1832"/>
+          <w:tab w:val="left" w:pos="2748"/>
+          <w:tab w:val="left" w:pos="3664"/>
+          <w:tab w:val="left" w:pos="4580"/>
+          <w:tab w:val="left" w:pos="5496"/>
+          <w:tab w:val="left" w:pos="6412"/>
+          <w:tab w:val="left" w:pos="7328"/>
+          <w:tab w:val="left" w:pos="8244"/>
+          <w:tab w:val="left" w:pos="9160"/>
+          <w:tab w:val="left" w:pos="10076"/>
+          <w:tab w:val="left" w:pos="10992"/>
+          <w:tab w:val="left" w:pos="11908"/>
+          <w:tab w:val="left" w:pos="12824"/>
+          <w:tab w:val="left" w:pos="13740"/>
+          <w:tab w:val="left" w:pos="14656"/>
+        </w:tabs>
+        <w:spacing w:after="0" w:line="240" w:lineRule="auto"/>
+        <w:ind w:left="720"/>
+        <w:rPr>
+          <w:rFonts w:ascii="細明體" w:eastAsia="細明體" w:hAnsi="細明體" w:cs="細明體"/>
+          <w:kern w:val="0"/>
+          <w14:ligatures w14:val="none"/>
+        </w:rPr>
+      </w:pPr>
+      <w:r>
+        <w:rPr>
+          <w:rFonts w:ascii="Fira Code" w:eastAsia="細明體" w:hAnsi="Fira Code" w:cs="Fira Code"/>
+          <w:color w:val="ABB2BF"/>
+          <w:kern w:val="0"/>
+          <w:shd w:val="clear" w:color="auto" w:fill="282C34"/>
+          <w14:ligatures w14:val="none"/>
+        </w:rPr>
+        <w:t>python mlb_launcher.py --all</w:t>
+      </w:r>
+    </w:p>
+    <w:p>
+      <w:pPr>
+        <w:widowControl/>
+        <w:numPr>
+          <w:ilvl w:val="0"/>
+          <w:numId w:val="10"/>
+        </w:numPr>
+        <w:spacing w:before="100" w:beforeAutospacing="1" w:after="100" w:afterAutospacing="1" w:line="240" w:lineRule="auto"/>
+        <w:rPr>
+          <w:rFonts w:ascii="新細明體" w:eastAsia="新細明體" w:hAnsi="新細明體" w:cs="新細明體"/>
+          <w:kern w:val="0"/>
+          <w14:ligatures w14:val="none"/>
+        </w:rPr>
+      </w:pPr>
+      <w:r>
+        <w:rPr>
+          <w:rFonts w:ascii="新細明體" w:eastAsia="新細明體" w:hAnsi="新細明體" w:cs="新細明體"/>
+          <w:b/>
+          <w:bCs/>
+          <w:kern w:val="0"/>
+          <w14:ligatures w14:val="none"/>
+        </w:rPr>
+        <w:t>API server in background + UI</w:t>
+      </w:r>
+      <w:r>
+        <w:rPr>
+          <w:rFonts w:ascii="新細明體" w:eastAsia="新細明體" w:hAnsi="新細明體" w:cs="新細明體"/>
+          <w:kern w:val="0"/>
+          <w14:ligatures w14:val="none"/>
+        </w:rPr>
+        <w:t xml:space="preserve">: </w:t>
+      </w:r>
+    </w:p>
+    <w:p>
+      <w:pPr>
+        <w:widowControl/>
+        <w:tabs>
+          <w:tab w:val="left" w:pos="916"/>
+          <w:tab w:val="left" w:pos="1832"/>
+          <w:tab w:val="left" w:pos="2748"/>
+          <w:tab w:val="left" w:pos="3664"/>
+          <w:tab w:val="left" w:pos="4580"/>
+          <w:tab w:val="left" w:pos="5496"/>
+          <w:tab w:val="left" w:pos="6412"/>
+          <w:tab w:val="left" w:pos="7328"/>
+          <w:tab w:val="left" w:pos="8244"/>
+          <w:tab w:val="left" w:pos="9160"/>
+          <w:tab w:val="left" w:pos="10076"/>
+          <w:tab w:val="left" w:pos="10992"/>
+          <w:tab w:val="left" w:pos="11908"/>
+          <w:tab w:val="left" w:pos="12824"/>
+          <w:tab w:val="left" w:pos="13740"/>
+          <w:tab w:val="left" w:pos="14656"/>
+        </w:tabs>
+        <w:spacing w:after="0" w:line="240" w:lineRule="auto"/>
+        <w:ind w:left="720"/>
+        <w:rPr>
+          <w:rFonts w:ascii="細明體" w:eastAsia="細明體" w:hAnsi="細明體" w:cs="細明體"/>
+          <w:kern w:val="0"/>
+          <w14:ligatures w14:val="none"/>
+        </w:rPr>
+      </w:pPr>
+      <w:r>
+        <w:rPr>
+          <w:rFonts w:ascii="細明體" w:eastAsia="細明體" w:hAnsi="細明體" w:cs="細明體"/>
+          <w:kern w:val="0"/>
+          <w14:ligatures w14:val="none"/>
+        </w:rPr>
+        <w:t>Copy</w:t>
+      </w:r>
+    </w:p>
+    <w:p>
+      <w:pPr>
+        <w:widowControl/>
+        <w:tabs>
+          <w:tab w:val="left" w:pos="916"/>
+          <w:tab w:val="left" w:pos="1832"/>
+          <w:tab w:val="left" w:pos="2748"/>
+          <w:tab w:val="left" w:pos="3664"/>
+          <w:tab w:val="left" w:pos="4580"/>
+          <w:tab w:val="left" w:pos="5496"/>
+          <w:tab w:val="left" w:pos="6412"/>
+          <w:tab w:val="left" w:pos="7328"/>
+          <w:tab w:val="left" w:pos="8244"/>
+          <w:tab w:val="left" w:pos="9160"/>
+          <w:tab w:val="left" w:pos="10076"/>
+          <w:tab w:val="left" w:pos="10992"/>
+          <w:tab w:val="left" w:pos="11908"/>
+          <w:tab w:val="left" w:pos="12824"/>
+          <w:tab w:val="left" w:pos="13740"/>
+          <w:tab w:val="left" w:pos="14656"/>
+        </w:tabs>
+        <w:spacing w:after="0" w:line="240" w:lineRule="auto"/>
+        <w:ind w:left="720"/>
+        <w:rPr>
+          <w:rFonts w:ascii="細明體" w:eastAsia="細明體" w:hAnsi="細明體" w:cs="細明體"/>
+          <w:kern w:val="0"/>
+          <w14:ligatures w14:val="none"/>
+        </w:rPr>
+      </w:pPr>
+      <w:r>
+        <w:rPr>
+          <w:rFonts w:ascii="Fira Code" w:eastAsia="細明體" w:hAnsi="Fira Code" w:cs="Fira Code"/>
+          <w:color w:val="ABB2BF"/>
+          <w:kern w:val="0"/>
+          <w:shd w:val="clear" w:color="auto" w:fill="282C34"/>
+          <w14:ligatures w14:val="none"/>
+        </w:rPr>
+        <w:t>python mlb_launcher.py --</w:t>
+      </w:r>
+      <w:proofErr w:type="spellStart"/>
+      <w:r>
+        <w:rPr>
+          <w:rFonts w:ascii="Fira Code" w:eastAsia="細明體" w:hAnsi="Fira Code" w:cs="Fira Code"/>
+          <w:color w:val="ABB2BF"/>
+          <w:kern w:val="0"/>
+          <w:shd w:val="clear" w:color="auto" w:fill="282C34"/>
+          <w14:ligatures w14:val="none"/>
+        </w:rPr>
+        <w:t>api-bg</w:t>
+      </w:r>
+      <w:proofErr w:type="spellEnd"/>
+      <w:r>
+        <w:rPr>
+          <w:rFonts w:ascii="Fira Code" w:eastAsia="細明體" w:hAnsi="Fira Code" w:cs="Fira Code"/>
+          <w:color w:val="ABB2BF"/>
+          <w:kern w:val="0"/>
+          <w:shd w:val="clear" w:color="auto" w:fill="282C34"/>
+          <w14:ligatures w14:val="none"/>
+        </w:rPr>
+        <w:t xml:space="preserve"> --</w:t>
+      </w:r>
+      <w:proofErr w:type="spellStart"/>
+      <w:r>
+        <w:rPr>
+          <w:rFonts w:ascii="Fira Code" w:eastAsia="細明體" w:hAnsi="Fira Code" w:cs="Fira Code"/>
+          <w:color w:val="ABB2BF"/>
+          <w:kern w:val="0"/>
+          <w:shd w:val="clear" w:color="auto" w:fill="282C34"/>
+          <w14:ligatures w14:val="none"/>
+        </w:rPr>
+        <w:t>ui</w:t>
+      </w:r>
+      <w:proofErr w:type="spellEnd"/>
+    </w:p>
+    <w:p>
+      <w:pPr>
+        <w:widowControl/>
+        <w:numPr>
+          <w:ilvl w:val="0"/>
+          <w:numId w:val="10"/>
+        </w:numPr>
+        <w:spacing w:before="100" w:beforeAutospacing="1" w:after="100" w:afterAutospacing="1" w:line="240" w:lineRule="auto"/>
+        <w:rPr>
+          <w:rFonts w:ascii="新細明體" w:eastAsia="新細明體" w:hAnsi="新細明體" w:cs="新細明體"/>
+          <w:kern w:val="0"/>
+          <w14:ligatures w14:val="none"/>
+        </w:rPr>
+      </w:pPr>
+      <w:r>
+        <w:rPr>
+          <w:rFonts w:ascii="新細明體" w:eastAsia="新細明體" w:hAnsi="新細明體" w:cs="新細明體"/>
+          <w:b/>
+          <w:bCs/>
+          <w:kern w:val="0"/>
+          <w14:ligatures w14:val="none"/>
+        </w:rPr>
+        <w:t>Update data then launch live tracker</w:t>
+      </w:r>
+      <w:r>
+        <w:rPr>
+          <w:rFonts w:ascii="新細明體" w:eastAsia="新細明體" w:hAnsi="新細明體" w:cs="新細明體"/>
+          <w:kern w:val="0"/>
+          <w14:ligatures w14:val="none"/>
+        </w:rPr>
+        <w:t xml:space="preserve">: </w:t>
+      </w:r>
+    </w:p>
+    <w:p>
+      <w:pPr>
+        <w:widowControl/>
+        <w:tabs>
+          <w:tab w:val="left" w:pos="916"/>
+          <w:tab w:val="left" w:pos="1832"/>
+          <w:tab w:val="left" w:pos="2748"/>
+          <w:tab w:val="left" w:pos="3664"/>
+          <w:tab w:val="left" w:pos="4580"/>
+          <w:tab w:val="left" w:pos="5496"/>
+          <w:tab w:val="left" w:pos="6412"/>
+          <w:tab w:val="left" w:pos="7328"/>
+          <w:tab w:val="left" w:pos="8244"/>
+          <w:tab w:val="left" w:pos="9160"/>
+          <w:tab w:val="left" w:pos="10076"/>
+          <w:tab w:val="left" w:pos="10992"/>
+          <w:tab w:val="left" w:pos="11908"/>
+          <w:tab w:val="left" w:pos="12824"/>
+          <w:tab w:val="left" w:pos="13740"/>
+          <w:tab w:val="left" w:pos="14656"/>
+        </w:tabs>
+        <w:spacing w:after="0" w:line="240" w:lineRule="auto"/>
+        <w:ind w:left="720"/>
+        <w:rPr>
+          <w:rFonts w:ascii="細明體" w:eastAsia="細明體" w:hAnsi="細明體" w:cs="細明體"/>
+          <w:kern w:val="0"/>
+          <w14:ligatures w14:val="none"/>
+        </w:rPr>
+      </w:pPr>
+      <w:r>
+        <w:rPr>
+          <w:rFonts w:ascii="細明體" w:eastAsia="細明體" w:hAnsi="細明體" w:cs="細明體"/>
+          <w:kern w:val="0"/>
+          <w14:ligatures w14:val="none"/>
+        </w:rPr>
+        <w:lastRenderedPageBreak/>
+        <w:t>Copy</w:t>
+      </w:r>
+    </w:p>
+    <w:p>
+      <w:pPr>
+        <w:widowControl/>
+        <w:tabs>
+          <w:tab w:val="left" w:pos="916"/>
+          <w:tab w:val="left" w:pos="1832"/>
+          <w:tab w:val="left" w:pos="2748"/>
+          <w:tab w:val="left" w:pos="3664"/>
+          <w:tab w:val="left" w:pos="4580"/>
+          <w:tab w:val="left" w:pos="5496"/>
+          <w:tab w:val="left" w:pos="6412"/>
+          <w:tab w:val="left" w:pos="7328"/>
+          <w:tab w:val="left" w:pos="8244"/>
+          <w:tab w:val="left" w:pos="9160"/>
+          <w:tab w:val="left" w:pos="10076"/>
+          <w:tab w:val="left" w:pos="10992"/>
+          <w:tab w:val="left" w:pos="11908"/>
+          <w:tab w:val="left" w:pos="12824"/>
+          <w:tab w:val="left" w:pos="13740"/>
+          <w:tab w:val="left" w:pos="14656"/>
+        </w:tabs>
+        <w:spacing w:after="0" w:line="240" w:lineRule="auto"/>
+        <w:ind w:left="720"/>
+        <w:rPr>
+          <w:rFonts w:ascii="細明體" w:eastAsia="細明體" w:hAnsi="細明體" w:cs="細明體"/>
+          <w:kern w:val="0"/>
+          <w14:ligatures w14:val="none"/>
+        </w:rPr>
+      </w:pPr>
+      <w:r>
+        <w:rPr>
+          <w:rFonts w:ascii="Fira Code" w:eastAsia="細明體" w:hAnsi="Fira Code" w:cs="Fira Code"/>
+          <w:color w:val="ABB2BF"/>
+          <w:kern w:val="0"/>
+          <w:shd w:val="clear" w:color="auto" w:fill="282C34"/>
+          <w14:ligatures w14:val="none"/>
+        </w:rPr>
+        <w:t>python mlb_launcher.py --update-recent --live</w:t>
+      </w:r>
+    </w:p>
+    <w:p>
+      <w:pPr>
+        <w:widowControl/>
+        <w:spacing w:before="100" w:beforeAutospacing="1" w:after="100" w:afterAutospacing="1" w:line="240" w:lineRule="auto"/>
+        <w:outlineLvl w:val="1"/>
+        <w:rPr>
+          <w:rFonts w:ascii="新細明體" w:eastAsia="新細明體" w:hAnsi="新細明體" w:cs="新細明體"/>
+          <w:b/>
+          <w:bCs/>
+          <w:kern w:val="0"/>
+          <w:sz w:val="36"/>
+          <w:szCs w:val="36"/>
+          <w14:ligatures w14:val="none"/>
+        </w:rPr>
+      </w:pPr>
+      <w:r>
+        <w:rPr>
+          <w:rFonts w:ascii="新細明體" w:eastAsia="新細明體" w:hAnsi="新細明體" w:cs="新細明體"/>
+          <w:b/>
+          <w:bCs/>
+          <w:kern w:val="0"/>
+          <w:sz w:val="36"/>
+          <w:szCs w:val="36"/>
+          <w14:ligatures w14:val="none"/>
+        </w:rPr>
+        <w:t>Advanced Options</w:t>
+      </w:r>
+    </w:p>
+    <w:p>
+      <w:pPr>
+        <w:widowControl/>
+        <w:numPr>
+          <w:ilvl w:val="0"/>
+          <w:numId w:val="11"/>
+        </w:numPr>
+        <w:spacing w:before="100" w:beforeAutospacing="1" w:after="100" w:afterAutospacing="1" w:line="240" w:lineRule="auto"/>
+        <w:rPr>
+          <w:rFonts w:ascii="新細明體" w:eastAsia="新細明體" w:hAnsi="新細明體" w:cs="新細明體"/>
+          <w:kern w:val="0"/>
+          <w14:ligatures w14:val="none"/>
+        </w:rPr>
+      </w:pPr>
+      <w:r>
+        <w:rPr>
+          <w:rFonts w:ascii="新細明體" w:eastAsia="新細明體" w:hAnsi="新細明體" w:cs="新細明體"/>
+          <w:b/>
+          <w:bCs/>
+          <w:kern w:val="0"/>
+          <w14:ligatures w14:val="none"/>
+        </w:rPr>
+        <w:t>Specify game ID for live tracker</w:t>
+      </w:r>
+      <w:r>
+        <w:rPr>
+          <w:rFonts w:ascii="新細明體" w:eastAsia="新細明體" w:hAnsi="新細明體" w:cs="新細明體"/>
+          <w:kern w:val="0"/>
+          <w14:ligatures w14:val="none"/>
+        </w:rPr>
+        <w:t xml:space="preserve">: </w:t>
+      </w:r>
+    </w:p>
+    <w:p>
+      <w:pPr>
+        <w:widowControl/>
+        <w:tabs>
+          <w:tab w:val="left" w:pos="916"/>
+          <w:tab w:val="left" w:pos="1832"/>
+          <w:tab w:val="left" w:pos="2748"/>
+          <w:tab w:val="left" w:pos="3664"/>
+          <w:tab w:val="left" w:pos="4580"/>
+          <w:tab w:val="left" w:pos="5496"/>
+          <w:tab w:val="left" w:pos="6412"/>
+          <w:tab w:val="left" w:pos="7328"/>
+          <w:tab w:val="left" w:pos="8244"/>
+          <w:tab w:val="left" w:pos="9160"/>
+          <w:tab w:val="left" w:pos="10076"/>
+          <w:tab w:val="left" w:pos="10992"/>
+          <w:tab w:val="left" w:pos="11908"/>
+          <w:tab w:val="left" w:pos="12824"/>
+          <w:tab w:val="left" w:pos="13740"/>
+          <w:tab w:val="left" w:pos="14656"/>
+        </w:tabs>
+        <w:spacing w:after="0" w:line="240" w:lineRule="auto"/>
+        <w:ind w:left="720"/>
+        <w:rPr>
+          <w:rFonts w:ascii="細明體" w:eastAsia="細明體" w:hAnsi="細明體" w:cs="細明體"/>
+          <w:kern w:val="0"/>
+          <w14:ligatures w14:val="none"/>
+        </w:rPr>
+      </w:pPr>
+      <w:r>
+        <w:rPr>
+          <w:rFonts w:ascii="細明體" w:eastAsia="細明體" w:hAnsi="細明體" w:cs="細明體"/>
+          <w:kern w:val="0"/>
+          <w14:ligatures w14:val="none"/>
+        </w:rPr>
+        <w:t>Copy</w:t>
+      </w:r>
+    </w:p>
+    <w:p>
+      <w:pPr>
+        <w:widowControl/>
+        <w:tabs>
+          <w:tab w:val="left" w:pos="916"/>
+          <w:tab w:val="left" w:pos="1832"/>
+          <w:tab w:val="left" w:pos="2748"/>
+          <w:tab w:val="left" w:pos="3664"/>
+          <w:tab w:val="left" w:pos="4580"/>
+          <w:tab w:val="left" w:pos="5496"/>
+          <w:tab w:val="left" w:pos="6412"/>
+          <w:tab w:val="left" w:pos="7328"/>
+          <w:tab w:val="left" w:pos="8244"/>
+          <w:tab w:val="left" w:pos="9160"/>
+          <w:tab w:val="left" w:pos="10076"/>
+          <w:tab w:val="left" w:pos="10992"/>
+          <w:tab w:val="left" w:pos="11908"/>
+          <w:tab w:val="left" w:pos="12824"/>
+          <w:tab w:val="left" w:pos="13740"/>
+          <w:tab w:val="left" w:pos="14656"/>
+        </w:tabs>
+        <w:spacing w:after="0" w:line="240" w:lineRule="auto"/>
+        <w:ind w:left="720"/>
+        <w:rPr>
+          <w:rFonts w:ascii="細明體" w:eastAsia="細明體" w:hAnsi="細明體" w:cs="細明體"/>
+          <w:kern w:val="0"/>
+          <w14:ligatures w14:val="none"/>
+        </w:rPr>
+      </w:pPr>
+      <w:r>
+        <w:rPr>
+          <w:rFonts w:ascii="Fira Code" w:eastAsia="細明體" w:hAnsi="Fira Code" w:cs="Fira Code"/>
+          <w:color w:val="ABB2BF"/>
+          <w:kern w:val="0"/>
+          <w:shd w:val="clear" w:color="auto" w:fill="282C34"/>
+          <w14:ligatures w14:val="none"/>
+        </w:rPr>
+        <w:t>python mlb_launcher.py --live --game-id 778549</w:t>
+      </w:r>
+    </w:p>
+    <w:p>
+      <w:pPr>
+        <w:widowControl/>
+        <w:numPr>
+          <w:ilvl w:val="0"/>
+          <w:numId w:val="11"/>
+        </w:numPr>
+        <w:spacing w:before="100" w:beforeAutospacing="1" w:after="100" w:afterAutospacing="1" w:line="240" w:lineRule="auto"/>
+        <w:rPr>
+          <w:rFonts w:ascii="新細明體" w:eastAsia="新細明體" w:hAnsi="新細明體" w:cs="新細明體"/>
+          <w:kern w:val="0"/>
+          <w14:ligatures w14:val="none"/>
+        </w:rPr>
+      </w:pPr>
+      <w:r>
+        <w:rPr>
+          <w:rFonts w:ascii="新細明體" w:eastAsia="新細明體" w:hAnsi="新細明體" w:cs="新細明體"/>
+          <w:b/>
+          <w:bCs/>
+          <w:kern w:val="0"/>
+          <w14:ligatures w14:val="none"/>
+        </w:rPr>
+        <w:t>Change ports</w:t>
+      </w:r>
+      <w:r>
+        <w:rPr>
+          <w:rFonts w:ascii="新細明體" w:eastAsia="新細明體" w:hAnsi="新細明體" w:cs="新細明體"/>
+          <w:kern w:val="0"/>
+          <w14:ligatures w14:val="none"/>
+        </w:rPr>
+        <w:t xml:space="preserve">: </w:t>
+      </w:r>
+    </w:p>
+    <w:p>
+      <w:pPr>
+        <w:widowControl/>
+        <w:tabs>
+          <w:tab w:val="left" w:pos="916"/>
+          <w:tab w:val="left" w:pos="1832"/>
+          <w:tab w:val="left" w:pos="2748"/>
+          <w:tab w:val="left" w:pos="3664"/>
+          <w:tab w:val="left" w:pos="4580"/>
+          <w:tab w:val="left" w:pos="5496"/>
+          <w:tab w:val="left" w:pos="6412"/>
+          <w:tab w:val="left" w:pos="7328"/>
+          <w:tab w:val="left" w:pos="8244"/>
+          <w:tab w:val="left" w:pos="9160"/>
+          <w:tab w:val="left" w:pos="10076"/>
+          <w:tab w:val="left" w:pos="10992"/>
+          <w:tab w:val="left" w:pos="11908"/>
+          <w:tab w:val="left" w:pos="12824"/>
+          <w:tab w:val="left" w:pos="13740"/>
+          <w:tab w:val="left" w:pos="14656"/>
+        </w:tabs>
+        <w:spacing w:after="0" w:line="240" w:lineRule="auto"/>
+        <w:ind w:left="720"/>
+        <w:rPr>
+          <w:rFonts w:ascii="細明體" w:eastAsia="細明體" w:hAnsi="細明體" w:cs="細明體"/>
+          <w:kern w:val="0"/>
+          <w14:ligatures w14:val="none"/>
+        </w:rPr>
+      </w:pPr>
+      <w:r>
+        <w:rPr>
+          <w:rFonts w:ascii="細明體" w:eastAsia="細明體" w:hAnsi="細明體" w:cs="細明體"/>
+          <w:kern w:val="0"/>
+          <w14:ligatures w14:val="none"/>
+        </w:rPr>
+        <w:t>Copy</w:t>
+      </w:r>
+    </w:p>
+    <w:p>
+      <w:pPr>
+        <w:widowControl/>
+        <w:tabs>
+          <w:tab w:val="left" w:pos="916"/>
+          <w:tab w:val="left" w:pos="1832"/>
+          <w:tab w:val="left" w:pos="2748"/>
+          <w:tab w:val="left" w:pos="3664"/>
+          <w:tab w:val="left" w:pos="4580"/>
+          <w:tab w:val="left" w:pos="5496"/>
+          <w:tab w:val="left" w:pos="6412"/>
+          <w:tab w:val="left" w:pos="7328"/>
+          <w:tab w:val="left" w:pos="8244"/>
+          <w:tab w:val="left" w:pos="9160"/>
+          <w:tab w:val="left" w:pos="10076"/>
+          <w:tab w:val="left" w:pos="10992"/>
+          <w:tab w:val="left" w:pos="11908"/>
+          <w:tab w:val="left" w:pos="12824"/>
+          <w:tab w:val="left" w:pos="13740"/>
+          <w:tab w:val="left" w:pos="14656"/>
+        </w:tabs>
+        <w:spacing w:after="0" w:line="240" w:lineRule="auto"/>
+        <w:ind w:left="720"/>
+        <w:rPr>
+          <w:rFonts w:ascii="Fira Code" w:eastAsia="細明體" w:hAnsi="Fira Code" w:cs="Fira Code"/>
+          <w:color w:val="ABB2BF"/>
+          <w:kern w:val="0"/>
+          <w:shd w:val="clear" w:color="auto" w:fill="282C34"/>
+          <w14:ligatures w14:val="none"/>
+        </w:rPr>
+      </w:pPr>
+      <w:r>
+        <w:rPr>
+          <w:rFonts w:ascii="Fira Code" w:eastAsia="細明體" w:hAnsi="Fira Code" w:cs="Fira Code"/>
+          <w:color w:val="ABB2BF"/>
+          <w:kern w:val="0"/>
+          <w:shd w:val="clear" w:color="auto" w:fill="282C34"/>
+          <w14:ligatures w14:val="none"/>
+        </w:rPr>
+        <w:t>python mlb_launcher.py --</w:t>
+      </w:r>
+      <w:proofErr w:type="spellStart"/>
+      <w:r>
+        <w:rPr>
+          <w:rFonts w:ascii="Fira Code" w:eastAsia="細明體" w:hAnsi="Fira Code" w:cs="Fira Code"/>
+          <w:color w:val="ABB2BF"/>
+          <w:kern w:val="0"/>
+          <w:shd w:val="clear" w:color="auto" w:fill="282C34"/>
+          <w14:ligatures w14:val="none"/>
+        </w:rPr>
+        <w:t>api</w:t>
+      </w:r>
+      <w:proofErr w:type="spellEnd"/>
+      <w:r>
+        <w:rPr>
+          <w:rFonts w:ascii="Fira Code" w:eastAsia="細明體" w:hAnsi="Fira Code" w:cs="Fira Code"/>
+          <w:color w:val="ABB2BF"/>
+          <w:kern w:val="0"/>
+          <w:shd w:val="clear" w:color="auto" w:fill="282C34"/>
+          <w14:ligatures w14:val="none"/>
+        </w:rPr>
+        <w:t xml:space="preserve"> --</w:t>
+      </w:r>
+      <w:proofErr w:type="spellStart"/>
+      <w:r>
+        <w:rPr>
+          <w:rFonts w:ascii="Fira Code" w:eastAsia="細明體" w:hAnsi="Fira Code" w:cs="Fira Code"/>
+          <w:color w:val="ABB2BF"/>
+          <w:kern w:val="0"/>
+          <w:shd w:val="clear" w:color="auto" w:fill="282C34"/>
+          <w14:ligatures w14:val="none"/>
+        </w:rPr>
+        <w:t>api</w:t>
+      </w:r>
+      <w:proofErr w:type="spellEnd"/>
+      <w:r>
+        <w:rPr>
+          <w:rFonts w:ascii="Fira Code" w:eastAsia="細明體" w:hAnsi="Fira Code" w:cs="Fira Code"/>
+          <w:color w:val="ABB2BF"/>
+          <w:kern w:val="0"/>
+          <w:shd w:val="clear" w:color="auto" w:fill="282C34"/>
+          <w14:ligatures w14:val="none"/>
+        </w:rPr>
+        <w:t>-port 8080</w:t>
+      </w:r>
+    </w:p>
+    <w:p>
+      <w:pPr>
+        <w:widowControl/>
+        <w:tabs>
+          <w:tab w:val="left" w:pos="916"/>
+          <w:tab w:val="left" w:pos="1832"/>
+          <w:tab w:val="left" w:pos="2748"/>
+          <w:tab w:val="left" w:pos="3664"/>
+          <w:tab w:val="left" w:pos="4580"/>
+          <w:tab w:val="left" w:pos="5496"/>
+          <w:tab w:val="left" w:pos="6412"/>
+          <w:tab w:val="left" w:pos="7328"/>
+          <w:tab w:val="left" w:pos="8244"/>
+          <w:tab w:val="left" w:pos="9160"/>
+          <w:tab w:val="left" w:pos="10076"/>
+          <w:tab w:val="left" w:pos="10992"/>
+          <w:tab w:val="left" w:pos="11908"/>
+          <w:tab w:val="left" w:pos="12824"/>
+          <w:tab w:val="left" w:pos="13740"/>
+          <w:tab w:val="left" w:pos="14656"/>
+        </w:tabs>
+        <w:spacing w:after="0" w:line="240" w:lineRule="auto"/>
+        <w:ind w:left="720"/>
+        <w:rPr>
+          <w:rFonts w:ascii="細明體" w:eastAsia="細明體" w:hAnsi="細明體" w:cs="細明體"/>
+          <w:kern w:val="0"/>
+          <w14:ligatures w14:val="none"/>
+        </w:rPr>
+      </w:pPr>
+      <w:r>
+        <w:rPr>
+          <w:rFonts w:ascii="Fira Code" w:eastAsia="細明體" w:hAnsi="Fira Code" w:cs="Fira Code"/>
+          <w:color w:val="ABB2BF"/>
+          <w:kern w:val="0"/>
+          <w:shd w:val="clear" w:color="auto" w:fill="282C34"/>
+          <w14:ligatures w14:val="none"/>
+        </w:rPr>
+        <w:t>python mlb_launcher.py --live --port 8501</w:t>
+      </w:r>
+    </w:p>
+    <w:p>
+      <w:pPr>
+        <w:widowControl/>
+        <w:numPr>
+          <w:ilvl w:val="0"/>
+          <w:numId w:val="11"/>
+        </w:numPr>
+        <w:spacing w:before="100" w:beforeAutospacing="1" w:after="100" w:afterAutospacing="1" w:line="240" w:lineRule="auto"/>
+        <w:rPr>
+          <w:rFonts w:ascii="新細明體" w:eastAsia="新細明體" w:hAnsi="新細明體" w:cs="新細明體"/>
+          <w:kern w:val="0"/>
+          <w14:ligatures w14:val="none"/>
+        </w:rPr>
+      </w:pPr>
+      <w:r>
+        <w:rPr>
+          <w:rFonts w:ascii="新細明體" w:eastAsia="新細明體" w:hAnsi="新細明體" w:cs="新細明體"/>
+          <w:b/>
+          <w:bCs/>
+          <w:kern w:val="0"/>
+          <w14:ligatures w14:val="none"/>
+        </w:rPr>
+        <w:t>Force standalone mode</w:t>
+      </w:r>
+      <w:r>
+        <w:rPr>
+          <w:rFonts w:ascii="新細明體" w:eastAsia="新細明體" w:hAnsi="新細明體" w:cs="新細明體"/>
+          <w:kern w:val="0"/>
+          <w14:ligatures w14:val="none"/>
+        </w:rPr>
+        <w:t xml:space="preserve">: </w:t>
+      </w:r>
+    </w:p>
+    <w:p>
+      <w:pPr>
+        <w:widowControl/>
+        <w:tabs>
+          <w:tab w:val="left" w:pos="916"/>
+          <w:tab w:val="left" w:pos="1832"/>
+          <w:tab w:val="left" w:pos="2748"/>
+          <w:tab w:val="left" w:pos="3664"/>
+          <w:tab w:val="left" w:pos="4580"/>
+          <w:tab w:val="left" w:pos="5496"/>
+          <w:tab w:val="left" w:pos="6412"/>
+          <w:tab w:val="left" w:pos="7328"/>
+          <w:tab w:val="left" w:pos="8244"/>
+          <w:tab w:val="left" w:pos="9160"/>
+          <w:tab w:val="left" w:pos="10076"/>
+          <w:tab w:val="left" w:pos="10992"/>
+          <w:tab w:val="left" w:pos="11908"/>
+          <w:tab w:val="left" w:pos="12824"/>
+          <w:tab w:val="left" w:pos="13740"/>
+          <w:tab w:val="left" w:pos="14656"/>
+        </w:tabs>
+        <w:spacing w:after="0" w:line="240" w:lineRule="auto"/>
+        <w:ind w:left="720"/>
+        <w:rPr>
+          <w:rFonts w:ascii="細明體" w:eastAsia="細明體" w:hAnsi="細明體" w:cs="細明體"/>
+          <w:kern w:val="0"/>
+          <w14:ligatures w14:val="none"/>
+        </w:rPr>
+      </w:pPr>
+      <w:r>
+        <w:rPr>
+          <w:rFonts w:ascii="細明體" w:eastAsia="細明體" w:hAnsi="細明體" w:cs="細明體"/>
+          <w:kern w:val="0"/>
+          <w14:ligatures w14:val="none"/>
+        </w:rPr>
+        <w:t>Copy</w:t>
+      </w:r>
+    </w:p>
+    <w:p>
+      <w:pPr>
+        <w:widowControl/>
+        <w:tabs>
+          <w:tab w:val="left" w:pos="916"/>
+          <w:tab w:val="left" w:pos="1832"/>
+          <w:tab w:val="left" w:pos="2748"/>
+          <w:tab w:val="left" w:pos="3664"/>
+          <w:tab w:val="left" w:pos="4580"/>
+          <w:tab w:val="left" w:pos="5496"/>
+          <w:tab w:val="left" w:pos="6412"/>
+          <w:tab w:val="left" w:pos="7328"/>
+          <w:tab w:val="left" w:pos="8244"/>
+          <w:tab w:val="left" w:pos="9160"/>
+          <w:tab w:val="left" w:pos="10076"/>
+          <w:tab w:val="left" w:pos="10992"/>
+          <w:tab w:val="left" w:pos="11908"/>
+          <w:tab w:val="left" w:pos="12824"/>
+          <w:tab w:val="left" w:pos="13740"/>
+          <w:tab w:val="left" w:pos="14656"/>
+        </w:tabs>
+        <w:spacing w:after="0" w:line="240" w:lineRule="auto"/>
+        <w:ind w:left="720"/>
+        <w:rPr>
+          <w:rFonts w:ascii="細明體" w:eastAsia="細明體" w:hAnsi="細明體" w:cs="細明體"/>
+          <w:kern w:val="0"/>
+          <w14:ligatures w14:val="none"/>
+        </w:rPr>
+      </w:pPr>
+      <w:r>
+        <w:rPr>
+          <w:rFonts w:ascii="Fira Code" w:eastAsia="細明體" w:hAnsi="Fira Code" w:cs="Fira Code"/>
+          <w:color w:val="ABB2BF"/>
+          <w:kern w:val="0"/>
+          <w:shd w:val="clear" w:color="auto" w:fill="282C34"/>
+          <w14:ligatures w14:val="none"/>
+        </w:rPr>
+        <w:t>python mlb_launcher.py --live --force-standalone</w:t>
+      </w:r>
+    </w:p>
+    <w:p>
+      <w:pPr>
+        <w:widowControl/>
+        <w:spacing w:before="100" w:beforeAutospacing="1" w:after="100" w:afterAutospacing="1" w:line="240" w:lineRule="auto"/>
+        <w:rPr>
+          <w:rFonts w:ascii="新細明體" w:eastAsia="新細明體" w:hAnsi="新細明體" w:cs="新細明體"/>
+          <w:kern w:val="0"/>
+          <w14:ligatures w14:val="none"/>
+        </w:rPr>
+      </w:pPr>
+      <w:r>
+        <w:rPr>
+          <w:rFonts w:ascii="新細明體" w:eastAsia="新細明體" w:hAnsi="新細明體" w:cs="新細明體"/>
+          <w:kern w:val="0"/>
+          <w14:ligatures w14:val="none"/>
+        </w:rPr>
+        <w:t>For complete documentation, run:</w:t>
+      </w:r>
+    </w:p>
+    <w:p>
+      <w:pPr>
+        <w:widowControl/>
+        <w:tabs>
+          <w:tab w:val="left" w:pos="916"/>
+          <w:tab w:val="left" w:pos="1832"/>
+          <w:tab w:val="left" w:pos="2748"/>
+          <w:tab w:val="left" w:pos="3664"/>
+          <w:tab w:val="left" w:pos="4580"/>
+          <w:tab w:val="left" w:pos="5496"/>
+          <w:tab w:val="left" w:pos="6412"/>
+          <w:tab w:val="left" w:pos="7328"/>
+          <w:tab w:val="left" w:pos="8244"/>
+          <w:tab w:val="left" w:pos="9160"/>
+          <w:tab w:val="left" w:pos="10076"/>
+          <w:tab w:val="left" w:pos="10992"/>
+          <w:tab w:val="left" w:pos="11908"/>
+          <w:tab w:val="left" w:pos="12824"/>
+          <w:tab w:val="left" w:pos="13740"/>
+          <w:tab w:val="left" w:pos="14656"/>
+        </w:tabs>
+        <w:spacing w:after="0" w:line="240" w:lineRule="auto"/>
+        <w:rPr>
+          <w:rFonts w:ascii="細明體" w:eastAsia="細明體" w:hAnsi="細明體" w:cs="細明體"/>
+          <w:kern w:val="0"/>
+          <w14:ligatures w14:val="none"/>
+        </w:rPr>
+      </w:pPr>
+      <w:r>
+        <w:rPr>
+          <w:rFonts w:ascii="細明體" w:eastAsia="細明體" w:hAnsi="細明體" w:cs="細明體"/>
+          <w:kern w:val="0"/>
+          <w14:ligatures w14:val="none"/>
+        </w:rPr>
+        <w:t>Copy</w:t>
+      </w:r>
+    </w:p>
+    <w:p>
+      <w:pPr>
+        <w:widowControl/>
+        <w:tabs>
+          <w:tab w:val="left" w:pos="916"/>
+          <w:tab w:val="left" w:pos="1832"/>
+          <w:tab w:val="left" w:pos="2748"/>
+          <w:tab w:val="left" w:pos="3664"/>
+          <w:tab w:val="left" w:pos="4580"/>
+          <w:tab w:val="left" w:pos="5496"/>
+          <w:tab w:val="left" w:pos="6412"/>
+          <w:tab w:val="left" w:pos="7328"/>
+          <w:tab w:val="left" w:pos="8244"/>
+          <w:tab w:val="left" w:pos="9160"/>
+          <w:tab w:val="left" w:pos="10076"/>
+          <w:tab w:val="left" w:pos="10992"/>
+          <w:tab w:val="left" w:pos="11908"/>
+          <w:tab w:val="left" w:pos="12824"/>
+          <w:tab w:val="left" w:pos="13740"/>
+          <w:tab w:val="left" w:pos="14656"/>
+        </w:tabs>
+        <w:spacing w:after="0" w:line="240" w:lineRule="auto"/>
+        <w:rPr>
+          <w:rFonts w:ascii="細明體" w:eastAsia="細明體" w:hAnsi="細明體" w:cs="細明體"/>
+          <w:kern w:val="0"/>
+          <w14:ligatures w14:val="none"/>
+        </w:rPr>
+      </w:pPr>
+      <w:r>
+        <w:rPr>
+          <w:rFonts w:ascii="Fira Code" w:eastAsia="細明體" w:hAnsi="Fira Code" w:cs="Fira Code"/>
+          <w:color w:val="ABB2BF"/>
+          <w:kern w:val="0"/>
+          <w:shd w:val="clear" w:color="auto" w:fill="282C34"/>
+          <w14:ligatures w14:val="none"/>
+        </w:rPr>
+        <w:t>python mlb_launcher.py --help</w:t>
+      </w:r>
+    </w:p>
+    <w:p>
+      <w:pPr>
         <w:rPr>
           <w:rFonts w:hint="eastAsia"/>
         </w:rPr>
       </w:pPr>
-      <w:proofErr w:type="spellStart"/>
-      <w:r>
-        <w:rPr>
-          <w:rFonts w:ascii="Segoe UI" w:hAnsi="Segoe UI" w:cs="Segoe UI"/>
-          <w:color w:val="FAF9F5"/>
-          <w:spacing w:val="-9"/>
-          <w:sz w:val="34"/>
-          <w:szCs w:val="34"/>
-          <w:shd w:val="clear" w:color="auto" w:fill="141413"/>
-        </w:rPr>
-        <w:t>i</w:t>
-      </w:r>
-      <w:proofErr w:type="spellEnd"/>
-      <w:r>
-        <w:rPr>
-          <w:rFonts w:ascii="Segoe UI" w:hAnsi="Segoe UI" w:cs="Segoe UI"/>
-          <w:color w:val="FAF9F5"/>
-          <w:spacing w:val="-9"/>
-          <w:sz w:val="34"/>
-          <w:szCs w:val="34"/>
-          <w:shd w:val="clear" w:color="auto" w:fill="141413"/>
-        </w:rPr>
-        <w:t xml:space="preserve"> want to split the </w:t>
-      </w:r>
-      <w:proofErr w:type="spellStart"/>
-      <w:r>
-        <w:rPr>
-          <w:rFonts w:ascii="Segoe UI" w:hAnsi="Segoe UI" w:cs="Segoe UI"/>
-          <w:color w:val="FAF9F5"/>
-          <w:spacing w:val="-9"/>
-          <w:sz w:val="34"/>
-          <w:szCs w:val="34"/>
-          <w:shd w:val="clear" w:color="auto" w:fill="141413"/>
-        </w:rPr>
-        <w:t>fip</w:t>
-      </w:r>
-      <w:proofErr w:type="spellEnd"/>
-      <w:r>
-        <w:rPr>
-          <w:rFonts w:ascii="Segoe UI" w:hAnsi="Segoe UI" w:cs="Segoe UI"/>
-          <w:color w:val="FAF9F5"/>
-          <w:spacing w:val="-9"/>
-          <w:sz w:val="34"/>
-          <w:szCs w:val="34"/>
-          <w:shd w:val="clear" w:color="auto" w:fill="141413"/>
-        </w:rPr>
-        <w:t>- and war stats to 5 levels, and for every level, display in different color, FIP- &lt;=80: Red, 80&lt;FIP-&lt;=90: Purple, 90&lt;FIP-&lt;=110: blue, 110&lt;FIP-</w:t>
-      </w:r>
-      <w:r>
-        <w:rPr>
-          <w:rFonts w:ascii="Segoe UI" w:hAnsi="Segoe UI" w:cs="Segoe UI"/>
-          <w:color w:val="FAF9F5"/>
-          <w:spacing w:val="-9"/>
-          <w:sz w:val="34"/>
-          <w:szCs w:val="34"/>
-          <w:shd w:val="clear" w:color="auto" w:fill="141413"/>
-        </w:rPr>
-        <w:lastRenderedPageBreak/>
-        <w:t>&lt;=120: green, FIP- &gt; 120: brown; for WAR, WAR &gt;=2: Red, 1&lt;=WAR&lt;2: Purple, 0.5&lt;=WAR&lt;1: blue, 0&lt;=WAR&lt;=0.5: green, WAR &lt; 0: brown</w:t>
-      </w:r>
     </w:p>
     <w:sectPr>
       <w:pgSz w:w="11906" w:h="16838"/>
@@ -2980,6 +4450,155 @@
 <file path=word/numbering.xml><?xml version="1.0" encoding="utf-8"?>
 <w:numbering xmlns:wpc="http://schemas.microsoft.com/office/word/2010/wordprocessingCanvas" xmlns:cx="http://schemas.microsoft.com/office/drawing/2014/chartex" xmlns:cx1="http://schemas.microsoft.com/office/drawing/2015/9/8/chartex" xmlns:cx2="http://schemas.microsoft.com/office/drawing/2015/10/21/chartex" xmlns:cx3="http://schemas.microsoft.com/office/drawing/2016/5/9/chartex" xmlns:cx4="http://schemas.microsoft.com/office/drawing/2016/5/10/chartex" xmlns:cx5="http://schemas.microsoft.com/office/drawing/2016/5/11/chartex" xmlns:cx6="http://schemas.microsoft.com/office/drawing/2016/5/12/chartex" xmlns:cx7="http://schemas.microsoft.com/office/drawing/2016/5/13/chartex" xmlns:cx8="http://schemas.microsoft.com/office/drawing/2016/5/14/chartex" xmlns:mc="http://schemas.openxmlformats.org/markup-compatibility/2006" xmlns:aink="http://schemas.microsoft.com/office/drawing/2016/ink" xmlns:am3d="http://schemas.microsoft.com/office/drawing/2017/model3d" xmlns:o="urn:schemas-microsoft-com:office:office" xmlns:oel="http://schemas.microsoft.com/office/2019/extlst" xmlns:r="http://schemas.openxmlformats.org/officeDocument/2006/relationships" xmlns:m="http://schemas.openxmlformats.org/officeDocument/2006/math" xmlns:v="urn:schemas-microsoft-com:vml" xmlns:wp14="http://schemas.microsoft.com/office/word/2010/wordprocessingDrawing" xmlns:wp="http://schemas.openxmlformats.org/drawingml/2006/wordprocessingDrawing" xmlns:w10="urn:schemas-microsoft-com:office:word" xmlns:w="http://schemas.openxmlformats.org/wordprocessingml/2006/main" xmlns:w14="http://schemas.microsoft.com/office/word/2010/wordml" xmlns:w15="http://schemas.microsoft.com/office/word/2012/wordml" xmlns:w16cex="http://schemas.microsoft.com/office/word/2018/wordml/cex" xmlns:w16cid="http://schemas.microsoft.com/office/word/2016/wordml/cid" xmlns:w16="http://schemas.microsoft.com/office/word/2018/wordml" xmlns:w16du="http://schemas.microsoft.com/office/word/2023/wordml/word16du" xmlns:w16sdtdh="http://schemas.microsoft.com/office/word/2020/wordml/sdtdatahash" xmlns:w16sdtfl="http://schemas.microsoft.com/office/word/2024/wordml/sdtformatlock" xmlns:w16se="http://schemas.microsoft.com/office/word/2015/wordml/symex" xmlns:wpg="http://schemas.microsoft.com/office/word/2010/wordprocessingGroup" xmlns:wpi="http://schemas.microsoft.com/office/word/2010/wordprocessingInk" xmlns:wne="http://schemas.microsoft.com/office/word/2006/wordml" xmlns:wps="http://schemas.microsoft.com/office/word/2010/wordprocessingShape" mc:Ignorable="w14 w15 w16se w16cid w16 w16cex w16sdtdh w16sdtfl w16du wp14">
   <w:abstractNum w:abstractNumId="0" w15:restartNumberingAfterBreak="0">
+    <w:nsid w:val="0192792F"/>
+    <w:multiLevelType w:val="multilevel"/>
+    <w:tmpl w:val="C02C1302"/>
+    <w:lvl w:ilvl="0">
+      <w:start w:val="1"/>
+      <w:numFmt w:val="bullet"/>
+      <w:lvlText w:val=""/>
+      <w:lvlJc w:val="left"/>
+      <w:pPr>
+        <w:tabs>
+          <w:tab w:val="num" w:pos="720"/>
+        </w:tabs>
+        <w:ind w:left="720" w:hanging="360"/>
+      </w:pPr>
+      <w:rPr>
+        <w:rFonts w:ascii="Symbol" w:hAnsi="Symbol" w:hint="default"/>
+        <w:sz w:val="20"/>
+      </w:rPr>
+    </w:lvl>
+    <w:lvl w:ilvl="1" w:tentative="1">
+      <w:start w:val="1"/>
+      <w:numFmt w:val="bullet"/>
+      <w:lvlText w:val="o"/>
+      <w:lvlJc w:val="left"/>
+      <w:pPr>
+        <w:tabs>
+          <w:tab w:val="num" w:pos="1440"/>
+        </w:tabs>
+        <w:ind w:left="1440" w:hanging="360"/>
+      </w:pPr>
+      <w:rPr>
+        <w:rFonts w:ascii="Courier New" w:hAnsi="Courier New" w:hint="default"/>
+        <w:sz w:val="20"/>
+      </w:rPr>
+    </w:lvl>
+    <w:lvl w:ilvl="2" w:tentative="1">
+      <w:start w:val="1"/>
+      <w:numFmt w:val="bullet"/>
+      <w:lvlText w:val=""/>
+      <w:lvlJc w:val="left"/>
+      <w:pPr>
+        <w:tabs>
+          <w:tab w:val="num" w:pos="2160"/>
+        </w:tabs>
+        <w:ind w:left="2160" w:hanging="360"/>
+      </w:pPr>
+      <w:rPr>
+        <w:rFonts w:ascii="Wingdings" w:hAnsi="Wingdings" w:hint="default"/>
+        <w:sz w:val="20"/>
+      </w:rPr>
+    </w:lvl>
+    <w:lvl w:ilvl="3" w:tentative="1">
+      <w:start w:val="1"/>
+      <w:numFmt w:val="bullet"/>
+      <w:lvlText w:val=""/>
+      <w:lvlJc w:val="left"/>
+      <w:pPr>
+        <w:tabs>
+          <w:tab w:val="num" w:pos="2880"/>
+        </w:tabs>
+        <w:ind w:left="2880" w:hanging="360"/>
+      </w:pPr>
+      <w:rPr>
+        <w:rFonts w:ascii="Wingdings" w:hAnsi="Wingdings" w:hint="default"/>
+        <w:sz w:val="20"/>
+      </w:rPr>
+    </w:lvl>
+    <w:lvl w:ilvl="4" w:tentative="1">
+      <w:start w:val="1"/>
+      <w:numFmt w:val="bullet"/>
+      <w:lvlText w:val=""/>
+      <w:lvlJc w:val="left"/>
+      <w:pPr>
+        <w:tabs>
+          <w:tab w:val="num" w:pos="3600"/>
+        </w:tabs>
+        <w:ind w:left="3600" w:hanging="360"/>
+      </w:pPr>
+      <w:rPr>
+        <w:rFonts w:ascii="Wingdings" w:hAnsi="Wingdings" w:hint="default"/>
+        <w:sz w:val="20"/>
+      </w:rPr>
+    </w:lvl>
+    <w:lvl w:ilvl="5" w:tentative="1">
+      <w:start w:val="1"/>
+      <w:numFmt w:val="bullet"/>
+      <w:lvlText w:val=""/>
+      <w:lvlJc w:val="left"/>
+      <w:pPr>
+        <w:tabs>
+          <w:tab w:val="num" w:pos="4320"/>
+        </w:tabs>
+        <w:ind w:left="4320" w:hanging="360"/>
+      </w:pPr>
+      <w:rPr>
+        <w:rFonts w:ascii="Wingdings" w:hAnsi="Wingdings" w:hint="default"/>
+        <w:sz w:val="20"/>
+      </w:rPr>
+    </w:lvl>
+    <w:lvl w:ilvl="6" w:tentative="1">
+      <w:start w:val="1"/>
+      <w:numFmt w:val="bullet"/>
+      <w:lvlText w:val=""/>
+      <w:lvlJc w:val="left"/>
+      <w:pPr>
+        <w:tabs>
+          <w:tab w:val="num" w:pos="5040"/>
+        </w:tabs>
+        <w:ind w:left="5040" w:hanging="360"/>
+      </w:pPr>
+      <w:rPr>
+        <w:rFonts w:ascii="Wingdings" w:hAnsi="Wingdings" w:hint="default"/>
+        <w:sz w:val="20"/>
+      </w:rPr>
+    </w:lvl>
+    <w:lvl w:ilvl="7" w:tentative="1">
+      <w:start w:val="1"/>
+      <w:numFmt w:val="bullet"/>
+      <w:lvlText w:val=""/>
+      <w:lvlJc w:val="left"/>
+      <w:pPr>
+        <w:tabs>
+          <w:tab w:val="num" w:pos="5760"/>
+        </w:tabs>
+        <w:ind w:left="5760" w:hanging="360"/>
+      </w:pPr>
+      <w:rPr>
+        <w:rFonts w:ascii="Wingdings" w:hAnsi="Wingdings" w:hint="default"/>
+        <w:sz w:val="20"/>
+      </w:rPr>
+    </w:lvl>
+    <w:lvl w:ilvl="8" w:tentative="1">
+      <w:start w:val="1"/>
+      <w:numFmt w:val="bullet"/>
+      <w:lvlText w:val=""/>
+      <w:lvlJc w:val="left"/>
+      <w:pPr>
+        <w:tabs>
+          <w:tab w:val="num" w:pos="6480"/>
+        </w:tabs>
+        <w:ind w:left="6480" w:hanging="360"/>
+      </w:pPr>
+      <w:rPr>
+        <w:rFonts w:ascii="Wingdings" w:hAnsi="Wingdings" w:hint="default"/>
+        <w:sz w:val="20"/>
+      </w:rPr>
+    </w:lvl>
+  </w:abstractNum>
+  <w:abstractNum w:abstractNumId="1" w15:restartNumberingAfterBreak="0">
     <w:nsid w:val="06703577"/>
     <w:multiLevelType w:val="multilevel"/>
     <w:tmpl w:val="CA42CEB2"/>
@@ -3128,7 +4747,7 @@
       </w:rPr>
     </w:lvl>
   </w:abstractNum>
-  <w:abstractNum w:abstractNumId="1" w15:restartNumberingAfterBreak="0">
+  <w:abstractNum w:abstractNumId="2" w15:restartNumberingAfterBreak="0">
     <w:nsid w:val="09AD5D28"/>
     <w:multiLevelType w:val="multilevel"/>
     <w:tmpl w:val="3C62E86E"/>
@@ -3277,7 +4896,156 @@
       </w:rPr>
     </w:lvl>
   </w:abstractNum>
-  <w:abstractNum w:abstractNumId="2" w15:restartNumberingAfterBreak="0">
+  <w:abstractNum w:abstractNumId="3" w15:restartNumberingAfterBreak="0">
+    <w:nsid w:val="14D14ACE"/>
+    <w:multiLevelType w:val="multilevel"/>
+    <w:tmpl w:val="2DB25CAE"/>
+    <w:lvl w:ilvl="0">
+      <w:start w:val="1"/>
+      <w:numFmt w:val="bullet"/>
+      <w:lvlText w:val=""/>
+      <w:lvlJc w:val="left"/>
+      <w:pPr>
+        <w:tabs>
+          <w:tab w:val="num" w:pos="720"/>
+        </w:tabs>
+        <w:ind w:left="720" w:hanging="360"/>
+      </w:pPr>
+      <w:rPr>
+        <w:rFonts w:ascii="Symbol" w:hAnsi="Symbol" w:hint="default"/>
+        <w:sz w:val="20"/>
+      </w:rPr>
+    </w:lvl>
+    <w:lvl w:ilvl="1" w:tentative="1">
+      <w:start w:val="1"/>
+      <w:numFmt w:val="bullet"/>
+      <w:lvlText w:val="o"/>
+      <w:lvlJc w:val="left"/>
+      <w:pPr>
+        <w:tabs>
+          <w:tab w:val="num" w:pos="1440"/>
+        </w:tabs>
+        <w:ind w:left="1440" w:hanging="360"/>
+      </w:pPr>
+      <w:rPr>
+        <w:rFonts w:ascii="Courier New" w:hAnsi="Courier New" w:hint="default"/>
+        <w:sz w:val="20"/>
+      </w:rPr>
+    </w:lvl>
+    <w:lvl w:ilvl="2" w:tentative="1">
+      <w:start w:val="1"/>
+      <w:numFmt w:val="bullet"/>
+      <w:lvlText w:val=""/>
+      <w:lvlJc w:val="left"/>
+      <w:pPr>
+        <w:tabs>
+          <w:tab w:val="num" w:pos="2160"/>
+        </w:tabs>
+        <w:ind w:left="2160" w:hanging="360"/>
+      </w:pPr>
+      <w:rPr>
+        <w:rFonts w:ascii="Wingdings" w:hAnsi="Wingdings" w:hint="default"/>
+        <w:sz w:val="20"/>
+      </w:rPr>
+    </w:lvl>
+    <w:lvl w:ilvl="3" w:tentative="1">
+      <w:start w:val="1"/>
+      <w:numFmt w:val="bullet"/>
+      <w:lvlText w:val=""/>
+      <w:lvlJc w:val="left"/>
+      <w:pPr>
+        <w:tabs>
+          <w:tab w:val="num" w:pos="2880"/>
+        </w:tabs>
+        <w:ind w:left="2880" w:hanging="360"/>
+      </w:pPr>
+      <w:rPr>
+        <w:rFonts w:ascii="Wingdings" w:hAnsi="Wingdings" w:hint="default"/>
+        <w:sz w:val="20"/>
+      </w:rPr>
+    </w:lvl>
+    <w:lvl w:ilvl="4" w:tentative="1">
+      <w:start w:val="1"/>
+      <w:numFmt w:val="bullet"/>
+      <w:lvlText w:val=""/>
+      <w:lvlJc w:val="left"/>
+      <w:pPr>
+        <w:tabs>
+          <w:tab w:val="num" w:pos="3600"/>
+        </w:tabs>
+        <w:ind w:left="3600" w:hanging="360"/>
+      </w:pPr>
+      <w:rPr>
+        <w:rFonts w:ascii="Wingdings" w:hAnsi="Wingdings" w:hint="default"/>
+        <w:sz w:val="20"/>
+      </w:rPr>
+    </w:lvl>
+    <w:lvl w:ilvl="5" w:tentative="1">
+      <w:start w:val="1"/>
+      <w:numFmt w:val="bullet"/>
+      <w:lvlText w:val=""/>
+      <w:lvlJc w:val="left"/>
+      <w:pPr>
+        <w:tabs>
+          <w:tab w:val="num" w:pos="4320"/>
+        </w:tabs>
+        <w:ind w:left="4320" w:hanging="360"/>
+      </w:pPr>
+      <w:rPr>
+        <w:rFonts w:ascii="Wingdings" w:hAnsi="Wingdings" w:hint="default"/>
+        <w:sz w:val="20"/>
+      </w:rPr>
+    </w:lvl>
+    <w:lvl w:ilvl="6" w:tentative="1">
+      <w:start w:val="1"/>
+      <w:numFmt w:val="bullet"/>
+      <w:lvlText w:val=""/>
+      <w:lvlJc w:val="left"/>
+      <w:pPr>
+        <w:tabs>
+          <w:tab w:val="num" w:pos="5040"/>
+        </w:tabs>
+        <w:ind w:left="5040" w:hanging="360"/>
+      </w:pPr>
+      <w:rPr>
+        <w:rFonts w:ascii="Wingdings" w:hAnsi="Wingdings" w:hint="default"/>
+        <w:sz w:val="20"/>
+      </w:rPr>
+    </w:lvl>
+    <w:lvl w:ilvl="7" w:tentative="1">
+      <w:start w:val="1"/>
+      <w:numFmt w:val="bullet"/>
+      <w:lvlText w:val=""/>
+      <w:lvlJc w:val="left"/>
+      <w:pPr>
+        <w:tabs>
+          <w:tab w:val="num" w:pos="5760"/>
+        </w:tabs>
+        <w:ind w:left="5760" w:hanging="360"/>
+      </w:pPr>
+      <w:rPr>
+        <w:rFonts w:ascii="Wingdings" w:hAnsi="Wingdings" w:hint="default"/>
+        <w:sz w:val="20"/>
+      </w:rPr>
+    </w:lvl>
+    <w:lvl w:ilvl="8" w:tentative="1">
+      <w:start w:val="1"/>
+      <w:numFmt w:val="bullet"/>
+      <w:lvlText w:val=""/>
+      <w:lvlJc w:val="left"/>
+      <w:pPr>
+        <w:tabs>
+          <w:tab w:val="num" w:pos="6480"/>
+        </w:tabs>
+        <w:ind w:left="6480" w:hanging="360"/>
+      </w:pPr>
+      <w:rPr>
+        <w:rFonts w:ascii="Wingdings" w:hAnsi="Wingdings" w:hint="default"/>
+        <w:sz w:val="20"/>
+      </w:rPr>
+    </w:lvl>
+  </w:abstractNum>
+  <w:abstractNum w:abstractNumId="4" w15:restartNumberingAfterBreak="0">
     <w:nsid w:val="287E2EE5"/>
     <w:multiLevelType w:val="multilevel"/>
     <w:tmpl w:val="6F766246"/>
@@ -3390,7 +5158,7 @@
       </w:pPr>
     </w:lvl>
   </w:abstractNum>
-  <w:abstractNum w:abstractNumId="3" w15:restartNumberingAfterBreak="0">
+  <w:abstractNum w:abstractNumId="5" w15:restartNumberingAfterBreak="0">
     <w:nsid w:val="2F6F7F75"/>
     <w:multiLevelType w:val="multilevel"/>
     <w:tmpl w:val="EBA25D98"/>
@@ -3539,7 +5307,7 @@
       </w:rPr>
     </w:lvl>
   </w:abstractNum>
-  <w:abstractNum w:abstractNumId="4" w15:restartNumberingAfterBreak="0">
+  <w:abstractNum w:abstractNumId="6" w15:restartNumberingAfterBreak="0">
     <w:nsid w:val="3C624329"/>
     <w:multiLevelType w:val="multilevel"/>
     <w:tmpl w:val="8ABA86FA"/>
@@ -3688,7 +5456,7 @@
       </w:rPr>
     </w:lvl>
   </w:abstractNum>
-  <w:abstractNum w:abstractNumId="5" w15:restartNumberingAfterBreak="0">
+  <w:abstractNum w:abstractNumId="7" w15:restartNumberingAfterBreak="0">
     <w:nsid w:val="4AA4386A"/>
     <w:multiLevelType w:val="multilevel"/>
     <w:tmpl w:val="0DE8C6CE"/>
@@ -3837,7 +5605,7 @@
       </w:rPr>
     </w:lvl>
   </w:abstractNum>
-  <w:abstractNum w:abstractNumId="6" w15:restartNumberingAfterBreak="0">
+  <w:abstractNum w:abstractNumId="8" w15:restartNumberingAfterBreak="0">
     <w:nsid w:val="4DB85D91"/>
     <w:multiLevelType w:val="multilevel"/>
     <w:tmpl w:val="A642A944"/>
@@ -3986,7 +5754,7 @@
       </w:rPr>
     </w:lvl>
   </w:abstractNum>
-  <w:abstractNum w:abstractNumId="7" w15:restartNumberingAfterBreak="0">
+  <w:abstractNum w:abstractNumId="9" w15:restartNumberingAfterBreak="0">
     <w:nsid w:val="723F292B"/>
     <w:multiLevelType w:val="multilevel"/>
     <w:tmpl w:val="00284A9A"/>
@@ -4135,29 +5903,187 @@
       </w:rPr>
     </w:lvl>
   </w:abstractNum>
+  <w:abstractNum w:abstractNumId="10" w15:restartNumberingAfterBreak="0">
+    <w:nsid w:val="7B106269"/>
+    <w:multiLevelType w:val="multilevel"/>
+    <w:tmpl w:val="21AC37BC"/>
+    <w:lvl w:ilvl="0">
+      <w:start w:val="1"/>
+      <w:numFmt w:val="bullet"/>
+      <w:lvlText w:val=""/>
+      <w:lvlJc w:val="left"/>
+      <w:pPr>
+        <w:tabs>
+          <w:tab w:val="num" w:pos="720"/>
+        </w:tabs>
+        <w:ind w:left="720" w:hanging="360"/>
+      </w:pPr>
+      <w:rPr>
+        <w:rFonts w:ascii="Symbol" w:hAnsi="Symbol" w:hint="default"/>
+        <w:sz w:val="20"/>
+      </w:rPr>
+    </w:lvl>
+    <w:lvl w:ilvl="1" w:tentative="1">
+      <w:start w:val="1"/>
+      <w:numFmt w:val="bullet"/>
+      <w:lvlText w:val="o"/>
+      <w:lvlJc w:val="left"/>
+      <w:pPr>
+        <w:tabs>
+          <w:tab w:val="num" w:pos="1440"/>
+        </w:tabs>
+        <w:ind w:left="1440" w:hanging="360"/>
+      </w:pPr>
+      <w:rPr>
+        <w:rFonts w:ascii="Courier New" w:hAnsi="Courier New" w:hint="default"/>
+        <w:sz w:val="20"/>
+      </w:rPr>
+    </w:lvl>
+    <w:lvl w:ilvl="2" w:tentative="1">
+      <w:start w:val="1"/>
+      <w:numFmt w:val="bullet"/>
+      <w:lvlText w:val=""/>
+      <w:lvlJc w:val="left"/>
+      <w:pPr>
+        <w:tabs>
+          <w:tab w:val="num" w:pos="2160"/>
+        </w:tabs>
+        <w:ind w:left="2160" w:hanging="360"/>
+      </w:pPr>
+      <w:rPr>
+        <w:rFonts w:ascii="Wingdings" w:hAnsi="Wingdings" w:hint="default"/>
+        <w:sz w:val="20"/>
+      </w:rPr>
+    </w:lvl>
+    <w:lvl w:ilvl="3" w:tentative="1">
+      <w:start w:val="1"/>
+      <w:numFmt w:val="bullet"/>
+      <w:lvlText w:val=""/>
+      <w:lvlJc w:val="left"/>
+      <w:pPr>
+        <w:tabs>
+          <w:tab w:val="num" w:pos="2880"/>
+        </w:tabs>
+        <w:ind w:left="2880" w:hanging="360"/>
+      </w:pPr>
+      <w:rPr>
+        <w:rFonts w:ascii="Wingdings" w:hAnsi="Wingdings" w:hint="default"/>
+        <w:sz w:val="20"/>
+      </w:rPr>
+    </w:lvl>
+    <w:lvl w:ilvl="4" w:tentative="1">
+      <w:start w:val="1"/>
+      <w:numFmt w:val="bullet"/>
+      <w:lvlText w:val=""/>
+      <w:lvlJc w:val="left"/>
+      <w:pPr>
+        <w:tabs>
+          <w:tab w:val="num" w:pos="3600"/>
+        </w:tabs>
+        <w:ind w:left="3600" w:hanging="360"/>
+      </w:pPr>
+      <w:rPr>
+        <w:rFonts w:ascii="Wingdings" w:hAnsi="Wingdings" w:hint="default"/>
+        <w:sz w:val="20"/>
+      </w:rPr>
+    </w:lvl>
+    <w:lvl w:ilvl="5" w:tentative="1">
+      <w:start w:val="1"/>
+      <w:numFmt w:val="bullet"/>
+      <w:lvlText w:val=""/>
+      <w:lvlJc w:val="left"/>
+      <w:pPr>
+        <w:tabs>
+          <w:tab w:val="num" w:pos="4320"/>
+        </w:tabs>
+        <w:ind w:left="4320" w:hanging="360"/>
+      </w:pPr>
+      <w:rPr>
+        <w:rFonts w:ascii="Wingdings" w:hAnsi="Wingdings" w:hint="default"/>
+        <w:sz w:val="20"/>
+      </w:rPr>
+    </w:lvl>
+    <w:lvl w:ilvl="6" w:tentative="1">
+      <w:start w:val="1"/>
+      <w:numFmt w:val="bullet"/>
+      <w:lvlText w:val=""/>
+      <w:lvlJc w:val="left"/>
+      <w:pPr>
+        <w:tabs>
+          <w:tab w:val="num" w:pos="5040"/>
+        </w:tabs>
+        <w:ind w:left="5040" w:hanging="360"/>
+      </w:pPr>
+      <w:rPr>
+        <w:rFonts w:ascii="Wingdings" w:hAnsi="Wingdings" w:hint="default"/>
+        <w:sz w:val="20"/>
+      </w:rPr>
+    </w:lvl>
+    <w:lvl w:ilvl="7" w:tentative="1">
+      <w:start w:val="1"/>
+      <w:numFmt w:val="bullet"/>
+      <w:lvlText w:val=""/>
+      <w:lvlJc w:val="left"/>
+      <w:pPr>
+        <w:tabs>
+          <w:tab w:val="num" w:pos="5760"/>
+        </w:tabs>
+        <w:ind w:left="5760" w:hanging="360"/>
+      </w:pPr>
+      <w:rPr>
+        <w:rFonts w:ascii="Wingdings" w:hAnsi="Wingdings" w:hint="default"/>
+        <w:sz w:val="20"/>
+      </w:rPr>
+    </w:lvl>
+    <w:lvl w:ilvl="8" w:tentative="1">
+      <w:start w:val="1"/>
+      <w:numFmt w:val="bullet"/>
+      <w:lvlText w:val=""/>
+      <w:lvlJc w:val="left"/>
+      <w:pPr>
+        <w:tabs>
+          <w:tab w:val="num" w:pos="6480"/>
+        </w:tabs>
+        <w:ind w:left="6480" w:hanging="360"/>
+      </w:pPr>
+      <w:rPr>
+        <w:rFonts w:ascii="Wingdings" w:hAnsi="Wingdings" w:hint="default"/>
+        <w:sz w:val="20"/>
+      </w:rPr>
+    </w:lvl>
+  </w:abstractNum>
   <w:num w:numId="1" w16cid:durableId="1268736064">
+    <w:abstractNumId w:val="4"/>
+  </w:num>
+  <w:num w:numId="2" w16cid:durableId="41760445">
+    <w:abstractNumId w:val="1"/>
+  </w:num>
+  <w:num w:numId="3" w16cid:durableId="2068648398">
+    <w:abstractNumId w:val="5"/>
+  </w:num>
+  <w:num w:numId="4" w16cid:durableId="806625291">
+    <w:abstractNumId w:val="7"/>
+  </w:num>
+  <w:num w:numId="5" w16cid:durableId="718018726">
     <w:abstractNumId w:val="2"/>
   </w:num>
-  <w:num w:numId="2" w16cid:durableId="41760445">
-    <w:abstractNumId w:val="0"/>
+  <w:num w:numId="6" w16cid:durableId="1375033265">
+    <w:abstractNumId w:val="6"/>
   </w:num>
-  <w:num w:numId="3" w16cid:durableId="2068648398">
+  <w:num w:numId="7" w16cid:durableId="947280163">
+    <w:abstractNumId w:val="9"/>
+  </w:num>
+  <w:num w:numId="8" w16cid:durableId="2140293724">
+    <w:abstractNumId w:val="8"/>
+  </w:num>
+  <w:num w:numId="9" w16cid:durableId="1525247882">
+    <w:abstractNumId w:val="10"/>
+  </w:num>
+  <w:num w:numId="10" w16cid:durableId="64691250">
     <w:abstractNumId w:val="3"/>
   </w:num>
-  <w:num w:numId="4" w16cid:durableId="806625291">
-    <w:abstractNumId w:val="5"/>
-  </w:num>
-  <w:num w:numId="5" w16cid:durableId="718018726">
-    <w:abstractNumId w:val="1"/>
-  </w:num>
-  <w:num w:numId="6" w16cid:durableId="1375033265">
-    <w:abstractNumId w:val="4"/>
-  </w:num>
-  <w:num w:numId="7" w16cid:durableId="947280163">
-    <w:abstractNumId w:val="7"/>
-  </w:num>
-  <w:num w:numId="8" w16cid:durableId="2140293724">
-    <w:abstractNumId w:val="6"/>
+  <w:num w:numId="11" w16cid:durableId="1255477354">
+    <w:abstractNumId w:val="0"/>
   </w:num>
 </w:numbering>
 </file>
@@ -5195,6 +7121,25 @@
       <w:szCs w:val="24"/>
     </w:rPr>
   </w:style>
+  <w:style w:type="paragraph" w:customStyle="1" w:styleId="whitespace-pre-wrap">
+    <w:name w:val="whitespace-pre-wrap"/>
+    <w:basedOn w:val="a"/>
+    <w:rsid w:val="00A96146"/>
+    <w:pPr>
+      <w:widowControl/>
+      <w:spacing w:before="100" w:beforeAutospacing="1" w:after="100" w:afterAutospacing="1" w:line="240" w:lineRule="auto"/>
+    </w:pPr>
+    <w:rPr>
+      <w:rFonts w:ascii="新細明體" w:eastAsia="新細明體" w:hAnsi="新細明體" w:cs="新細明體"/>
+      <w:kern w:val="0"/>
+      <w14:ligatures w14:val="none"/>
+    </w:rPr>
+  </w:style>
+  <w:style w:type="character" w:customStyle="1" w:styleId="text-text-200">
+    <w:name w:val="text-text-200"/>
+    <w:basedOn w:val="a0"/>
+    <w:rsid w:val="00A96146"/>
+  </w:style>
 </w:styles>
 </file>
 

</xml_diff>